<commit_message>
Collecting Requirements and Design docs, Triage report, Feature list for ID4.
</commit_message>
<xml_diff>
--- a/Documents/Project/design_document.docx
+++ b/Documents/Project/design_document.docx
@@ -12,6 +12,18 @@
         <w:ind w:left="0" w:right="0" w:firstLine="0"/>
         <w:contextualSpacing w:val="0"/>
         <w:jc w:val="center"/>
+        <w:rPr>
+          <w:rFonts w:ascii="Calibri" w:cs="Calibri" w:eastAsia="Calibri" w:hAnsi="Calibri"/>
+          <w:b w:val="0"/>
+          <w:i w:val="0"/>
+          <w:smallCaps w:val="0"/>
+          <w:strike w:val="0"/>
+          <w:color w:val="5b9bd5"/>
+          <w:sz w:val="22"/>
+          <w:szCs w:val="22"/>
+          <w:u w:val="none"/>
+          <w:vertAlign w:val="baseline"/>
+        </w:rPr>
       </w:pPr>
       <w:r>
         <w:rPr>
@@ -28,6 +40,18 @@
         <w:ind w:left="0" w:right="0" w:firstLine="0"/>
         <w:contextualSpacing w:val="0"/>
         <w:jc w:val="center"/>
+        <w:rPr>
+          <w:rFonts w:ascii="Calibri" w:cs="Calibri" w:eastAsia="Calibri" w:hAnsi="Calibri"/>
+          <w:b w:val="0"/>
+          <w:i w:val="0"/>
+          <w:smallCaps w:val="1"/>
+          <w:strike w:val="0"/>
+          <w:color w:val="5b9bd5"/>
+          <w:sz w:val="80"/>
+          <w:szCs w:val="80"/>
+          <w:u w:val="none"/>
+          <w:vertAlign w:val="baseline"/>
+        </w:rPr>
       </w:pPr>
       <w:r>
         <w:rPr>
@@ -56,6 +80,9 @@
         <w:pStyle w:val="Subtitle"/>
         <w:contextualSpacing w:val="0"/>
         <w:jc w:val="center"/>
+        <w:rPr>
+          <w:color w:val="5b9bd5"/>
+        </w:rPr>
       </w:pPr>
       <w:r>
         <w:rPr>
@@ -116,7 +143,7 @@
                                 <w:sz w:val="28"/>
                                 <w:vertAlign w:val="baseline"/>
                               </w:rPr>
-                              <w:t xml:space="preserve">MARCH 5,</w:t>
+                              <w:t xml:space="preserve">MARCH 19,</w:t>
                             </w:r>
                             <w:r>
                               <w:rPr>
@@ -204,6 +231,7 @@
     <w:p>
       <w:pPr>
         <w:contextualSpacing w:val="0"/>
+        <w:rPr/>
       </w:pPr>
       <w:r>
         <w:rPr>
@@ -260,6 +288,12 @@
             <w:spacing w:before="80" w:line="240" w:lineRule="auto"/>
             <w:ind w:left="0" w:firstLine="0"/>
             <w:contextualSpacing w:val="0"/>
+            <w:rPr>
+              <w:smallCaps w:val="1"/>
+              <w:sz w:val="28"/>
+              <w:szCs w:val="28"/>
+              <w:u w:val="single"/>
+            </w:rPr>
           </w:pPr>
           <w:r>
             <w:fldChar w:fldCharType="begin"/>
@@ -269,10 +303,10 @@
           <w:hyperlink w:anchor="_30j0zll">
             <w:r>
               <w:rPr>
-                <w:b w:val="1"/>
                 <w:smallCaps w:val="1"/>
-                <w:sz w:val="36"/>
-                <w:szCs w:val="36"/>
+                <w:sz w:val="28"/>
+                <w:szCs w:val="28"/>
+                <w:u w:val="single"/>
                 <w:rtl w:val="0"/>
               </w:rPr>
               <w:t xml:space="preserve">Purpose</w:t>
@@ -280,10 +314,10 @@
           </w:hyperlink>
           <w:r>
             <w:rPr>
-              <w:b w:val="1"/>
               <w:smallCaps w:val="1"/>
-              <w:sz w:val="36"/>
-              <w:szCs w:val="36"/>
+              <w:sz w:val="28"/>
+              <w:szCs w:val="28"/>
+              <w:u w:val="single"/>
               <w:rtl w:val="0"/>
             </w:rPr>
             <w:tab/>
@@ -295,10 +329,10 @@
           </w:r>
           <w:r>
             <w:rPr>
-              <w:b w:val="1"/>
               <w:smallCaps w:val="1"/>
-              <w:sz w:val="36"/>
-              <w:szCs w:val="36"/>
+              <w:sz w:val="28"/>
+              <w:szCs w:val="28"/>
+              <w:u w:val="single"/>
               <w:rtl w:val="0"/>
             </w:rPr>
             <w:t xml:space="preserve">3</w:t>
@@ -320,14 +354,20 @@
             <w:spacing w:before="200" w:line="240" w:lineRule="auto"/>
             <w:ind w:left="0" w:firstLine="0"/>
             <w:contextualSpacing w:val="0"/>
+            <w:rPr>
+              <w:smallCaps w:val="1"/>
+              <w:sz w:val="28"/>
+              <w:szCs w:val="28"/>
+              <w:u w:val="single"/>
+            </w:rPr>
           </w:pPr>
           <w:hyperlink w:anchor="_3znysh7">
             <w:r>
               <w:rPr>
-                <w:b w:val="1"/>
                 <w:smallCaps w:val="1"/>
-                <w:sz w:val="36"/>
-                <w:szCs w:val="36"/>
+                <w:sz w:val="28"/>
+                <w:szCs w:val="28"/>
+                <w:u w:val="single"/>
                 <w:rtl w:val="0"/>
               </w:rPr>
               <w:t xml:space="preserve">Definitions and Acronyms</w:t>
@@ -335,10 +375,10 @@
           </w:hyperlink>
           <w:r>
             <w:rPr>
-              <w:b w:val="1"/>
               <w:smallCaps w:val="1"/>
-              <w:sz w:val="36"/>
-              <w:szCs w:val="36"/>
+              <w:sz w:val="28"/>
+              <w:szCs w:val="28"/>
+              <w:u w:val="single"/>
               <w:rtl w:val="0"/>
             </w:rPr>
             <w:tab/>
@@ -350,10 +390,10 @@
           </w:r>
           <w:r>
             <w:rPr>
-              <w:b w:val="1"/>
               <w:smallCaps w:val="1"/>
-              <w:sz w:val="36"/>
-              <w:szCs w:val="36"/>
+              <w:sz w:val="28"/>
+              <w:szCs w:val="28"/>
+              <w:u w:val="single"/>
               <w:rtl w:val="0"/>
             </w:rPr>
             <w:t xml:space="preserve">3</w:t>
@@ -375,14 +415,20 @@
             <w:spacing w:before="200" w:line="240" w:lineRule="auto"/>
             <w:ind w:left="0" w:firstLine="0"/>
             <w:contextualSpacing w:val="0"/>
+            <w:rPr>
+              <w:smallCaps w:val="1"/>
+              <w:sz w:val="28"/>
+              <w:szCs w:val="28"/>
+              <w:u w:val="single"/>
+            </w:rPr>
           </w:pPr>
           <w:hyperlink w:anchor="_tyjcwt">
             <w:r>
               <w:rPr>
-                <w:b w:val="1"/>
                 <w:smallCaps w:val="1"/>
-                <w:sz w:val="36"/>
-                <w:szCs w:val="36"/>
+                <w:sz w:val="28"/>
+                <w:szCs w:val="28"/>
+                <w:u w:val="single"/>
                 <w:rtl w:val="0"/>
               </w:rPr>
               <w:t xml:space="preserve">Architecture Description</w:t>
@@ -390,10 +436,10 @@
           </w:hyperlink>
           <w:r>
             <w:rPr>
-              <w:b w:val="1"/>
               <w:smallCaps w:val="1"/>
-              <w:sz w:val="36"/>
-              <w:szCs w:val="36"/>
+              <w:sz w:val="28"/>
+              <w:szCs w:val="28"/>
+              <w:u w:val="single"/>
               <w:rtl w:val="0"/>
             </w:rPr>
             <w:tab/>
@@ -405,10 +451,10 @@
           </w:r>
           <w:r>
             <w:rPr>
-              <w:b w:val="1"/>
               <w:smallCaps w:val="1"/>
-              <w:sz w:val="36"/>
-              <w:szCs w:val="36"/>
+              <w:sz w:val="28"/>
+              <w:szCs w:val="28"/>
+              <w:u w:val="single"/>
               <w:rtl w:val="0"/>
             </w:rPr>
             <w:t xml:space="preserve">3</w:t>
@@ -430,14 +476,20 @@
             <w:spacing w:before="200" w:line="240" w:lineRule="auto"/>
             <w:ind w:left="0" w:firstLine="0"/>
             <w:contextualSpacing w:val="0"/>
+            <w:rPr>
+              <w:smallCaps w:val="1"/>
+              <w:sz w:val="28"/>
+              <w:szCs w:val="28"/>
+              <w:u w:val="single"/>
+            </w:rPr>
           </w:pPr>
           <w:hyperlink w:anchor="_3dy6vkm">
             <w:r>
               <w:rPr>
-                <w:b w:val="1"/>
                 <w:smallCaps w:val="1"/>
-                <w:sz w:val="36"/>
-                <w:szCs w:val="36"/>
+                <w:sz w:val="28"/>
+                <w:szCs w:val="28"/>
+                <w:u w:val="single"/>
                 <w:rtl w:val="0"/>
               </w:rPr>
               <w:t xml:space="preserve">Architecture Justification</w:t>
@@ -445,10 +497,10 @@
           </w:hyperlink>
           <w:r>
             <w:rPr>
-              <w:b w:val="1"/>
               <w:smallCaps w:val="1"/>
-              <w:sz w:val="36"/>
-              <w:szCs w:val="36"/>
+              <w:sz w:val="28"/>
+              <w:szCs w:val="28"/>
+              <w:u w:val="single"/>
               <w:rtl w:val="0"/>
             </w:rPr>
             <w:tab/>
@@ -460,13 +512,13 @@
           </w:r>
           <w:r>
             <w:rPr>
-              <w:b w:val="1"/>
               <w:smallCaps w:val="1"/>
-              <w:sz w:val="36"/>
-              <w:szCs w:val="36"/>
+              <w:sz w:val="28"/>
+              <w:szCs w:val="28"/>
+              <w:u w:val="single"/>
               <w:rtl w:val="0"/>
             </w:rPr>
-            <w:t xml:space="preserve">5</w:t>
+            <w:t xml:space="preserve">3</w:t>
           </w:r>
           <w:r>
             <w:fldChar w:fldCharType="end"/>
@@ -485,14 +537,20 @@
             <w:spacing w:before="200" w:line="240" w:lineRule="auto"/>
             <w:ind w:left="0" w:firstLine="0"/>
             <w:contextualSpacing w:val="0"/>
+            <w:rPr>
+              <w:smallCaps w:val="1"/>
+              <w:sz w:val="28"/>
+              <w:szCs w:val="28"/>
+              <w:u w:val="single"/>
+            </w:rPr>
           </w:pPr>
           <w:hyperlink w:anchor="_1t3h5sf">
             <w:r>
               <w:rPr>
-                <w:b w:val="1"/>
                 <w:smallCaps w:val="1"/>
-                <w:sz w:val="36"/>
-                <w:szCs w:val="36"/>
+                <w:sz w:val="28"/>
+                <w:szCs w:val="28"/>
+                <w:u w:val="single"/>
                 <w:rtl w:val="0"/>
               </w:rPr>
               <w:t xml:space="preserve">UML Diagram</w:t>
@@ -500,10 +558,10 @@
           </w:hyperlink>
           <w:r>
             <w:rPr>
-              <w:b w:val="1"/>
               <w:smallCaps w:val="1"/>
-              <w:sz w:val="36"/>
-              <w:szCs w:val="36"/>
+              <w:sz w:val="28"/>
+              <w:szCs w:val="28"/>
+              <w:u w:val="single"/>
               <w:rtl w:val="0"/>
             </w:rPr>
             <w:tab/>
@@ -515,13 +573,13 @@
           </w:r>
           <w:r>
             <w:rPr>
-              <w:b w:val="1"/>
               <w:smallCaps w:val="1"/>
-              <w:sz w:val="36"/>
-              <w:szCs w:val="36"/>
+              <w:sz w:val="28"/>
+              <w:szCs w:val="28"/>
+              <w:u w:val="single"/>
               <w:rtl w:val="0"/>
             </w:rPr>
-            <w:t xml:space="preserve">6</w:t>
+            <w:t xml:space="preserve">5</w:t>
           </w:r>
           <w:r>
             <w:fldChar w:fldCharType="end"/>
@@ -540,14 +598,20 @@
             <w:spacing w:before="200" w:line="240" w:lineRule="auto"/>
             <w:ind w:left="0" w:firstLine="0"/>
             <w:contextualSpacing w:val="0"/>
+            <w:rPr>
+              <w:smallCaps w:val="1"/>
+              <w:sz w:val="28"/>
+              <w:szCs w:val="28"/>
+              <w:u w:val="single"/>
+            </w:rPr>
           </w:pPr>
           <w:hyperlink w:anchor="_4d34og8">
             <w:r>
               <w:rPr>
-                <w:b w:val="1"/>
                 <w:smallCaps w:val="1"/>
-                <w:sz w:val="36"/>
-                <w:szCs w:val="36"/>
+                <w:sz w:val="28"/>
+                <w:szCs w:val="28"/>
+                <w:u w:val="single"/>
                 <w:rtl w:val="0"/>
               </w:rPr>
               <w:t xml:space="preserve">Class Descriptions</w:t>
@@ -555,10 +619,10 @@
           </w:hyperlink>
           <w:r>
             <w:rPr>
-              <w:b w:val="1"/>
               <w:smallCaps w:val="1"/>
-              <w:sz w:val="36"/>
-              <w:szCs w:val="36"/>
+              <w:sz w:val="28"/>
+              <w:szCs w:val="28"/>
+              <w:u w:val="single"/>
               <w:rtl w:val="0"/>
             </w:rPr>
             <w:tab/>
@@ -570,10 +634,10 @@
           </w:r>
           <w:r>
             <w:rPr>
-              <w:b w:val="1"/>
               <w:smallCaps w:val="1"/>
-              <w:sz w:val="36"/>
-              <w:szCs w:val="36"/>
+              <w:sz w:val="28"/>
+              <w:szCs w:val="28"/>
+              <w:u w:val="single"/>
               <w:rtl w:val="0"/>
             </w:rPr>
             <w:t xml:space="preserve">7</w:t>
@@ -595,14 +659,20 @@
             <w:spacing w:before="60" w:line="240" w:lineRule="auto"/>
             <w:ind w:left="360" w:firstLine="0"/>
             <w:contextualSpacing w:val="0"/>
+            <w:rPr>
+              <w:smallCaps w:val="1"/>
+              <w:sz w:val="28"/>
+              <w:szCs w:val="28"/>
+              <w:u w:val="single"/>
+            </w:rPr>
           </w:pPr>
           <w:hyperlink w:anchor="_2s8eyo1">
             <w:r>
               <w:rPr>
-                <w:b w:val="1"/>
                 <w:smallCaps w:val="1"/>
-                <w:sz w:val="36"/>
-                <w:szCs w:val="36"/>
+                <w:sz w:val="28"/>
+                <w:szCs w:val="28"/>
+                <w:u w:val="single"/>
                 <w:rtl w:val="0"/>
               </w:rPr>
               <w:t xml:space="preserve">OVRCamera</w:t>
@@ -610,10 +680,10 @@
           </w:hyperlink>
           <w:r>
             <w:rPr>
-              <w:b w:val="1"/>
               <w:smallCaps w:val="1"/>
-              <w:sz w:val="36"/>
-              <w:szCs w:val="36"/>
+              <w:sz w:val="28"/>
+              <w:szCs w:val="28"/>
+              <w:u w:val="single"/>
               <w:rtl w:val="0"/>
             </w:rPr>
             <w:tab/>
@@ -625,10 +695,10 @@
           </w:r>
           <w:r>
             <w:rPr>
-              <w:b w:val="1"/>
               <w:smallCaps w:val="1"/>
-              <w:sz w:val="36"/>
-              <w:szCs w:val="36"/>
+              <w:sz w:val="28"/>
+              <w:szCs w:val="28"/>
+              <w:u w:val="single"/>
               <w:rtl w:val="0"/>
             </w:rPr>
             <w:t xml:space="preserve">7</w:t>
@@ -650,14 +720,20 @@
             <w:spacing w:before="60" w:line="240" w:lineRule="auto"/>
             <w:ind w:left="360" w:firstLine="0"/>
             <w:contextualSpacing w:val="0"/>
+            <w:rPr>
+              <w:smallCaps w:val="1"/>
+              <w:sz w:val="28"/>
+              <w:szCs w:val="28"/>
+              <w:u w:val="single"/>
+            </w:rPr>
           </w:pPr>
           <w:hyperlink w:anchor="_c1019w6nrp7h">
             <w:r>
               <w:rPr>
-                <w:b w:val="1"/>
                 <w:smallCaps w:val="1"/>
-                <w:sz w:val="36"/>
-                <w:szCs w:val="36"/>
+                <w:sz w:val="28"/>
+                <w:szCs w:val="28"/>
+                <w:u w:val="single"/>
                 <w:rtl w:val="0"/>
               </w:rPr>
               <w:t xml:space="preserve">IVRButton</w:t>
@@ -665,10 +741,10 @@
           </w:hyperlink>
           <w:r>
             <w:rPr>
-              <w:b w:val="1"/>
               <w:smallCaps w:val="1"/>
-              <w:sz w:val="36"/>
-              <w:szCs w:val="36"/>
+              <w:sz w:val="28"/>
+              <w:szCs w:val="28"/>
+              <w:u w:val="single"/>
               <w:rtl w:val="0"/>
             </w:rPr>
             <w:tab/>
@@ -680,10 +756,10 @@
           </w:r>
           <w:r>
             <w:rPr>
-              <w:b w:val="1"/>
               <w:smallCaps w:val="1"/>
-              <w:sz w:val="36"/>
-              <w:szCs w:val="36"/>
+              <w:sz w:val="28"/>
+              <w:szCs w:val="28"/>
+              <w:u w:val="single"/>
               <w:rtl w:val="0"/>
             </w:rPr>
             <w:t xml:space="preserve">7</w:t>
@@ -705,40 +781,46 @@
             <w:spacing w:before="60" w:line="240" w:lineRule="auto"/>
             <w:ind w:left="360" w:firstLine="0"/>
             <w:contextualSpacing w:val="0"/>
+            <w:rPr>
+              <w:smallCaps w:val="1"/>
+              <w:sz w:val="28"/>
+              <w:szCs w:val="28"/>
+              <w:u w:val="single"/>
+            </w:rPr>
           </w:pPr>
-          <w:hyperlink w:anchor="_kzcc1nb3mavz">
+          <w:hyperlink w:anchor="_8kkyxly96n1g">
             <w:r>
               <w:rPr>
-                <w:b w:val="1"/>
                 <w:smallCaps w:val="1"/>
-                <w:sz w:val="36"/>
-                <w:szCs w:val="36"/>
+                <w:sz w:val="28"/>
+                <w:szCs w:val="28"/>
+                <w:u w:val="single"/>
                 <w:rtl w:val="0"/>
               </w:rPr>
-              <w:t xml:space="preserve">Display</w:t>
+              <w:t xml:space="preserve">VRButton</w:t>
             </w:r>
           </w:hyperlink>
           <w:r>
             <w:rPr>
-              <w:b w:val="1"/>
               <w:smallCaps w:val="1"/>
-              <w:sz w:val="36"/>
-              <w:szCs w:val="36"/>
+              <w:sz w:val="28"/>
+              <w:szCs w:val="28"/>
+              <w:u w:val="single"/>
               <w:rtl w:val="0"/>
             </w:rPr>
             <w:tab/>
           </w:r>
           <w:r>
             <w:fldChar w:fldCharType="begin"/>
-            <w:instrText xml:space="preserve"> PAGEREF _kzcc1nb3mavz \h </w:instrText>
+            <w:instrText xml:space="preserve"> PAGEREF _8kkyxly96n1g \h </w:instrText>
             <w:fldChar w:fldCharType="separate"/>
           </w:r>
           <w:r>
             <w:rPr>
-              <w:b w:val="1"/>
               <w:smallCaps w:val="1"/>
-              <w:sz w:val="36"/>
-              <w:szCs w:val="36"/>
+              <w:sz w:val="28"/>
+              <w:szCs w:val="28"/>
+              <w:u w:val="single"/>
               <w:rtl w:val="0"/>
             </w:rPr>
             <w:t xml:space="preserve">7</w:t>
@@ -760,43 +842,49 @@
             <w:spacing w:before="60" w:line="240" w:lineRule="auto"/>
             <w:ind w:left="360" w:firstLine="0"/>
             <w:contextualSpacing w:val="0"/>
+            <w:rPr>
+              <w:smallCaps w:val="1"/>
+              <w:sz w:val="28"/>
+              <w:szCs w:val="28"/>
+              <w:u w:val="single"/>
+            </w:rPr>
           </w:pPr>
-          <w:hyperlink w:anchor="_lnxbz9">
+          <w:hyperlink w:anchor="_kzcc1nb3mavz">
             <w:r>
               <w:rPr>
-                <w:b w:val="1"/>
                 <w:smallCaps w:val="1"/>
-                <w:sz w:val="36"/>
-                <w:szCs w:val="36"/>
+                <w:sz w:val="28"/>
+                <w:szCs w:val="28"/>
+                <w:u w:val="single"/>
                 <w:rtl w:val="0"/>
               </w:rPr>
-              <w:t xml:space="preserve">Dashboard</w:t>
+              <w:t xml:space="preserve">Display</w:t>
             </w:r>
           </w:hyperlink>
           <w:r>
             <w:rPr>
-              <w:b w:val="1"/>
               <w:smallCaps w:val="1"/>
-              <w:sz w:val="36"/>
-              <w:szCs w:val="36"/>
+              <w:sz w:val="28"/>
+              <w:szCs w:val="28"/>
+              <w:u w:val="single"/>
               <w:rtl w:val="0"/>
             </w:rPr>
             <w:tab/>
           </w:r>
           <w:r>
             <w:fldChar w:fldCharType="begin"/>
-            <w:instrText xml:space="preserve"> PAGEREF _lnxbz9 \h </w:instrText>
+            <w:instrText xml:space="preserve"> PAGEREF _kzcc1nb3mavz \h </w:instrText>
             <w:fldChar w:fldCharType="separate"/>
           </w:r>
           <w:r>
             <w:rPr>
-              <w:b w:val="1"/>
               <w:smallCaps w:val="1"/>
-              <w:sz w:val="36"/>
-              <w:szCs w:val="36"/>
+              <w:sz w:val="28"/>
+              <w:szCs w:val="28"/>
+              <w:u w:val="single"/>
               <w:rtl w:val="0"/>
             </w:rPr>
-            <w:t xml:space="preserve">8</w:t>
+            <w:t xml:space="preserve">7</w:t>
           </w:r>
           <w:r>
             <w:fldChar w:fldCharType="end"/>
@@ -815,43 +903,49 @@
             <w:spacing w:before="60" w:line="240" w:lineRule="auto"/>
             <w:ind w:left="360" w:firstLine="0"/>
             <w:contextualSpacing w:val="0"/>
+            <w:rPr>
+              <w:smallCaps w:val="1"/>
+              <w:sz w:val="28"/>
+              <w:szCs w:val="28"/>
+              <w:u w:val="single"/>
+            </w:rPr>
           </w:pPr>
-          <w:hyperlink w:anchor="_35nkun2">
+          <w:hyperlink w:anchor="_lnxbz9">
             <w:r>
               <w:rPr>
-                <w:b w:val="1"/>
                 <w:smallCaps w:val="1"/>
-                <w:sz w:val="36"/>
-                <w:szCs w:val="36"/>
+                <w:sz w:val="28"/>
+                <w:szCs w:val="28"/>
+                <w:u w:val="single"/>
                 <w:rtl w:val="0"/>
               </w:rPr>
-              <w:t xml:space="preserve">Copy</w:t>
+              <w:t xml:space="preserve">Dashboard</w:t>
             </w:r>
           </w:hyperlink>
           <w:r>
             <w:rPr>
-              <w:b w:val="1"/>
               <w:smallCaps w:val="1"/>
-              <w:sz w:val="36"/>
-              <w:szCs w:val="36"/>
+              <w:sz w:val="28"/>
+              <w:szCs w:val="28"/>
+              <w:u w:val="single"/>
               <w:rtl w:val="0"/>
             </w:rPr>
             <w:tab/>
           </w:r>
           <w:r>
             <w:fldChar w:fldCharType="begin"/>
-            <w:instrText xml:space="preserve"> PAGEREF _35nkun2 \h </w:instrText>
+            <w:instrText xml:space="preserve"> PAGEREF _lnxbz9 \h </w:instrText>
             <w:fldChar w:fldCharType="separate"/>
           </w:r>
           <w:r>
             <w:rPr>
-              <w:b w:val="1"/>
               <w:smallCaps w:val="1"/>
-              <w:sz w:val="36"/>
-              <w:szCs w:val="36"/>
+              <w:sz w:val="28"/>
+              <w:szCs w:val="28"/>
+              <w:u w:val="single"/>
               <w:rtl w:val="0"/>
             </w:rPr>
-            <w:t xml:space="preserve">9</w:t>
+            <w:t xml:space="preserve">8</w:t>
           </w:r>
           <w:r>
             <w:fldChar w:fldCharType="end"/>
@@ -870,40 +964,46 @@
             <w:spacing w:before="60" w:line="240" w:lineRule="auto"/>
             <w:ind w:left="360" w:firstLine="0"/>
             <w:contextualSpacing w:val="0"/>
+            <w:rPr>
+              <w:smallCaps w:val="1"/>
+              <w:sz w:val="28"/>
+              <w:szCs w:val="28"/>
+              <w:u w:val="single"/>
+            </w:rPr>
           </w:pPr>
-          <w:hyperlink w:anchor="_70aojiclkuha">
+          <w:hyperlink w:anchor="_35nkun2">
             <w:r>
               <w:rPr>
-                <w:b w:val="1"/>
                 <w:smallCaps w:val="1"/>
-                <w:sz w:val="36"/>
-                <w:szCs w:val="36"/>
+                <w:sz w:val="28"/>
+                <w:szCs w:val="28"/>
+                <w:u w:val="single"/>
                 <w:rtl w:val="0"/>
               </w:rPr>
-              <w:t xml:space="preserve">Tray</w:t>
+              <w:t xml:space="preserve">Copy</w:t>
             </w:r>
           </w:hyperlink>
           <w:r>
             <w:rPr>
-              <w:b w:val="1"/>
               <w:smallCaps w:val="1"/>
-              <w:sz w:val="36"/>
-              <w:szCs w:val="36"/>
+              <w:sz w:val="28"/>
+              <w:szCs w:val="28"/>
+              <w:u w:val="single"/>
               <w:rtl w:val="0"/>
             </w:rPr>
             <w:tab/>
           </w:r>
           <w:r>
             <w:fldChar w:fldCharType="begin"/>
-            <w:instrText xml:space="preserve"> PAGEREF _70aojiclkuha \h </w:instrText>
+            <w:instrText xml:space="preserve"> PAGEREF _35nkun2 \h </w:instrText>
             <w:fldChar w:fldCharType="separate"/>
           </w:r>
           <w:r>
             <w:rPr>
-              <w:b w:val="1"/>
               <w:smallCaps w:val="1"/>
-              <w:sz w:val="36"/>
-              <w:szCs w:val="36"/>
+              <w:sz w:val="28"/>
+              <w:szCs w:val="28"/>
+              <w:u w:val="single"/>
               <w:rtl w:val="0"/>
             </w:rPr>
             <w:t xml:space="preserve">9</w:t>
@@ -925,43 +1025,49 @@
             <w:spacing w:before="60" w:line="240" w:lineRule="auto"/>
             <w:ind w:left="360" w:firstLine="0"/>
             <w:contextualSpacing w:val="0"/>
+            <w:rPr>
+              <w:smallCaps w:val="1"/>
+              <w:sz w:val="28"/>
+              <w:szCs w:val="28"/>
+              <w:u w:val="single"/>
+            </w:rPr>
           </w:pPr>
-          <w:hyperlink w:anchor="_1ksv4uv">
+          <w:hyperlink w:anchor="_70aojiclkuha">
             <w:r>
               <w:rPr>
-                <w:b w:val="1"/>
                 <w:smallCaps w:val="1"/>
-                <w:sz w:val="36"/>
-                <w:szCs w:val="36"/>
+                <w:sz w:val="28"/>
+                <w:szCs w:val="28"/>
+                <w:u w:val="single"/>
                 <w:rtl w:val="0"/>
               </w:rPr>
-              <w:t xml:space="preserve">BrightnessBar</w:t>
+              <w:t xml:space="preserve">Tray</w:t>
             </w:r>
           </w:hyperlink>
           <w:r>
             <w:rPr>
-              <w:b w:val="1"/>
               <w:smallCaps w:val="1"/>
-              <w:sz w:val="36"/>
-              <w:szCs w:val="36"/>
+              <w:sz w:val="28"/>
+              <w:szCs w:val="28"/>
+              <w:u w:val="single"/>
               <w:rtl w:val="0"/>
             </w:rPr>
             <w:tab/>
           </w:r>
           <w:r>
             <w:fldChar w:fldCharType="begin"/>
-            <w:instrText xml:space="preserve"> PAGEREF _1ksv4uv \h </w:instrText>
+            <w:instrText xml:space="preserve"> PAGEREF _70aojiclkuha \h </w:instrText>
             <w:fldChar w:fldCharType="separate"/>
           </w:r>
           <w:r>
             <w:rPr>
-              <w:b w:val="1"/>
               <w:smallCaps w:val="1"/>
-              <w:sz w:val="36"/>
-              <w:szCs w:val="36"/>
+              <w:sz w:val="28"/>
+              <w:szCs w:val="28"/>
+              <w:u w:val="single"/>
               <w:rtl w:val="0"/>
             </w:rPr>
-            <w:t xml:space="preserve">10</w:t>
+            <w:t xml:space="preserve">9</w:t>
           </w:r>
           <w:r>
             <w:fldChar w:fldCharType="end"/>
@@ -980,428 +1086,49 @@
             <w:spacing w:before="60" w:line="240" w:lineRule="auto"/>
             <w:ind w:left="360" w:firstLine="0"/>
             <w:contextualSpacing w:val="0"/>
+            <w:rPr>
+              <w:smallCaps w:val="1"/>
+              <w:sz w:val="28"/>
+              <w:szCs w:val="28"/>
+              <w:u w:val="single"/>
+            </w:rPr>
           </w:pPr>
-          <w:hyperlink w:anchor="_44sinio">
+          <w:hyperlink w:anchor="_dr642sps3qqb">
             <w:r>
               <w:rPr>
-                <w:b w:val="1"/>
                 <w:smallCaps w:val="1"/>
-                <w:sz w:val="36"/>
-                <w:szCs w:val="36"/>
+                <w:sz w:val="28"/>
+                <w:szCs w:val="28"/>
+                <w:u w:val="single"/>
                 <w:rtl w:val="0"/>
               </w:rPr>
-              <w:t xml:space="preserve">ContrastBar</w:t>
+              <w:t xml:space="preserve">Thumbnail</w:t>
             </w:r>
           </w:hyperlink>
           <w:r>
             <w:rPr>
-              <w:b w:val="1"/>
               <w:smallCaps w:val="1"/>
-              <w:sz w:val="36"/>
-              <w:szCs w:val="36"/>
+              <w:sz w:val="28"/>
+              <w:szCs w:val="28"/>
+              <w:u w:val="single"/>
               <w:rtl w:val="0"/>
             </w:rPr>
             <w:tab/>
           </w:r>
           <w:r>
             <w:fldChar w:fldCharType="begin"/>
-            <w:instrText xml:space="preserve"> PAGEREF _44sinio \h </w:instrText>
+            <w:instrText xml:space="preserve"> PAGEREF _dr642sps3qqb \h </w:instrText>
             <w:fldChar w:fldCharType="separate"/>
           </w:r>
           <w:r>
             <w:rPr>
-              <w:b w:val="1"/>
               <w:smallCaps w:val="1"/>
-              <w:sz w:val="36"/>
-              <w:szCs w:val="36"/>
+              <w:sz w:val="28"/>
+              <w:szCs w:val="28"/>
+              <w:u w:val="single"/>
               <w:rtl w:val="0"/>
             </w:rPr>
             <w:t xml:space="preserve">10</w:t>
-          </w:r>
-          <w:r>
-            <w:fldChar w:fldCharType="end"/>
-          </w:r>
-          <w:r>
-            <w:rPr>
-              <w:rtl w:val="0"/>
-            </w:rPr>
-          </w:r>
-        </w:p>
-        <w:p>
-          <w:pPr>
-            <w:tabs>
-              <w:tab w:val="right" w:pos="9360"/>
-            </w:tabs>
-            <w:spacing w:before="60" w:line="240" w:lineRule="auto"/>
-            <w:ind w:left="360" w:firstLine="0"/>
-            <w:contextualSpacing w:val="0"/>
-          </w:pPr>
-          <w:hyperlink w:anchor="_2jxsxqh">
-            <w:r>
-              <w:rPr>
-                <w:b w:val="1"/>
-                <w:smallCaps w:val="1"/>
-                <w:sz w:val="36"/>
-                <w:szCs w:val="36"/>
-                <w:rtl w:val="0"/>
-              </w:rPr>
-              <w:t xml:space="preserve">ResizeBar</w:t>
-            </w:r>
-          </w:hyperlink>
-          <w:r>
-            <w:rPr>
-              <w:b w:val="1"/>
-              <w:smallCaps w:val="1"/>
-              <w:sz w:val="36"/>
-              <w:szCs w:val="36"/>
-              <w:rtl w:val="0"/>
-            </w:rPr>
-            <w:tab/>
-          </w:r>
-          <w:r>
-            <w:fldChar w:fldCharType="begin"/>
-            <w:instrText xml:space="preserve"> PAGEREF _2jxsxqh \h </w:instrText>
-            <w:fldChar w:fldCharType="separate"/>
-          </w:r>
-          <w:r>
-            <w:rPr>
-              <w:b w:val="1"/>
-              <w:smallCaps w:val="1"/>
-              <w:sz w:val="36"/>
-              <w:szCs w:val="36"/>
-              <w:rtl w:val="0"/>
-            </w:rPr>
-            <w:t xml:space="preserve">10</w:t>
-          </w:r>
-          <w:r>
-            <w:fldChar w:fldCharType="end"/>
-          </w:r>
-          <w:r>
-            <w:rPr>
-              <w:rtl w:val="0"/>
-            </w:rPr>
-          </w:r>
-        </w:p>
-        <w:p>
-          <w:pPr>
-            <w:tabs>
-              <w:tab w:val="right" w:pos="9360"/>
-            </w:tabs>
-            <w:spacing w:before="60" w:line="240" w:lineRule="auto"/>
-            <w:ind w:left="360" w:firstLine="0"/>
-            <w:contextualSpacing w:val="0"/>
-          </w:pPr>
-          <w:hyperlink w:anchor="_3j2qqm3">
-            <w:r>
-              <w:rPr>
-                <w:b w:val="1"/>
-                <w:smallCaps w:val="1"/>
-                <w:sz w:val="36"/>
-                <w:szCs w:val="36"/>
-                <w:rtl w:val="0"/>
-              </w:rPr>
-              <w:t xml:space="preserve">ZoomBar</w:t>
-            </w:r>
-          </w:hyperlink>
-          <w:r>
-            <w:rPr>
-              <w:b w:val="1"/>
-              <w:smallCaps w:val="1"/>
-              <w:sz w:val="36"/>
-              <w:szCs w:val="36"/>
-              <w:rtl w:val="0"/>
-            </w:rPr>
-            <w:tab/>
-          </w:r>
-          <w:r>
-            <w:fldChar w:fldCharType="begin"/>
-            <w:instrText xml:space="preserve"> PAGEREF _3j2qqm3 \h </w:instrText>
-            <w:fldChar w:fldCharType="separate"/>
-          </w:r>
-          <w:r>
-            <w:rPr>
-              <w:b w:val="1"/>
-              <w:smallCaps w:val="1"/>
-              <w:sz w:val="36"/>
-              <w:szCs w:val="36"/>
-              <w:rtl w:val="0"/>
-            </w:rPr>
-            <w:t xml:space="preserve">11</w:t>
-          </w:r>
-          <w:r>
-            <w:fldChar w:fldCharType="end"/>
-          </w:r>
-          <w:r>
-            <w:rPr>
-              <w:rtl w:val="0"/>
-            </w:rPr>
-          </w:r>
-        </w:p>
-        <w:p>
-          <w:pPr>
-            <w:tabs>
-              <w:tab w:val="right" w:pos="9360"/>
-            </w:tabs>
-            <w:spacing w:before="60" w:line="240" w:lineRule="auto"/>
-            <w:ind w:left="360" w:firstLine="0"/>
-            <w:contextualSpacing w:val="0"/>
-          </w:pPr>
-          <w:hyperlink w:anchor="_1y810tw">
-            <w:r>
-              <w:rPr>
-                <w:b w:val="1"/>
-                <w:smallCaps w:val="1"/>
-                <w:sz w:val="36"/>
-                <w:szCs w:val="36"/>
-                <w:rtl w:val="0"/>
-              </w:rPr>
-              <w:t xml:space="preserve">FilterBar</w:t>
-            </w:r>
-          </w:hyperlink>
-          <w:r>
-            <w:rPr>
-              <w:b w:val="1"/>
-              <w:smallCaps w:val="1"/>
-              <w:sz w:val="36"/>
-              <w:szCs w:val="36"/>
-              <w:rtl w:val="0"/>
-            </w:rPr>
-            <w:tab/>
-          </w:r>
-          <w:r>
-            <w:fldChar w:fldCharType="begin"/>
-            <w:instrText xml:space="preserve"> PAGEREF _1y810tw \h </w:instrText>
-            <w:fldChar w:fldCharType="separate"/>
-          </w:r>
-          <w:r>
-            <w:rPr>
-              <w:b w:val="1"/>
-              <w:smallCaps w:val="1"/>
-              <w:sz w:val="36"/>
-              <w:szCs w:val="36"/>
-              <w:rtl w:val="0"/>
-            </w:rPr>
-            <w:t xml:space="preserve">11</w:t>
-          </w:r>
-          <w:r>
-            <w:fldChar w:fldCharType="end"/>
-          </w:r>
-          <w:r>
-            <w:rPr>
-              <w:rtl w:val="0"/>
-            </w:rPr>
-          </w:r>
-        </w:p>
-        <w:p>
-          <w:pPr>
-            <w:tabs>
-              <w:tab w:val="right" w:pos="9360"/>
-            </w:tabs>
-            <w:spacing w:before="60" w:line="240" w:lineRule="auto"/>
-            <w:ind w:left="360" w:firstLine="0"/>
-            <w:contextualSpacing w:val="0"/>
-          </w:pPr>
-          <w:hyperlink w:anchor="_388mzsom69hl">
-            <w:r>
-              <w:rPr>
-                <w:b w:val="1"/>
-                <w:smallCaps w:val="1"/>
-                <w:sz w:val="36"/>
-                <w:szCs w:val="36"/>
-                <w:rtl w:val="0"/>
-              </w:rPr>
-              <w:t xml:space="preserve">FileBrowser</w:t>
-            </w:r>
-          </w:hyperlink>
-          <w:r>
-            <w:rPr>
-              <w:b w:val="1"/>
-              <w:smallCaps w:val="1"/>
-              <w:sz w:val="36"/>
-              <w:szCs w:val="36"/>
-              <w:rtl w:val="0"/>
-            </w:rPr>
-            <w:tab/>
-          </w:r>
-          <w:r>
-            <w:fldChar w:fldCharType="begin"/>
-            <w:instrText xml:space="preserve"> PAGEREF _388mzsom69hl \h </w:instrText>
-            <w:fldChar w:fldCharType="separate"/>
-          </w:r>
-          <w:r>
-            <w:rPr>
-              <w:b w:val="1"/>
-              <w:smallCaps w:val="1"/>
-              <w:sz w:val="36"/>
-              <w:szCs w:val="36"/>
-              <w:rtl w:val="0"/>
-            </w:rPr>
-            <w:t xml:space="preserve">11</w:t>
-          </w:r>
-          <w:r>
-            <w:fldChar w:fldCharType="end"/>
-          </w:r>
-          <w:r>
-            <w:rPr>
-              <w:rtl w:val="0"/>
-            </w:rPr>
-          </w:r>
-        </w:p>
-        <w:p>
-          <w:pPr>
-            <w:tabs>
-              <w:tab w:val="right" w:pos="9360"/>
-            </w:tabs>
-            <w:spacing w:before="60" w:line="240" w:lineRule="auto"/>
-            <w:ind w:left="360" w:firstLine="0"/>
-            <w:contextualSpacing w:val="0"/>
-          </w:pPr>
-          <w:hyperlink w:anchor="_jvaiz6gk9l8e">
-            <w:r>
-              <w:rPr>
-                <w:b w:val="1"/>
-                <w:smallCaps w:val="1"/>
-                <w:sz w:val="36"/>
-                <w:szCs w:val="36"/>
-                <w:rtl w:val="0"/>
-              </w:rPr>
-              <w:t xml:space="preserve">FileButton</w:t>
-            </w:r>
-          </w:hyperlink>
-          <w:r>
-            <w:rPr>
-              <w:b w:val="1"/>
-              <w:smallCaps w:val="1"/>
-              <w:sz w:val="36"/>
-              <w:szCs w:val="36"/>
-              <w:rtl w:val="0"/>
-            </w:rPr>
-            <w:tab/>
-          </w:r>
-          <w:r>
-            <w:fldChar w:fldCharType="begin"/>
-            <w:instrText xml:space="preserve"> PAGEREF _jvaiz6gk9l8e \h </w:instrText>
-            <w:fldChar w:fldCharType="separate"/>
-          </w:r>
-          <w:r>
-            <w:rPr>
-              <w:b w:val="1"/>
-              <w:smallCaps w:val="1"/>
-              <w:sz w:val="36"/>
-              <w:szCs w:val="36"/>
-              <w:rtl w:val="0"/>
-            </w:rPr>
-            <w:t xml:space="preserve">12</w:t>
-          </w:r>
-          <w:r>
-            <w:fldChar w:fldCharType="end"/>
-          </w:r>
-          <w:r>
-            <w:rPr>
-              <w:rtl w:val="0"/>
-            </w:rPr>
-          </w:r>
-        </w:p>
-        <w:p>
-          <w:pPr>
-            <w:tabs>
-              <w:tab w:val="right" w:pos="9360"/>
-            </w:tabs>
-            <w:spacing w:before="60" w:line="240" w:lineRule="auto"/>
-            <w:ind w:left="360" w:firstLine="0"/>
-            <w:contextualSpacing w:val="0"/>
-          </w:pPr>
-          <w:hyperlink w:anchor="_rt2pxpdc6u80">
-            <w:r>
-              <w:rPr>
-                <w:b w:val="1"/>
-                <w:smallCaps w:val="1"/>
-                <w:sz w:val="36"/>
-                <w:szCs w:val="36"/>
-                <w:rtl w:val="0"/>
-              </w:rPr>
-              <w:t xml:space="preserve">DirectoryButton</w:t>
-            </w:r>
-          </w:hyperlink>
-          <w:r>
-            <w:rPr>
-              <w:b w:val="1"/>
-              <w:smallCaps w:val="1"/>
-              <w:sz w:val="36"/>
-              <w:szCs w:val="36"/>
-              <w:rtl w:val="0"/>
-            </w:rPr>
-            <w:tab/>
-          </w:r>
-          <w:r>
-            <w:fldChar w:fldCharType="begin"/>
-            <w:instrText xml:space="preserve"> PAGEREF _rt2pxpdc6u80 \h </w:instrText>
-            <w:fldChar w:fldCharType="separate"/>
-          </w:r>
-          <w:r>
-            <w:rPr>
-              <w:b w:val="1"/>
-              <w:smallCaps w:val="1"/>
-              <w:sz w:val="36"/>
-              <w:szCs w:val="36"/>
-              <w:rtl w:val="0"/>
-            </w:rPr>
-            <w:t xml:space="preserve">12</w:t>
-          </w:r>
-          <w:r>
-            <w:fldChar w:fldCharType="end"/>
-          </w:r>
-          <w:r>
-            <w:rPr>
-              <w:rtl w:val="0"/>
-            </w:rPr>
-          </w:r>
-        </w:p>
-        <w:p>
-          <w:pPr>
-            <w:tabs>
-              <w:tab w:val="right" w:pos="9360"/>
-            </w:tabs>
-            <w:spacing w:before="60" w:line="240" w:lineRule="auto"/>
-            <w:ind w:left="360" w:firstLine="0"/>
-            <w:contextualSpacing w:val="0"/>
-          </w:pPr>
-          <w:hyperlink w:anchor="_xx9lwcosml0">
-            <w:r>
-              <w:rPr>
-                <w:b w:val="1"/>
-                <w:smallCaps w:val="1"/>
-                <w:sz w:val="36"/>
-                <w:szCs w:val="36"/>
-                <w:rtl w:val="0"/>
-              </w:rPr>
-              <w:t xml:space="preserve">SubmitButton</w:t>
-            </w:r>
-          </w:hyperlink>
-          <w:r>
-            <w:rPr>
-              <w:b w:val="1"/>
-              <w:smallCaps w:val="1"/>
-              <w:sz w:val="36"/>
-              <w:szCs w:val="36"/>
-              <w:rtl w:val="0"/>
-            </w:rPr>
-            <w:tab/>
-          </w:r>
-          <w:r>
-            <w:fldChar w:fldCharType="begin"/>
-            <w:instrText xml:space="preserve"> PAGEREF _xx9lwcosml0 \h </w:instrText>
-            <w:fldChar w:fldCharType="separate"/>
-          </w:r>
-          <w:r>
-            <w:rPr>
-              <w:b w:val="1"/>
-              <w:smallCaps w:val="1"/>
-              <w:sz w:val="36"/>
-              <w:szCs w:val="36"/>
-              <w:rtl w:val="0"/>
-            </w:rPr>
-            <w:t xml:space="preserve">12</w:t>
           </w:r>
           <w:r>
             <w:fldChar w:fldCharType="end"/>
@@ -1420,43 +1147,49 @@
             <w:spacing w:after="80" w:before="60" w:line="240" w:lineRule="auto"/>
             <w:ind w:left="360" w:firstLine="0"/>
             <w:contextualSpacing w:val="0"/>
+            <w:rPr>
+              <w:smallCaps w:val="1"/>
+              <w:sz w:val="28"/>
+              <w:szCs w:val="28"/>
+              <w:u w:val="single"/>
+            </w:rPr>
           </w:pPr>
-          <w:hyperlink w:anchor="_7oiae1seb8f9">
+          <w:hyperlink w:anchor="_388mzsom69hl">
             <w:r>
               <w:rPr>
-                <w:b w:val="1"/>
                 <w:smallCaps w:val="1"/>
-                <w:sz w:val="36"/>
-                <w:szCs w:val="36"/>
+                <w:sz w:val="28"/>
+                <w:szCs w:val="28"/>
+                <w:u w:val="single"/>
                 <w:rtl w:val="0"/>
               </w:rPr>
-              <w:t xml:space="preserve">CancelButton</w:t>
+              <w:t xml:space="preserve">FileBrowser</w:t>
             </w:r>
           </w:hyperlink>
           <w:r>
             <w:rPr>
-              <w:b w:val="1"/>
               <w:smallCaps w:val="1"/>
-              <w:sz w:val="36"/>
-              <w:szCs w:val="36"/>
+              <w:sz w:val="28"/>
+              <w:szCs w:val="28"/>
+              <w:u w:val="single"/>
               <w:rtl w:val="0"/>
             </w:rPr>
             <w:tab/>
           </w:r>
           <w:r>
             <w:fldChar w:fldCharType="begin"/>
-            <w:instrText xml:space="preserve"> PAGEREF _7oiae1seb8f9 \h </w:instrText>
+            <w:instrText xml:space="preserve"> PAGEREF _388mzsom69hl \h </w:instrText>
             <w:fldChar w:fldCharType="separate"/>
           </w:r>
           <w:r>
             <w:rPr>
-              <w:b w:val="1"/>
               <w:smallCaps w:val="1"/>
-              <w:sz w:val="36"/>
-              <w:szCs w:val="36"/>
+              <w:sz w:val="28"/>
+              <w:szCs w:val="28"/>
+              <w:u w:val="single"/>
               <w:rtl w:val="0"/>
             </w:rPr>
-            <w:t xml:space="preserve">12</w:t>
+            <w:t xml:space="preserve">10</w:t>
           </w:r>
           <w:r>
             <w:fldChar w:fldCharType="end"/>
@@ -1475,6 +1208,47 @@
     <w:p>
       <w:pPr>
         <w:contextualSpacing w:val="0"/>
+        <w:rPr>
+          <w:vertAlign w:val="baseline"/>
+        </w:rPr>
+      </w:pPr>
+      <w:r>
+        <w:rPr>
+          <w:rtl w:val="0"/>
+        </w:rPr>
+      </w:r>
+    </w:p>
+    <w:p>
+      <w:pPr>
+        <w:contextualSpacing w:val="0"/>
+        <w:rPr/>
+      </w:pPr>
+      <w:r>
+        <w:rPr>
+          <w:rtl w:val="0"/>
+        </w:rPr>
+      </w:r>
+    </w:p>
+    <w:p>
+      <w:r>
+        <w:br w:type="page"/>
+      </w:r>
+    </w:p>
+    <w:p>
+      <w:pPr>
+        <w:contextualSpacing w:val="0"/>
+        <w:rPr/>
+      </w:pPr>
+      <w:r>
+        <w:rPr>
+          <w:rtl w:val="0"/>
+        </w:rPr>
+      </w:r>
+    </w:p>
+    <w:p>
+      <w:pPr>
+        <w:contextualSpacing w:val="0"/>
+        <w:rPr/>
       </w:pPr>
       <w:hyperlink w:anchor="_Toc474360550">
         <w:r>
@@ -1506,6 +1280,10 @@
     <w:p>
       <w:pPr>
         <w:contextualSpacing w:val="0"/>
+        <w:rPr>
+          <w:color w:val="00000a"/>
+          <w:highlight w:val="white"/>
+        </w:rPr>
       </w:pPr>
       <w:bookmarkStart w:colFirst="0" w:colLast="0" w:name="_1fob9te" w:id="2"/>
       <w:bookmarkEnd w:id="2"/>
@@ -1540,7 +1318,13 @@
     <w:p>
       <w:pPr>
         <w:contextualSpacing w:val="0"/>
-      </w:pPr>
+        <w:rPr/>
+      </w:pPr>
+      <w:r>
+        <w:rPr>
+          <w:rtl w:val="0"/>
+        </w:rPr>
+      </w:r>
       <w:bookmarkStart w:colFirst="0" w:colLast="0" w:name="2et92p0" w:id="4"/>
       <w:bookmarkEnd w:id="4"/>
       <w:r>
@@ -1561,6 +1345,7 @@
     <w:p>
       <w:pPr>
         <w:contextualSpacing w:val="0"/>
+        <w:rPr/>
       </w:pPr>
       <w:r>
         <w:rPr>
@@ -1580,6 +1365,7 @@
     <w:p>
       <w:pPr>
         <w:contextualSpacing w:val="0"/>
+        <w:rPr/>
       </w:pPr>
       <w:r>
         <w:rPr>
@@ -1599,6 +1385,7 @@
     <w:p>
       <w:pPr>
         <w:contextualSpacing w:val="0"/>
+        <w:rPr/>
       </w:pPr>
       <w:r>
         <w:rPr>
@@ -1642,6 +1429,7 @@
     <w:p>
       <w:pPr>
         <w:contextualSpacing w:val="0"/>
+        <w:rPr/>
       </w:pPr>
       <w:r>
         <w:rPr>
@@ -1653,6 +1441,7 @@
     <w:p>
       <w:pPr>
         <w:contextualSpacing w:val="0"/>
+        <w:rPr/>
       </w:pPr>
       <w:r>
         <w:rPr>
@@ -1682,6 +1471,7 @@
     <w:p>
       <w:pPr>
         <w:contextualSpacing w:val="0"/>
+        <w:rPr/>
       </w:pPr>
       <w:r>
         <w:rPr>
@@ -1693,6 +1483,7 @@
     <w:p>
       <w:pPr>
         <w:contextualSpacing w:val="0"/>
+        <w:rPr/>
       </w:pPr>
       <w:r>
         <w:rPr>
@@ -1709,6 +1500,7 @@
     <w:p>
       <w:pPr>
         <w:contextualSpacing w:val="0"/>
+        <w:rPr/>
       </w:pPr>
       <w:r>
         <w:rPr>
@@ -1738,6 +1530,7 @@
     <w:p>
       <w:pPr>
         <w:contextualSpacing w:val="0"/>
+        <w:rPr/>
       </w:pPr>
       <w:r>
         <w:rPr>
@@ -1749,23 +1542,24 @@
     <w:p>
       <w:pPr>
         <w:contextualSpacing w:val="0"/>
+        <w:rPr/>
       </w:pPr>
       <w:r>
         <w:drawing>
           <wp:inline distB="114300" distT="114300" distL="114300" distR="114300">
-            <wp:extent cx="5943600" cy="5362575"/>
+            <wp:extent cx="5943600" cy="4800600"/>
             <wp:effectExtent b="0" l="0" r="0" t="0"/>
-            <wp:docPr descr="ID3UML.png" id="1" name="image02.png"/>
+            <wp:docPr descr="ID4UML.png" id="2" name="image03.png"/>
             <a:graphic>
               <a:graphicData uri="http://schemas.openxmlformats.org/drawingml/2006/picture">
                 <pic:pic>
                   <pic:nvPicPr>
-                    <pic:cNvPr descr="ID3UML.png" id="0" name="image02.png"/>
+                    <pic:cNvPr descr="ID4UML.png" id="0" name="image03.png"/>
                     <pic:cNvPicPr preferRelativeResize="0"/>
                   </pic:nvPicPr>
                   <pic:blipFill>
                     <a:blip r:embed="rId6"/>
-                    <a:srcRect b="0" l="0" r="0" t="42137"/>
+                    <a:srcRect b="0" l="0" r="0" t="0"/>
                     <a:stretch>
                       <a:fillRect/>
                     </a:stretch>
@@ -1773,7 +1567,7 @@
                   <pic:spPr>
                     <a:xfrm>
                       <a:off x="0" y="0"/>
-                      <a:ext cx="5943600" cy="5362575"/>
+                      <a:ext cx="5943600" cy="4800600"/>
                     </a:xfrm>
                     <a:prstGeom prst="rect"/>
                     <a:ln/>
@@ -1795,6 +1589,7 @@
         <w:pStyle w:val="Heading1"/>
         <w:ind w:left="0"/>
         <w:contextualSpacing w:val="0"/>
+        <w:rPr/>
       </w:pPr>
       <w:bookmarkStart w:colFirst="0" w:colLast="0" w:name="_q5lrvpoa3lm7" w:id="8"/>
       <w:bookmarkEnd w:id="8"/>
@@ -1919,6 +1714,7 @@
     <w:p>
       <w:pPr>
         <w:contextualSpacing w:val="0"/>
+        <w:rPr/>
       </w:pPr>
       <w:r>
         <w:rPr>
@@ -1929,38 +1725,19 @@
     <w:p>
       <w:pPr>
         <w:contextualSpacing w:val="0"/>
-      </w:pPr>
-      <w:r>
-        <w:rPr>
-          <w:rtl w:val="0"/>
-        </w:rPr>
-      </w:r>
-    </w:p>
-    <w:p>
-      <w:pPr>
-        <w:contextualSpacing w:val="0"/>
-      </w:pPr>
-      <w:r>
-        <w:rPr>
-          <w:rtl w:val="0"/>
-        </w:rPr>
-      </w:r>
-    </w:p>
-    <w:p>
-      <w:pPr>
-        <w:contextualSpacing w:val="0"/>
+        <w:rPr/>
       </w:pPr>
       <w:r>
         <w:drawing>
           <wp:inline distB="114300" distT="114300" distL="114300" distR="114300">
-            <wp:extent cx="5943600" cy="3060700"/>
+            <wp:extent cx="5943600" cy="6527800"/>
             <wp:effectExtent b="0" l="0" r="0" t="0"/>
-            <wp:docPr descr="FileBrowserUML2_2.png" id="2" name="image03.png"/>
+            <wp:docPr descr="FileBrowserID4.png" id="1" name="image01.png"/>
             <a:graphic>
               <a:graphicData uri="http://schemas.openxmlformats.org/drawingml/2006/picture">
                 <pic:pic>
                   <pic:nvPicPr>
-                    <pic:cNvPr descr="FileBrowserUML2_2.png" id="0" name="image03.png"/>
+                    <pic:cNvPr descr="FileBrowserID4.png" id="0" name="image01.png"/>
                     <pic:cNvPicPr preferRelativeResize="0"/>
                   </pic:nvPicPr>
                   <pic:blipFill>
@@ -1973,7 +1750,7 @@
                   <pic:spPr>
                     <a:xfrm>
                       <a:off x="0" y="0"/>
-                      <a:ext cx="5943600" cy="3060700"/>
+                      <a:ext cx="5943600" cy="6527800"/>
                     </a:xfrm>
                     <a:prstGeom prst="rect"/>
                     <a:ln/>
@@ -1993,22 +1770,13 @@
     <w:p>
       <w:pPr>
         <w:contextualSpacing w:val="0"/>
-      </w:pPr>
-      <w:r>
-        <w:rPr>
-          <w:rtl w:val="0"/>
-        </w:rPr>
-      </w:r>
-    </w:p>
-    <w:p>
-      <w:pPr>
-        <w:contextualSpacing w:val="0"/>
-      </w:pPr>
-      <w:r>
-        <w:rPr>
-          <w:rtl w:val="0"/>
-        </w:rPr>
-        <w:t xml:space="preserve">Figure 2. UML Diagram of the FileBrowser.  This represents the classes that will be created by and interact with the FileBrowser.</w:t>
+        <w:rPr/>
+      </w:pPr>
+      <w:r>
+        <w:rPr>
+          <w:rtl w:val="0"/>
+        </w:rPr>
+        <w:t xml:space="preserve">Figure 2. UML Diagram of the FileBrowser.  This represents the classes that will be interacted with by the FileBrowser.</w:t>
       </w:r>
       <w:r>
         <w:rPr>
@@ -2057,6 +1825,7 @@
     <w:p>
       <w:pPr>
         <w:contextualSpacing w:val="0"/>
+        <w:rPr/>
       </w:pPr>
       <w:r>
         <w:rPr>
@@ -2092,6 +1861,7 @@
     <w:p>
       <w:pPr>
         <w:contextualSpacing w:val="0"/>
+        <w:rPr/>
       </w:pPr>
       <w:r>
         <w:rPr>
@@ -2110,7 +1880,237 @@
         <w:rPr>
           <w:rtl w:val="0"/>
         </w:rPr>
-        <w:t xml:space="preserve"> function that will be called whenever a button created within the Display or FileBrowser class is selected.</w:t>
+        <w:t xml:space="preserve"> function that will be called whenever a button created within the Display, Dashboard, or FileBrowser class is selected.</w:t>
+      </w:r>
+    </w:p>
+    <w:p>
+      <w:pPr>
+        <w:pStyle w:val="Heading2"/>
+        <w:numPr>
+          <w:ilvl w:val="1"/>
+          <w:numId w:val="1"/>
+        </w:numPr>
+        <w:contextualSpacing w:val="1"/>
+        <w:rPr>
+          <w:b w:val="1"/>
+          <w:smallCaps w:val="1"/>
+          <w:sz w:val="28"/>
+          <w:szCs w:val="28"/>
+        </w:rPr>
+      </w:pPr>
+      <w:bookmarkStart w:colFirst="0" w:colLast="0" w:name="_8kkyxly96n1g" w:id="12"/>
+      <w:bookmarkEnd w:id="12"/>
+      <w:r>
+        <w:rPr>
+          <w:rtl w:val="0"/>
+        </w:rPr>
+        <w:t xml:space="preserve">VRButton</w:t>
+      </w:r>
+    </w:p>
+    <w:p>
+      <w:pPr>
+        <w:ind w:left="0" w:firstLine="0"/>
+        <w:contextualSpacing w:val="0"/>
+        <w:rPr/>
+      </w:pPr>
+      <w:r>
+        <w:rPr>
+          <w:rtl w:val="0"/>
+        </w:rPr>
+        <w:t xml:space="preserve">VRButton represents the script associated with an interactable 3D button in the virtual world.  In order for a class to create and use this class, it must also implement the IVRButton interface.  This class contains two string variables: </w:t>
+      </w:r>
+      <w:r>
+        <w:rPr>
+          <w:rFonts w:ascii="Courier New" w:cs="Courier New" w:eastAsia="Courier New" w:hAnsi="Courier New"/>
+          <w:rtl w:val="0"/>
+        </w:rPr>
+        <w:t xml:space="preserve">name</w:t>
+      </w:r>
+      <w:r>
+        <w:rPr>
+          <w:rtl w:val="0"/>
+        </w:rPr>
+        <w:t xml:space="preserve"> </w:t>
+      </w:r>
+      <w:r>
+        <w:rPr>
+          <w:rtl w:val="0"/>
+        </w:rPr>
+        <w:t xml:space="preserve">and  </w:t>
+      </w:r>
+      <w:r>
+        <w:rPr>
+          <w:rFonts w:ascii="Courier New" w:cs="Courier New" w:eastAsia="Courier New" w:hAnsi="Courier New"/>
+          <w:rtl w:val="0"/>
+        </w:rPr>
+        <w:t xml:space="preserve">path</w:t>
+      </w:r>
+      <w:r>
+        <w:rPr>
+          <w:rtl w:val="0"/>
+        </w:rPr>
+        <w:t xml:space="preserve">, and a ButtonType variable called </w:t>
+      </w:r>
+      <w:r>
+        <w:rPr>
+          <w:rFonts w:ascii="Courier New" w:cs="Courier New" w:eastAsia="Courier New" w:hAnsi="Courier New"/>
+          <w:rtl w:val="0"/>
+        </w:rPr>
+        <w:t xml:space="preserve">type.</w:t>
+      </w:r>
+      <w:r>
+        <w:rPr>
+          <w:rtl w:val="0"/>
+        </w:rPr>
+        <w:t xml:space="preserve">  </w:t>
+      </w:r>
+      <w:r>
+        <w:rPr>
+          <w:rFonts w:ascii="Courier New" w:cs="Courier New" w:eastAsia="Courier New" w:hAnsi="Courier New"/>
+          <w:rtl w:val="0"/>
+        </w:rPr>
+        <w:t xml:space="preserve">name </w:t>
+      </w:r>
+      <w:r>
+        <w:rPr>
+          <w:rtl w:val="0"/>
+        </w:rPr>
+        <w:t xml:space="preserve">represents what the buttons’ type as a string, while </w:t>
+      </w:r>
+      <w:r>
+        <w:rPr>
+          <w:rFonts w:ascii="Courier New" w:cs="Courier New" w:eastAsia="Courier New" w:hAnsi="Courier New"/>
+          <w:rtl w:val="0"/>
+        </w:rPr>
+        <w:t xml:space="preserve">type</w:t>
+      </w:r>
+      <w:r>
+        <w:rPr>
+          <w:rtl w:val="0"/>
+        </w:rPr>
+        <w:t xml:space="preserve"> is an immutable representation of the button’s function , which will determine what function will be executed when it is pressed.  The </w:t>
+      </w:r>
+      <w:r>
+        <w:rPr>
+          <w:rFonts w:ascii="Courier New" w:cs="Courier New" w:eastAsia="Courier New" w:hAnsi="Courier New"/>
+          <w:rtl w:val="0"/>
+        </w:rPr>
+        <w:t xml:space="preserve">path </w:t>
+      </w:r>
+      <w:r>
+        <w:rPr>
+          <w:rtl w:val="0"/>
+        </w:rPr>
+        <w:t xml:space="preserve">will represent an actual path location associated with the button.  Only buttons with the name “File” or “Directory” will have a path that is not null.  The GameObject attribute </w:t>
+      </w:r>
+      <w:r>
+        <w:rPr>
+          <w:rFonts w:ascii="Courier New" w:cs="Courier New" w:eastAsia="Courier New" w:hAnsi="Courier New"/>
+          <w:rtl w:val="0"/>
+        </w:rPr>
+        <w:t xml:space="preserve">manager </w:t>
+      </w:r>
+      <w:r>
+        <w:rPr>
+          <w:rtl w:val="0"/>
+        </w:rPr>
+        <w:t xml:space="preserve">will be a reference to the gameobject that the button is a child of.  The TextMesh </w:t>
+      </w:r>
+      <w:r>
+        <w:rPr>
+          <w:rFonts w:ascii="Courier New" w:cs="Courier New" w:eastAsia="Courier New" w:hAnsi="Courier New"/>
+          <w:rtl w:val="0"/>
+        </w:rPr>
+        <w:t xml:space="preserve">textObject </w:t>
+      </w:r>
+      <w:r>
+        <w:rPr>
+          <w:rtl w:val="0"/>
+        </w:rPr>
+        <w:t xml:space="preserve">represents the 3D text that is a component of the button.  The boolean attribute </w:t>
+      </w:r>
+      <w:r>
+        <w:rPr>
+          <w:rFonts w:ascii="Courier New" w:cs="Courier New" w:eastAsia="Courier New" w:hAnsi="Courier New"/>
+          <w:rtl w:val="0"/>
+        </w:rPr>
+        <w:t xml:space="preserve">pressed </w:t>
+      </w:r>
+      <w:r>
+        <w:rPr>
+          <w:rtl w:val="0"/>
+        </w:rPr>
+        <w:t xml:space="preserve">will indicate if the button has been pressed or not.  There are only three functions associated with this class.  The first is </w:t>
+      </w:r>
+      <w:r>
+        <w:rPr>
+          <w:rFonts w:ascii="Courier New" w:cs="Courier New" w:eastAsia="Courier New" w:hAnsi="Courier New"/>
+          <w:rtl w:val="0"/>
+        </w:rPr>
+        <w:t xml:space="preserve">OnMouseDown()</w:t>
+      </w:r>
+      <w:r>
+        <w:rPr>
+          <w:rtl w:val="0"/>
+        </w:rPr>
+        <w:t xml:space="preserve">, which is used to simulate the actions that occur when the button is pressed through the use of the mouse.  This is only used for testing purposes and will ultimately be removed in the final build of this project.  The second function </w:t>
+      </w:r>
+      <w:r>
+        <w:rPr>
+          <w:rFonts w:ascii="Courier New" w:cs="Courier New" w:eastAsia="Courier New" w:hAnsi="Courier New"/>
+          <w:rtl w:val="0"/>
+        </w:rPr>
+        <w:t xml:space="preserve">SetPressed()</w:t>
+      </w:r>
+      <w:r>
+        <w:rPr>
+          <w:rtl w:val="0"/>
+        </w:rPr>
+        <w:t xml:space="preserve"> takes in a boolean value and sets the </w:t>
+      </w:r>
+      <w:r>
+        <w:rPr>
+          <w:rFonts w:ascii="Courier New" w:cs="Courier New" w:eastAsia="Courier New" w:hAnsi="Courier New"/>
+          <w:rtl w:val="0"/>
+        </w:rPr>
+        <w:t xml:space="preserve">pressed </w:t>
+      </w:r>
+      <w:r>
+        <w:rPr>
+          <w:rtl w:val="0"/>
+        </w:rPr>
+        <w:t xml:space="preserve">attribute to it.  If it is true, then a call is made to another function depending on the name of the button.  The last function </w:t>
+      </w:r>
+      <w:r>
+        <w:rPr>
+          <w:rFonts w:ascii="Courier New" w:cs="Courier New" w:eastAsia="Courier New" w:hAnsi="Courier New"/>
+          <w:rtl w:val="0"/>
+        </w:rPr>
+        <w:t xml:space="preserve">GetPressed()</w:t>
+      </w:r>
+      <w:r>
+        <w:rPr>
+          <w:rtl w:val="0"/>
+        </w:rPr>
+        <w:t xml:space="preserve"> will return the value of </w:t>
+      </w:r>
+      <w:r>
+        <w:rPr>
+          <w:rFonts w:ascii="Courier New" w:cs="Courier New" w:eastAsia="Courier New" w:hAnsi="Courier New"/>
+          <w:rtl w:val="0"/>
+        </w:rPr>
+        <w:t xml:space="preserve">pressed</w:t>
+      </w:r>
+      <w:r>
+        <w:rPr>
+          <w:rtl w:val="0"/>
+        </w:rPr>
+        <w:t xml:space="preserve">.</w:t>
+      </w:r>
+      <w:r>
+        <w:rPr>
+          <w:rtl w:val="0"/>
+        </w:rPr>
       </w:r>
     </w:p>
     <w:p>
@@ -2123,8 +2123,8 @@
         <w:ind w:left="576" w:hanging="576"/>
         <w:rPr/>
       </w:pPr>
-      <w:bookmarkStart w:colFirst="0" w:colLast="0" w:name="_kzcc1nb3mavz" w:id="12"/>
-      <w:bookmarkEnd w:id="12"/>
+      <w:bookmarkStart w:colFirst="0" w:colLast="0" w:name="_kzcc1nb3mavz" w:id="13"/>
+      <w:bookmarkEnd w:id="13"/>
       <w:r>
         <w:rPr>
           <w:rtl w:val="0"/>
@@ -2140,6 +2140,7 @@
     <w:p>
       <w:pPr>
         <w:contextualSpacing w:val="0"/>
+        <w:rPr/>
       </w:pPr>
       <w:r>
         <w:rPr>
@@ -2158,7 +2159,7 @@
         <w:rPr>
           <w:rtl w:val="0"/>
         </w:rPr>
-        <w:t xml:space="preserve">.  From this List, the user can look at and browse each image that is present and be able to load more images, quit the program, minimize the Display, or create new Copys from each image present.  The Display class will have three lists in total.  The first one is the </w:t>
+        <w:t xml:space="preserve">.  From this List, the user can look at and browse each image that is present and be able to load more images, quit the program, minimize the Display, or create new Copies from each image present.  The Display class will have three lists in total.  The first one is the </w:t>
       </w:r>
       <w:r>
         <w:rPr>
@@ -2216,6 +2217,7 @@
     <w:p>
       <w:pPr>
         <w:contextualSpacing w:val="0"/>
+        <w:rPr/>
       </w:pPr>
       <w:r>
         <w:rPr>
@@ -2317,6 +2319,7 @@
     <w:p>
       <w:pPr>
         <w:contextualSpacing w:val="0"/>
+        <w:rPr/>
       </w:pPr>
       <w:r>
         <w:rPr>
@@ -2367,6 +2370,7 @@
     <w:p>
       <w:pPr>
         <w:contextualSpacing w:val="0"/>
+        <w:rPr/>
       </w:pPr>
       <w:r>
         <w:rPr>
@@ -2430,6 +2434,7 @@
     <w:p>
       <w:pPr>
         <w:contextualSpacing w:val="0"/>
+        <w:rPr/>
       </w:pPr>
       <w:r>
         <w:rPr>
@@ -2454,6 +2459,7 @@
     <w:p>
       <w:pPr>
         <w:contextualSpacing w:val="0"/>
+        <w:rPr/>
       </w:pPr>
       <w:r>
         <w:rPr>
@@ -2693,8 +2699,8 @@
         <w:ind w:left="576" w:hanging="576"/>
         <w:rPr/>
       </w:pPr>
-      <w:bookmarkStart w:colFirst="0" w:colLast="0" w:name="_lnxbz9" w:id="13"/>
-      <w:bookmarkEnd w:id="13"/>
+      <w:bookmarkStart w:colFirst="0" w:colLast="0" w:name="_lnxbz9" w:id="14"/>
+      <w:bookmarkEnd w:id="14"/>
       <w:r>
         <w:rPr>
           <w:rtl w:val="0"/>
@@ -2705,6 +2711,7 @@
     <w:p>
       <w:pPr>
         <w:contextualSpacing w:val="0"/>
+        <w:rPr/>
       </w:pPr>
       <w:r>
         <w:rPr>
@@ -2788,14 +2795,78 @@
         <w:rPr>
           <w:rtl w:val="0"/>
         </w:rPr>
-        <w:t xml:space="preserve">.   There will be six Vector3 attributes which will represent the position and rotation of these buttons.  They are</w:t>
-      </w:r>
-      <w:r>
-        <w:rPr>
-          <w:rFonts w:ascii="Courier New" w:cs="Courier New" w:eastAsia="Courier New" w:hAnsi="Courier New"/>
-          <w:rtl w:val="0"/>
-        </w:rPr>
-        <w:t xml:space="preserve"> loadButtonPosition, loadButtonRotaion, quitButtonPosition, quitButtonRotation, minimizeButtonPosition</w:t>
+        <w:t xml:space="preserve">.   There will be an array of ButtonAttribute instances, holding the parameters for instantiating specific buttons, such as their text and position.   A Boolean attribute, </w:t>
+      </w:r>
+      <w:r>
+        <w:rPr>
+          <w:rFonts w:ascii="Courier New" w:cs="Courier New" w:eastAsia="Courier New" w:hAnsi="Courier New"/>
+          <w:rtl w:val="0"/>
+        </w:rPr>
+        <w:t xml:space="preserve">minimized</w:t>
+      </w:r>
+      <w:r>
+        <w:rPr>
+          <w:rtl w:val="0"/>
+        </w:rPr>
+        <w:t xml:space="preserve">, will represent whether or not the Display and Dashboard are visible to the user.  Until the FileBrowser class is implemented, there will be a  Texture2D list called </w:t>
+      </w:r>
+      <w:r>
+        <w:rPr>
+          <w:rFonts w:ascii="Courier New" w:cs="Courier New" w:eastAsia="Courier New" w:hAnsi="Courier New"/>
+          <w:rtl w:val="0"/>
+        </w:rPr>
+        <w:t xml:space="preserve">dummyImages </w:t>
+      </w:r>
+      <w:r>
+        <w:rPr>
+          <w:rtl w:val="0"/>
+        </w:rPr>
+        <w:t xml:space="preserve">which stores random images into it for use in the Display.  </w:t>
+      </w:r>
+    </w:p>
+    <w:p>
+      <w:pPr>
+        <w:contextualSpacing w:val="0"/>
+        <w:rPr/>
+      </w:pPr>
+      <w:r>
+        <w:rPr>
+          <w:rtl w:val="0"/>
+        </w:rPr>
+        <w:t xml:space="preserve">The </w:t>
+      </w:r>
+      <w:r>
+        <w:rPr>
+          <w:rFonts w:ascii="Courier New" w:cs="Courier New" w:eastAsia="Courier New" w:hAnsi="Courier New"/>
+          <w:rtl w:val="0"/>
+        </w:rPr>
+        <w:t xml:space="preserve">DisplayMenu() </w:t>
+      </w:r>
+      <w:r>
+        <w:rPr>
+          <w:rtl w:val="0"/>
+        </w:rPr>
+        <w:t xml:space="preserve">function will be called on start to create the </w:t>
+      </w:r>
+      <w:r>
+        <w:rPr>
+          <w:rFonts w:ascii="Courier New" w:cs="Courier New" w:eastAsia="Courier New" w:hAnsi="Courier New"/>
+          <w:rtl w:val="0"/>
+        </w:rPr>
+        <w:t xml:space="preserve">loadButton</w:t>
+      </w:r>
+      <w:r>
+        <w:rPr>
+          <w:rtl w:val="0"/>
+        </w:rPr>
+        <w:t xml:space="preserve">, </w:t>
+      </w:r>
+      <w:r>
+        <w:rPr>
+          <w:rFonts w:ascii="Courier New" w:cs="Courier New" w:eastAsia="Courier New" w:hAnsi="Courier New"/>
+          <w:rtl w:val="0"/>
+        </w:rPr>
+        <w:t xml:space="preserve">quitButton</w:t>
       </w:r>
       <w:r>
         <w:rPr>
@@ -2808,186 +2879,135 @@
           <w:rFonts w:ascii="Courier New" w:cs="Courier New" w:eastAsia="Courier New" w:hAnsi="Courier New"/>
           <w:rtl w:val="0"/>
         </w:rPr>
-        <w:t xml:space="preserve">minimizeButtonRotation</w:t>
-      </w:r>
-      <w:r>
-        <w:rPr>
-          <w:rtl w:val="0"/>
-        </w:rPr>
-        <w:t xml:space="preserve">.   A Boolean attribute, </w:t>
-      </w:r>
-      <w:r>
-        <w:rPr>
-          <w:rFonts w:ascii="Courier New" w:cs="Courier New" w:eastAsia="Courier New" w:hAnsi="Courier New"/>
-          <w:rtl w:val="0"/>
-        </w:rPr>
-        <w:t xml:space="preserve">minimized</w:t>
-      </w:r>
-      <w:r>
-        <w:rPr>
-          <w:rtl w:val="0"/>
-        </w:rPr>
-        <w:t xml:space="preserve">, will represent whether or not the Display and Dashboard are visible to the user.  Until the FileBrowser class is implemented, there will be a  Texture2D list called </w:t>
-      </w:r>
-      <w:r>
-        <w:rPr>
-          <w:rFonts w:ascii="Courier New" w:cs="Courier New" w:eastAsia="Courier New" w:hAnsi="Courier New"/>
-          <w:rtl w:val="0"/>
-        </w:rPr>
-        <w:t xml:space="preserve">dummyImages </w:t>
-      </w:r>
-      <w:r>
-        <w:rPr>
-          <w:rtl w:val="0"/>
-        </w:rPr>
-        <w:t xml:space="preserve">which stores random images into it for use in the Display.  </w:t>
+        <w:t xml:space="preserve">minimizeButton</w:t>
+      </w:r>
+      <w:r>
+        <w:rPr>
+          <w:rtl w:val="0"/>
+        </w:rPr>
+        <w:t xml:space="preserve"> using the </w:t>
+      </w:r>
+      <w:r>
+        <w:rPr>
+          <w:rFonts w:ascii="Courier New" w:cs="Courier New" w:eastAsia="Courier New" w:hAnsi="Courier New"/>
+          <w:rtl w:val="0"/>
+        </w:rPr>
+        <w:t xml:space="preserve">InstantiateButton()</w:t>
+      </w:r>
+      <w:r>
+        <w:rPr>
+          <w:rtl w:val="0"/>
+        </w:rPr>
+        <w:t xml:space="preserve"> function, as well as buttons for manipulating Copy objects</w:t>
+      </w:r>
+      <w:r>
+        <w:rPr>
+          <w:rFonts w:ascii="Courier New" w:cs="Courier New" w:eastAsia="Courier New" w:hAnsi="Courier New"/>
+          <w:rtl w:val="0"/>
+        </w:rPr>
+        <w:t xml:space="preserve">.</w:t>
+      </w:r>
+      <w:r>
+        <w:rPr>
+          <w:rtl w:val="0"/>
+        </w:rPr>
+        <w:t xml:space="preserve">  The </w:t>
+      </w:r>
+      <w:r>
+        <w:rPr>
+          <w:rFonts w:ascii="Courier New" w:cs="Courier New" w:eastAsia="Courier New" w:hAnsi="Courier New"/>
+          <w:rtl w:val="0"/>
+        </w:rPr>
+        <w:t xml:space="preserve">VRButtonClicked()</w:t>
+      </w:r>
+      <w:r>
+        <w:rPr>
+          <w:rtl w:val="0"/>
+        </w:rPr>
+        <w:t xml:space="preserve"> function is an implementation of the IVRButton interface function which takes in a ButtonType enum as an argument which represents the type of button that was triggered.  This function will call on a function corresponding to the name of the button sent to it.  </w:t>
+      </w:r>
+      <w:r>
+        <w:rPr>
+          <w:rtl w:val="0"/>
+        </w:rPr>
+        <w:t xml:space="preserve">When selecting the minimize button generated by the </w:t>
+      </w:r>
+      <w:r>
+        <w:rPr>
+          <w:rFonts w:ascii="Courier New" w:cs="Courier New" w:eastAsia="Courier New" w:hAnsi="Courier New"/>
+          <w:rtl w:val="0"/>
+        </w:rPr>
+        <w:t xml:space="preserve">DisplayMenu()</w:t>
+      </w:r>
+      <w:r>
+        <w:rPr>
+          <w:rtl w:val="0"/>
+        </w:rPr>
+        <w:t xml:space="preserve"> function, the other buttons (exit, and load) will become invisible to the user through the use of the </w:t>
+      </w:r>
+      <w:r>
+        <w:rPr>
+          <w:rFonts w:ascii="Courier New" w:cs="Courier New" w:eastAsia="Courier New" w:hAnsi="Courier New"/>
+          <w:rtl w:val="0"/>
+        </w:rPr>
+        <w:t xml:space="preserve">Minimize()</w:t>
+      </w:r>
+      <w:r>
+        <w:rPr>
+          <w:rtl w:val="0"/>
+        </w:rPr>
+        <w:t xml:space="preserve"> function called through </w:t>
+      </w:r>
+      <w:r>
+        <w:rPr>
+          <w:rFonts w:ascii="Courier New" w:cs="Courier New" w:eastAsia="Courier New" w:hAnsi="Courier New"/>
+          <w:rtl w:val="0"/>
+        </w:rPr>
+        <w:t xml:space="preserve">VRButtonClicked()</w:t>
+      </w:r>
+      <w:r>
+        <w:rPr>
+          <w:rtl w:val="0"/>
+        </w:rPr>
+        <w:t xml:space="preserve">.   The Load button will bring up a new FileBrowser class (once implemented) through the </w:t>
+      </w:r>
+      <w:r>
+        <w:rPr>
+          <w:rFonts w:ascii="Courier New" w:cs="Courier New" w:eastAsia="Courier New" w:hAnsi="Courier New"/>
+          <w:rtl w:val="0"/>
+        </w:rPr>
+        <w:t xml:space="preserve">Load()</w:t>
+      </w:r>
+      <w:r>
+        <w:rPr>
+          <w:rtl w:val="0"/>
+        </w:rPr>
+        <w:t xml:space="preserve"> function.  Currently this function takes a random image from the Resources folder to load into the program.   Selecting quit will result in the program terminating by way of the </w:t>
+      </w:r>
+      <w:r>
+        <w:rPr>
+          <w:rFonts w:ascii="Courier New" w:cs="Courier New" w:eastAsia="Courier New" w:hAnsi="Courier New"/>
+          <w:rtl w:val="0"/>
+        </w:rPr>
+        <w:t xml:space="preserve">Quit()</w:t>
+      </w:r>
+      <w:r>
+        <w:rPr>
+          <w:rtl w:val="0"/>
+        </w:rPr>
+        <w:t xml:space="preserve"> function.</w:t>
       </w:r>
     </w:p>
     <w:p>
       <w:pPr>
         <w:contextualSpacing w:val="0"/>
-      </w:pPr>
-      <w:r>
-        <w:rPr>
-          <w:rtl w:val="0"/>
-        </w:rPr>
-        <w:t xml:space="preserve">The </w:t>
-      </w:r>
-      <w:r>
-        <w:rPr>
-          <w:rFonts w:ascii="Courier New" w:cs="Courier New" w:eastAsia="Courier New" w:hAnsi="Courier New"/>
-          <w:rtl w:val="0"/>
-        </w:rPr>
-        <w:t xml:space="preserve">DisplayMenu() </w:t>
-      </w:r>
-      <w:r>
-        <w:rPr>
-          <w:rtl w:val="0"/>
-        </w:rPr>
-        <w:t xml:space="preserve">function will be called on start to create the </w:t>
-      </w:r>
-      <w:r>
-        <w:rPr>
-          <w:rFonts w:ascii="Courier New" w:cs="Courier New" w:eastAsia="Courier New" w:hAnsi="Courier New"/>
-          <w:rtl w:val="0"/>
-        </w:rPr>
-        <w:t xml:space="preserve">loadButton</w:t>
-      </w:r>
-      <w:r>
-        <w:rPr>
-          <w:rtl w:val="0"/>
-        </w:rPr>
-        <w:t xml:space="preserve">, </w:t>
-      </w:r>
-      <w:r>
-        <w:rPr>
-          <w:rFonts w:ascii="Courier New" w:cs="Courier New" w:eastAsia="Courier New" w:hAnsi="Courier New"/>
-          <w:rtl w:val="0"/>
-        </w:rPr>
-        <w:t xml:space="preserve">quitButton</w:t>
-      </w:r>
-      <w:r>
-        <w:rPr>
-          <w:rtl w:val="0"/>
-        </w:rPr>
-        <w:t xml:space="preserve">, and </w:t>
-      </w:r>
-      <w:r>
-        <w:rPr>
-          <w:rFonts w:ascii="Courier New" w:cs="Courier New" w:eastAsia="Courier New" w:hAnsi="Courier New"/>
-          <w:rtl w:val="0"/>
-        </w:rPr>
-        <w:t xml:space="preserve">minimizeButton.</w:t>
-      </w:r>
-      <w:r>
-        <w:rPr>
-          <w:rtl w:val="0"/>
-        </w:rPr>
-        <w:t xml:space="preserve">  The </w:t>
-      </w:r>
-      <w:r>
-        <w:rPr>
-          <w:rFonts w:ascii="Courier New" w:cs="Courier New" w:eastAsia="Courier New" w:hAnsi="Courier New"/>
-          <w:rtl w:val="0"/>
-        </w:rPr>
-        <w:t xml:space="preserve">VRButtonClicked()</w:t>
-      </w:r>
-      <w:r>
-        <w:rPr>
-          <w:rtl w:val="0"/>
-        </w:rPr>
-        <w:t xml:space="preserve"> function is an implementation of the IVRButton interface function which takes in a string as an argument which represents the name of the object that is clicked.  This function will call on a function corresponding to the name of the button sent to it.  </w:t>
-      </w:r>
-      <w:r>
-        <w:rPr>
-          <w:rtl w:val="0"/>
-        </w:rPr>
-        <w:t xml:space="preserve">When selecting the minimize button generated by the </w:t>
-      </w:r>
-      <w:r>
-        <w:rPr>
-          <w:rFonts w:ascii="Courier New" w:cs="Courier New" w:eastAsia="Courier New" w:hAnsi="Courier New"/>
-          <w:rtl w:val="0"/>
-        </w:rPr>
-        <w:t xml:space="preserve">DisplayMenu()</w:t>
-      </w:r>
-      <w:r>
-        <w:rPr>
-          <w:rtl w:val="0"/>
-        </w:rPr>
-        <w:t xml:space="preserve"> function, the other buttons (exit, and load) will become invisible to the user through the use of the </w:t>
-      </w:r>
-      <w:r>
-        <w:rPr>
-          <w:rFonts w:ascii="Courier New" w:cs="Courier New" w:eastAsia="Courier New" w:hAnsi="Courier New"/>
-          <w:rtl w:val="0"/>
-        </w:rPr>
-        <w:t xml:space="preserve">Minimize()</w:t>
-      </w:r>
-      <w:r>
-        <w:rPr>
-          <w:rtl w:val="0"/>
-        </w:rPr>
-        <w:t xml:space="preserve"> function called through </w:t>
-      </w:r>
-      <w:r>
-        <w:rPr>
-          <w:rFonts w:ascii="Courier New" w:cs="Courier New" w:eastAsia="Courier New" w:hAnsi="Courier New"/>
-          <w:rtl w:val="0"/>
-        </w:rPr>
-        <w:t xml:space="preserve">VRButtonClicked()</w:t>
-      </w:r>
-      <w:r>
-        <w:rPr>
-          <w:rtl w:val="0"/>
-        </w:rPr>
-        <w:t xml:space="preserve">.   The load button will bring up a new FileBrowser class (once implemented) through the </w:t>
-      </w:r>
-      <w:r>
-        <w:rPr>
-          <w:rFonts w:ascii="Courier New" w:cs="Courier New" w:eastAsia="Courier New" w:hAnsi="Courier New"/>
-          <w:rtl w:val="0"/>
-        </w:rPr>
-        <w:t xml:space="preserve">Load()</w:t>
-      </w:r>
-      <w:r>
-        <w:rPr>
-          <w:rtl w:val="0"/>
-        </w:rPr>
-        <w:t xml:space="preserve"> function.  Currently this function takes a random image from the Resources folder to load into the program.   Selecting quit will result in the program terminating by way of the </w:t>
-      </w:r>
-      <w:r>
-        <w:rPr>
-          <w:rFonts w:ascii="Courier New" w:cs="Courier New" w:eastAsia="Courier New" w:hAnsi="Courier New"/>
-          <w:rtl w:val="0"/>
-        </w:rPr>
-        <w:t xml:space="preserve">Quit()</w:t>
-      </w:r>
-      <w:r>
-        <w:rPr>
-          <w:rtl w:val="0"/>
-        </w:rPr>
-        <w:t xml:space="preserve"> function.</w:t>
+        <w:rPr/>
+      </w:pPr>
+      <w:r>
+        <w:rPr>
+          <w:rtl w:val="0"/>
+        </w:rPr>
+        <w:t xml:space="preserve">The dashboard also contains the Copy manipulation buttons such as contrast and brightness, as well as a list of all currently selected Copies.  When one of these buttons are clicked, it will send a message to all selected copies representing which manipulation to perform on them.  The Copy will then make the manipulation selected on the image attached to it.  </w:t>
       </w:r>
     </w:p>
     <w:p>
@@ -3000,8 +3020,8 @@
         <w:ind w:left="576" w:hanging="576"/>
         <w:rPr/>
       </w:pPr>
-      <w:bookmarkStart w:colFirst="0" w:colLast="0" w:name="_35nkun2" w:id="14"/>
-      <w:bookmarkEnd w:id="14"/>
+      <w:bookmarkStart w:colFirst="0" w:colLast="0" w:name="_35nkun2" w:id="15"/>
+      <w:bookmarkEnd w:id="15"/>
       <w:r>
         <w:rPr>
           <w:rtl w:val="0"/>
@@ -3012,12 +3032,13 @@
     <w:p>
       <w:pPr>
         <w:contextualSpacing w:val="0"/>
-      </w:pPr>
-      <w:r>
-        <w:rPr>
-          <w:rtl w:val="0"/>
-        </w:rPr>
-        <w:t xml:space="preserve">The Copy scripts will be attached to the actual objects that will be displayed to the user (the screens with an image).  Each Copy will represent a ‘copy’ of a selected image that the user can clone and manipulate.  The Copy class will have a Transform to indicate its position.  They will also have a MeshRenderer attached to them as well, which will hold the image that the Copy contains.  There will also be a Boolean variable called </w:t>
+        <w:rPr/>
+      </w:pPr>
+      <w:r>
+        <w:rPr>
+          <w:rtl w:val="0"/>
+        </w:rPr>
+        <w:t xml:space="preserve">The Copy scripts will be attached to the actual objects that will be displayed to the user (the screens with an image).  Each Copy will represent a ‘copy’ of a selected image that the user can clone and manipulate.  The Copy class will have a Transform to indicate its position.  They will also have a SpriteRenderer attached to them as well, which will hold the image that the Copy contains.  There will also be a Boolean variable called </w:t>
       </w:r>
       <w:r>
         <w:rPr>
@@ -3036,141 +3057,134 @@
         <w:rPr>
           <w:rtl w:val="0"/>
         </w:rPr>
-        <w:t xml:space="preserve">will indicate whether or not the buttons involved in manipulating each image are displayed.  For each Copy, there will be a </w:t>
-      </w:r>
-      <w:r>
-        <w:rPr>
-          <w:rFonts w:ascii="Courier New" w:cs="Courier New" w:eastAsia="Courier New" w:hAnsi="Courier New"/>
-          <w:rtl w:val="0"/>
-        </w:rPr>
-        <w:t xml:space="preserve">DisplayButtons()</w:t>
-      </w:r>
-      <w:r>
-        <w:rPr>
-          <w:rtl w:val="0"/>
-        </w:rPr>
-        <w:t xml:space="preserve"> function which will generate a series of buttons: contrast, rotate, zoom, brightness, and filter.  Selecting each of these buttons will display a corresponding class that will manipulate the desired attribute.  Each copy will have a series of float attributes: </w:t>
-      </w:r>
-      <w:r>
-        <w:rPr>
-          <w:rFonts w:ascii="Courier New" w:cs="Courier New" w:eastAsia="Courier New" w:hAnsi="Courier New"/>
-          <w:rtl w:val="0"/>
-        </w:rPr>
-        <w:t xml:space="preserve"> imageBrightness, imageContrast</w:t>
-      </w:r>
-      <w:r>
-        <w:rPr>
-          <w:rtl w:val="0"/>
-        </w:rPr>
-        <w:t xml:space="preserve">, and </w:t>
-      </w:r>
-      <w:r>
-        <w:rPr>
-          <w:rFonts w:ascii="Courier New" w:cs="Courier New" w:eastAsia="Courier New" w:hAnsi="Courier New"/>
-          <w:rtl w:val="0"/>
-        </w:rPr>
-        <w:t xml:space="preserve">currentSize </w:t>
-      </w:r>
-      <w:r>
-        <w:rPr>
-          <w:rtl w:val="0"/>
-        </w:rPr>
-        <w:t xml:space="preserve">which will store the altered values of these features.</w:t>
+        <w:t xml:space="preserve">will indicate whether or not the image has been selected for manipulation.</w:t>
       </w:r>
     </w:p>
     <w:p>
       <w:pPr>
         <w:contextualSpacing w:val="0"/>
-      </w:pPr>
-      <w:r>
-        <w:rPr>
-          <w:rtl w:val="0"/>
-        </w:rPr>
-        <w:t xml:space="preserve">Each copy will also have a </w:t>
-      </w:r>
-      <w:r>
-        <w:rPr>
-          <w:rFonts w:ascii="Courier New" w:cs="Courier New" w:eastAsia="Courier New" w:hAnsi="Courier New"/>
-          <w:rtl w:val="0"/>
-        </w:rPr>
-        <w:t xml:space="preserve">slider </w:t>
-      </w:r>
-      <w:r>
-        <w:rPr>
-          <w:rtl w:val="0"/>
-        </w:rPr>
-        <w:t xml:space="preserve">variable that will store the slider for the current attribute being manipulated. The variable </w:t>
-      </w:r>
-      <w:r>
-        <w:rPr>
-          <w:rFonts w:ascii="Courier New" w:cs="Courier New" w:eastAsia="Courier New" w:hAnsi="Courier New"/>
-          <w:rtl w:val="0"/>
-        </w:rPr>
-        <w:t xml:space="preserve">brightnessOn</w:t>
-      </w:r>
-      <w:r>
-        <w:rPr>
-          <w:rtl w:val="0"/>
-        </w:rPr>
-        <w:t xml:space="preserve"> stores a boolean indicating if the brightness can be manipulated using the slider. If the brightness button is pressed, </w:t>
-      </w:r>
-      <w:r>
-        <w:rPr>
-          <w:rFonts w:ascii="Courier New" w:cs="Courier New" w:eastAsia="Courier New" w:hAnsi="Courier New"/>
-          <w:rtl w:val="0"/>
-        </w:rPr>
-        <w:t xml:space="preserve">brightnessOn</w:t>
-      </w:r>
-      <w:r>
-        <w:rPr>
-          <w:rtl w:val="0"/>
-        </w:rPr>
-        <w:t xml:space="preserve"> is set to true in the function</w:t>
-      </w:r>
-      <w:r>
-        <w:rPr>
-          <w:rFonts w:ascii="Courier New" w:cs="Courier New" w:eastAsia="Courier New" w:hAnsi="Courier New"/>
-          <w:rtl w:val="0"/>
-        </w:rPr>
-        <w:t xml:space="preserve"> Brightness()</w:t>
-      </w:r>
-      <w:r>
-        <w:rPr>
-          <w:rtl w:val="0"/>
-        </w:rPr>
-        <w:t xml:space="preserve"> and  a slider will be instantiated. The slider value will be used to adjust the image by calling the </w:t>
-      </w:r>
-      <w:r>
-        <w:rPr>
-          <w:rFonts w:ascii="Courier New" w:cs="Courier New" w:eastAsia="Courier New" w:hAnsi="Courier New"/>
-          <w:rtl w:val="0"/>
-        </w:rPr>
-        <w:t xml:space="preserve">SliderUpdate()</w:t>
-      </w:r>
-      <w:r>
-        <w:rPr>
-          <w:rtl w:val="0"/>
-        </w:rPr>
-        <w:t xml:space="preserve"> function with the value of the slider</w:t>
-      </w:r>
-      <w:r>
-        <w:rPr>
-          <w:rtl w:val="0"/>
-        </w:rPr>
-        <w:t xml:space="preserve">. Once the user presses the brightness button again, </w:t>
-      </w:r>
-      <w:r>
-        <w:rPr>
-          <w:rFonts w:ascii="Courier New" w:cs="Courier New" w:eastAsia="Courier New" w:hAnsi="Courier New"/>
-          <w:rtl w:val="0"/>
-        </w:rPr>
-        <w:t xml:space="preserve">brightnessOn</w:t>
-      </w:r>
-      <w:r>
-        <w:rPr>
-          <w:rtl w:val="0"/>
-        </w:rPr>
-        <w:t xml:space="preserve"> is set to false and the slider will be removed.</w:t>
+        <w:rPr/>
+      </w:pPr>
+      <w:r>
+        <w:rPr>
+          <w:rtl w:val="0"/>
+        </w:rPr>
+        <w:t xml:space="preserve">There are several functions that the copy class will contain.  The first is </w:t>
+      </w:r>
+      <w:r>
+        <w:rPr>
+          <w:rFonts w:ascii="Courier New" w:cs="Courier New" w:eastAsia="Courier New" w:hAnsi="Courier New"/>
+          <w:rtl w:val="0"/>
+        </w:rPr>
+        <w:t xml:space="preserve">NewCopy()</w:t>
+      </w:r>
+      <w:r>
+        <w:rPr>
+          <w:rtl w:val="0"/>
+        </w:rPr>
+        <w:t xml:space="preserve"> which serves as a constructor for the class which will take in a Texture2D.  The copy class will utilize Unity’s built in </w:t>
+      </w:r>
+      <w:r>
+        <w:rPr>
+          <w:rFonts w:ascii="Courier New" w:cs="Courier New" w:eastAsia="Courier New" w:hAnsi="Courier New"/>
+          <w:rtl w:val="0"/>
+        </w:rPr>
+        <w:t xml:space="preserve">OnCollisionEnter()</w:t>
+      </w:r>
+      <w:r>
+        <w:rPr>
+          <w:rtl w:val="0"/>
+        </w:rPr>
+        <w:t xml:space="preserve"> function, which serve as a way to determine if the user has selected the image for manipulation or deselected it by changing the </w:t>
+      </w:r>
+      <w:r>
+        <w:rPr>
+          <w:rFonts w:ascii="Courier New" w:cs="Courier New" w:eastAsia="Courier New" w:hAnsi="Courier New"/>
+          <w:rtl w:val="0"/>
+        </w:rPr>
+        <w:t xml:space="preserve">isCurrentImage </w:t>
+      </w:r>
+      <w:r>
+        <w:rPr>
+          <w:rtl w:val="0"/>
+        </w:rPr>
+        <w:t xml:space="preserve">attribute.  Functions </w:t>
+      </w:r>
+      <w:r>
+        <w:rPr>
+          <w:rFonts w:ascii="Courier New" w:cs="Courier New" w:eastAsia="Courier New" w:hAnsi="Courier New"/>
+          <w:rtl w:val="0"/>
+        </w:rPr>
+        <w:t xml:space="preserve">Resize()</w:t>
+      </w:r>
+      <w:r>
+        <w:rPr>
+          <w:rtl w:val="0"/>
+        </w:rPr>
+        <w:t xml:space="preserve">, </w:t>
+      </w:r>
+      <w:r>
+        <w:rPr>
+          <w:rFonts w:ascii="Courier New" w:cs="Courier New" w:eastAsia="Courier New" w:hAnsi="Courier New"/>
+          <w:rtl w:val="0"/>
+        </w:rPr>
+        <w:t xml:space="preserve">Contrast(),</w:t>
+      </w:r>
+      <w:r>
+        <w:rPr>
+          <w:rtl w:val="0"/>
+        </w:rPr>
+        <w:t xml:space="preserve"> and </w:t>
+      </w:r>
+      <w:r>
+        <w:rPr>
+          <w:rFonts w:ascii="Courier New" w:cs="Courier New" w:eastAsia="Courier New" w:hAnsi="Courier New"/>
+          <w:rtl w:val="0"/>
+        </w:rPr>
+        <w:t xml:space="preserve">Brightness()</w:t>
+      </w:r>
+      <w:r>
+        <w:rPr>
+          <w:rtl w:val="0"/>
+        </w:rPr>
+        <w:t xml:space="preserve"> will adjust the corresponding attribute of the Copy.  </w:t>
+      </w:r>
+      <w:r>
+        <w:rPr>
+          <w:rFonts w:ascii="Courier New" w:cs="Courier New" w:eastAsia="Courier New" w:hAnsi="Courier New"/>
+          <w:rtl w:val="0"/>
+        </w:rPr>
+        <w:t xml:space="preserve">GetBrightnessConst(), GetContrastConst()</w:t>
+      </w:r>
+      <w:r>
+        <w:rPr>
+          <w:rtl w:val="0"/>
+        </w:rPr>
+        <w:t xml:space="preserve"> and </w:t>
+      </w:r>
+      <w:r>
+        <w:rPr>
+          <w:rFonts w:ascii="Courier New" w:cs="Courier New" w:eastAsia="Courier New" w:hAnsi="Courier New"/>
+          <w:rtl w:val="0"/>
+        </w:rPr>
+        <w:t xml:space="preserve">GetResizeScale()</w:t>
+      </w:r>
+      <w:r>
+        <w:rPr>
+          <w:rtl w:val="0"/>
+        </w:rPr>
+        <w:t xml:space="preserve"> are all getter functions to get those values from the copies.</w:t>
+      </w:r>
+    </w:p>
+    <w:p>
+      <w:pPr>
+        <w:contextualSpacing w:val="0"/>
+        <w:rPr/>
+      </w:pPr>
+      <w:r>
+        <w:rPr>
+          <w:rtl w:val="0"/>
+        </w:rPr>
       </w:r>
     </w:p>
     <w:p>
@@ -3188,8 +3202,8 @@
           <w:szCs w:val="28"/>
         </w:rPr>
       </w:pPr>
-      <w:bookmarkStart w:colFirst="0" w:colLast="0" w:name="_70aojiclkuha" w:id="15"/>
-      <w:bookmarkEnd w:id="15"/>
+      <w:bookmarkStart w:colFirst="0" w:colLast="0" w:name="_70aojiclkuha" w:id="16"/>
+      <w:bookmarkEnd w:id="16"/>
       <w:r>
         <w:rPr>
           <w:rtl w:val="0"/>
@@ -3201,6 +3215,7 @@
       <w:pPr>
         <w:ind w:left="0" w:firstLine="0"/>
         <w:contextualSpacing w:val="0"/>
+        <w:rPr/>
       </w:pPr>
       <w:r>
         <w:rPr>
@@ -3304,6 +3319,7 @@
       <w:pPr>
         <w:ind w:left="0" w:firstLine="0"/>
         <w:contextualSpacing w:val="0"/>
+        <w:rPr/>
       </w:pPr>
       <w:r>
         <w:rPr>
@@ -3349,619 +3365,6 @@
           <w:rtl w:val="0"/>
         </w:rPr>
         <w:t xml:space="preserve"> function, which takes in a list of Texture2Ds from the Display and makes sure the Tray contains a thumbnail for each image that is in the system.</w:t>
-      </w:r>
-    </w:p>
-    <w:p>
-      <w:pPr>
-        <w:ind w:left="0" w:firstLine="0"/>
-        <w:contextualSpacing w:val="0"/>
-      </w:pPr>
-      <w:r>
-        <w:rPr>
-          <w:rtl w:val="0"/>
-        </w:rPr>
-      </w:r>
-    </w:p>
-    <w:p>
-      <w:pPr>
-        <w:pStyle w:val="Heading2"/>
-        <w:numPr>
-          <w:ilvl w:val="1"/>
-          <w:numId w:val="1"/>
-        </w:numPr>
-        <w:ind w:left="576" w:hanging="576"/>
-        <w:rPr/>
-      </w:pPr>
-      <w:bookmarkStart w:colFirst="0" w:colLast="0" w:name="_1ksv4uv" w:id="16"/>
-      <w:bookmarkEnd w:id="16"/>
-      <w:r>
-        <w:rPr>
-          <w:rtl w:val="0"/>
-        </w:rPr>
-        <w:t xml:space="preserve">BrightnessBar</w:t>
-      </w:r>
-    </w:p>
-    <w:p>
-      <w:pPr>
-        <w:contextualSpacing w:val="0"/>
-      </w:pPr>
-      <w:r>
-        <w:rPr>
-          <w:rtl w:val="0"/>
-        </w:rPr>
-        <w:t xml:space="preserve">The BrightnessBar will be a class that is responsible for manipulating the brightness of an image.  The class will be given the image from the Copy class to manipulate as one of its attributes.  It will also store the current value of the image’s brightness as a float in the </w:t>
-      </w:r>
-      <w:r>
-        <w:rPr>
-          <w:rFonts w:ascii="Courier New" w:cs="Courier New" w:eastAsia="Courier New" w:hAnsi="Courier New"/>
-          <w:rtl w:val="0"/>
-        </w:rPr>
-        <w:t xml:space="preserve">currentBrightness</w:t>
-      </w:r>
-      <w:r>
-        <w:rPr>
-          <w:rtl w:val="0"/>
-        </w:rPr>
-        <w:t xml:space="preserve"> attribute.  The </w:t>
-      </w:r>
-      <w:r>
-        <w:rPr>
-          <w:rFonts w:ascii="Courier New" w:cs="Courier New" w:eastAsia="Courier New" w:hAnsi="Courier New"/>
-          <w:rtl w:val="0"/>
-        </w:rPr>
-        <w:t xml:space="preserve">DisplayButtons()</w:t>
-      </w:r>
-      <w:r>
-        <w:rPr>
-          <w:rtl w:val="0"/>
-        </w:rPr>
-        <w:t xml:space="preserve"> function will display a slider that can be manipulated by dragging it.  The value of the </w:t>
-      </w:r>
-      <w:r>
-        <w:rPr>
-          <w:rFonts w:ascii="Courier New" w:cs="Courier New" w:eastAsia="Courier New" w:hAnsi="Courier New"/>
-          <w:rtl w:val="0"/>
-        </w:rPr>
-        <w:t xml:space="preserve">changedBrightness</w:t>
-      </w:r>
-      <w:r>
-        <w:rPr>
-          <w:rtl w:val="0"/>
-        </w:rPr>
-        <w:t xml:space="preserve"> attribute will change directly with the position of the slider.  The initial value of the </w:t>
-      </w:r>
-      <w:r>
-        <w:rPr>
-          <w:rFonts w:ascii="Courier New" w:cs="Courier New" w:eastAsia="Courier New" w:hAnsi="Courier New"/>
-          <w:rtl w:val="0"/>
-        </w:rPr>
-        <w:t xml:space="preserve">changedBrightness</w:t>
-      </w:r>
-      <w:r>
-        <w:rPr>
-          <w:rtl w:val="0"/>
-        </w:rPr>
-        <w:t xml:space="preserve"> will be the same as the </w:t>
-      </w:r>
-      <w:r>
-        <w:rPr>
-          <w:rFonts w:ascii="Courier New" w:cs="Courier New" w:eastAsia="Courier New" w:hAnsi="Courier New"/>
-          <w:rtl w:val="0"/>
-        </w:rPr>
-        <w:t xml:space="preserve">currentBrightness</w:t>
-      </w:r>
-      <w:r>
-        <w:rPr>
-          <w:rtl w:val="0"/>
-        </w:rPr>
-        <w:t xml:space="preserve">.  The user will have the ability to select “apply” or “cancel” which will change the </w:t>
-      </w:r>
-      <w:r>
-        <w:rPr>
-          <w:rFonts w:ascii="Courier New" w:cs="Courier New" w:eastAsia="Courier New" w:hAnsi="Courier New"/>
-          <w:rtl w:val="0"/>
-        </w:rPr>
-        <w:t xml:space="preserve">currentBrightness</w:t>
-      </w:r>
-      <w:r>
-        <w:rPr>
-          <w:rtl w:val="0"/>
-        </w:rPr>
-        <w:t xml:space="preserve"> to the </w:t>
-      </w:r>
-      <w:r>
-        <w:rPr>
-          <w:rFonts w:ascii="Courier New" w:cs="Courier New" w:eastAsia="Courier New" w:hAnsi="Courier New"/>
-          <w:rtl w:val="0"/>
-        </w:rPr>
-        <w:t xml:space="preserve">changedBrightness</w:t>
-      </w:r>
-      <w:r>
-        <w:rPr>
-          <w:rtl w:val="0"/>
-        </w:rPr>
-        <w:t xml:space="preserve"> or keep the </w:t>
-      </w:r>
-      <w:r>
-        <w:rPr>
-          <w:rFonts w:ascii="Courier New" w:cs="Courier New" w:eastAsia="Courier New" w:hAnsi="Courier New"/>
-          <w:rtl w:val="0"/>
-        </w:rPr>
-        <w:t xml:space="preserve">currentBrightness</w:t>
-      </w:r>
-      <w:r>
-        <w:rPr>
-          <w:rtl w:val="0"/>
-        </w:rPr>
-        <w:t xml:space="preserve"> and discard the </w:t>
-      </w:r>
-      <w:r>
-        <w:rPr>
-          <w:rFonts w:ascii="Courier New" w:cs="Courier New" w:eastAsia="Courier New" w:hAnsi="Courier New"/>
-          <w:rtl w:val="0"/>
-        </w:rPr>
-        <w:t xml:space="preserve">changedBrightness</w:t>
-      </w:r>
-      <w:r>
-        <w:rPr>
-          <w:rtl w:val="0"/>
-        </w:rPr>
-        <w:t xml:space="preserve">.</w:t>
-      </w:r>
-    </w:p>
-    <w:p>
-      <w:pPr>
-        <w:pStyle w:val="Heading2"/>
-        <w:numPr>
-          <w:ilvl w:val="1"/>
-          <w:numId w:val="1"/>
-        </w:numPr>
-        <w:ind w:left="576" w:hanging="576"/>
-        <w:rPr/>
-      </w:pPr>
-      <w:bookmarkStart w:colFirst="0" w:colLast="0" w:name="_44sinio" w:id="17"/>
-      <w:bookmarkEnd w:id="17"/>
-      <w:r>
-        <w:rPr>
-          <w:rtl w:val="0"/>
-        </w:rPr>
-        <w:t xml:space="preserve">ContrastBar</w:t>
-      </w:r>
-    </w:p>
-    <w:p>
-      <w:pPr>
-        <w:contextualSpacing w:val="0"/>
-      </w:pPr>
-      <w:r>
-        <w:rPr>
-          <w:rtl w:val="0"/>
-        </w:rPr>
-        <w:t xml:space="preserve">The ContrastBar will be a class that is responsible for manipulating the contrast of an image.  The class will be given the image from the Copy class to manipulate as one of its attributes.  It will also store the current value of the image’s contrast as a float in the </w:t>
-      </w:r>
-      <w:r>
-        <w:rPr>
-          <w:rFonts w:ascii="Courier New" w:cs="Courier New" w:eastAsia="Courier New" w:hAnsi="Courier New"/>
-          <w:rtl w:val="0"/>
-        </w:rPr>
-        <w:t xml:space="preserve">currentContrast</w:t>
-      </w:r>
-      <w:r>
-        <w:rPr>
-          <w:rtl w:val="0"/>
-        </w:rPr>
-        <w:t xml:space="preserve"> attribute.  The </w:t>
-      </w:r>
-      <w:r>
-        <w:rPr>
-          <w:rFonts w:ascii="Courier New" w:cs="Courier New" w:eastAsia="Courier New" w:hAnsi="Courier New"/>
-          <w:rtl w:val="0"/>
-        </w:rPr>
-        <w:t xml:space="preserve">DisplayButtons()</w:t>
-      </w:r>
-      <w:r>
-        <w:rPr>
-          <w:rtl w:val="0"/>
-        </w:rPr>
-        <w:t xml:space="preserve"> function will display a slider that can be manipulated by dragging it.  The value of the </w:t>
-      </w:r>
-      <w:r>
-        <w:rPr>
-          <w:rFonts w:ascii="Courier New" w:cs="Courier New" w:eastAsia="Courier New" w:hAnsi="Courier New"/>
-          <w:rtl w:val="0"/>
-        </w:rPr>
-        <w:t xml:space="preserve">changedContrast</w:t>
-      </w:r>
-      <w:r>
-        <w:rPr>
-          <w:rtl w:val="0"/>
-        </w:rPr>
-        <w:t xml:space="preserve"> attribute will change directly with the position of the slider.  The initial value of the </w:t>
-      </w:r>
-      <w:r>
-        <w:rPr>
-          <w:rFonts w:ascii="Courier New" w:cs="Courier New" w:eastAsia="Courier New" w:hAnsi="Courier New"/>
-          <w:rtl w:val="0"/>
-        </w:rPr>
-        <w:t xml:space="preserve">changedContrast</w:t>
-      </w:r>
-      <w:r>
-        <w:rPr>
-          <w:rtl w:val="0"/>
-        </w:rPr>
-        <w:t xml:space="preserve"> will be the same as the </w:t>
-      </w:r>
-      <w:r>
-        <w:rPr>
-          <w:rFonts w:ascii="Courier New" w:cs="Courier New" w:eastAsia="Courier New" w:hAnsi="Courier New"/>
-          <w:rtl w:val="0"/>
-        </w:rPr>
-        <w:t xml:space="preserve">currentContrast</w:t>
-      </w:r>
-      <w:r>
-        <w:rPr>
-          <w:rtl w:val="0"/>
-        </w:rPr>
-        <w:t xml:space="preserve">.  The user will have the ability to select “apply” or “cancel” which will change the </w:t>
-      </w:r>
-      <w:r>
-        <w:rPr>
-          <w:rFonts w:ascii="Courier New" w:cs="Courier New" w:eastAsia="Courier New" w:hAnsi="Courier New"/>
-          <w:rtl w:val="0"/>
-        </w:rPr>
-        <w:t xml:space="preserve">currentContrast</w:t>
-      </w:r>
-      <w:r>
-        <w:rPr>
-          <w:rtl w:val="0"/>
-        </w:rPr>
-        <w:t xml:space="preserve"> to the </w:t>
-      </w:r>
-      <w:r>
-        <w:rPr>
-          <w:rFonts w:ascii="Courier New" w:cs="Courier New" w:eastAsia="Courier New" w:hAnsi="Courier New"/>
-          <w:rtl w:val="0"/>
-        </w:rPr>
-        <w:t xml:space="preserve">changedContrast </w:t>
-      </w:r>
-      <w:r>
-        <w:rPr>
-          <w:rtl w:val="0"/>
-        </w:rPr>
-        <w:t xml:space="preserve">or keep the </w:t>
-      </w:r>
-      <w:r>
-        <w:rPr>
-          <w:rFonts w:ascii="Courier New" w:cs="Courier New" w:eastAsia="Courier New" w:hAnsi="Courier New"/>
-          <w:rtl w:val="0"/>
-        </w:rPr>
-        <w:t xml:space="preserve">currentContrast</w:t>
-      </w:r>
-      <w:r>
-        <w:rPr>
-          <w:rtl w:val="0"/>
-        </w:rPr>
-        <w:t xml:space="preserve"> and discard the </w:t>
-      </w:r>
-      <w:r>
-        <w:rPr>
-          <w:rFonts w:ascii="Courier New" w:cs="Courier New" w:eastAsia="Courier New" w:hAnsi="Courier New"/>
-          <w:rtl w:val="0"/>
-        </w:rPr>
-        <w:t xml:space="preserve">changedContrast</w:t>
-      </w:r>
-      <w:r>
-        <w:rPr>
-          <w:rtl w:val="0"/>
-        </w:rPr>
-        <w:t xml:space="preserve">.</w:t>
-      </w:r>
-    </w:p>
-    <w:p>
-      <w:pPr>
-        <w:pStyle w:val="Heading2"/>
-        <w:numPr>
-          <w:ilvl w:val="1"/>
-          <w:numId w:val="1"/>
-        </w:numPr>
-        <w:ind w:left="576" w:hanging="576"/>
-        <w:rPr/>
-      </w:pPr>
-      <w:bookmarkStart w:colFirst="0" w:colLast="0" w:name="_2jxsxqh" w:id="18"/>
-      <w:bookmarkEnd w:id="18"/>
-      <w:r>
-        <w:rPr>
-          <w:rtl w:val="0"/>
-        </w:rPr>
-        <w:t xml:space="preserve">ResizeBar</w:t>
-      </w:r>
-    </w:p>
-    <w:p>
-      <w:pPr>
-        <w:contextualSpacing w:val="0"/>
-      </w:pPr>
-      <w:r>
-        <w:rPr>
-          <w:rtl w:val="0"/>
-        </w:rPr>
-        <w:t xml:space="preserve">The ResizeBar will be a class that is responsible for manipulating the dimensions of the Copy.  The class will be given the Copy as one of its attributes.  Though the image itself will not be manipulated, it is necessary for helping with viewing the image.  It will also store the current value of the Copy’s width and height as a float in the </w:t>
-      </w:r>
-      <w:r>
-        <w:rPr>
-          <w:rFonts w:ascii="Courier New" w:cs="Courier New" w:eastAsia="Courier New" w:hAnsi="Courier New"/>
-          <w:rtl w:val="0"/>
-        </w:rPr>
-        <w:t xml:space="preserve">currentX</w:t>
-      </w:r>
-      <w:r>
-        <w:rPr>
-          <w:rtl w:val="0"/>
-        </w:rPr>
-        <w:t xml:space="preserve"> and </w:t>
-      </w:r>
-      <w:r>
-        <w:rPr>
-          <w:rFonts w:ascii="Courier New" w:cs="Courier New" w:eastAsia="Courier New" w:hAnsi="Courier New"/>
-          <w:rtl w:val="0"/>
-        </w:rPr>
-        <w:t xml:space="preserve">currentY</w:t>
-      </w:r>
-      <w:r>
-        <w:rPr>
-          <w:rtl w:val="0"/>
-        </w:rPr>
-        <w:t xml:space="preserve"> attributes.  The </w:t>
-      </w:r>
-      <w:r>
-        <w:rPr>
-          <w:rFonts w:ascii="Courier New" w:cs="Courier New" w:eastAsia="Courier New" w:hAnsi="Courier New"/>
-          <w:rtl w:val="0"/>
-        </w:rPr>
-        <w:t xml:space="preserve">DisplayButtons()</w:t>
-      </w:r>
-      <w:r>
-        <w:rPr>
-          <w:rtl w:val="0"/>
-        </w:rPr>
-        <w:t xml:space="preserve"> function will display two sliders that can be manipulated by dragging them.  The value of the </w:t>
-      </w:r>
-      <w:r>
-        <w:rPr>
-          <w:rFonts w:ascii="Courier New" w:cs="Courier New" w:eastAsia="Courier New" w:hAnsi="Courier New"/>
-          <w:rtl w:val="0"/>
-        </w:rPr>
-        <w:t xml:space="preserve">changedX </w:t>
-      </w:r>
-      <w:r>
-        <w:rPr>
-          <w:rtl w:val="0"/>
-        </w:rPr>
-        <w:t xml:space="preserve">and </w:t>
-      </w:r>
-      <w:r>
-        <w:rPr>
-          <w:rFonts w:ascii="Courier New" w:cs="Courier New" w:eastAsia="Courier New" w:hAnsi="Courier New"/>
-          <w:rtl w:val="0"/>
-        </w:rPr>
-        <w:t xml:space="preserve">changedY</w:t>
-      </w:r>
-      <w:r>
-        <w:rPr>
-          <w:rtl w:val="0"/>
-        </w:rPr>
-        <w:t xml:space="preserve"> attributes will change directly with the position of the sliders.  The initial value of the changed attributes will be the same as the current attributes.  The user will have the ability to select “apply” or “cancel” which will change the </w:t>
-      </w:r>
-      <w:r>
-        <w:rPr>
-          <w:rFonts w:ascii="Courier New" w:cs="Courier New" w:eastAsia="Courier New" w:hAnsi="Courier New"/>
-          <w:rtl w:val="0"/>
-        </w:rPr>
-        <w:t xml:space="preserve">currentX</w:t>
-      </w:r>
-      <w:r>
-        <w:rPr>
-          <w:rtl w:val="0"/>
-        </w:rPr>
-        <w:t xml:space="preserve"> and </w:t>
-      </w:r>
-      <w:r>
-        <w:rPr>
-          <w:rFonts w:ascii="Courier New" w:cs="Courier New" w:eastAsia="Courier New" w:hAnsi="Courier New"/>
-          <w:rtl w:val="0"/>
-        </w:rPr>
-        <w:t xml:space="preserve">currentY</w:t>
-      </w:r>
-      <w:r>
-        <w:rPr>
-          <w:rtl w:val="0"/>
-        </w:rPr>
-        <w:t xml:space="preserve"> to the changed and change (respectively) or keep the current values and discard the changed values.</w:t>
-      </w:r>
-    </w:p>
-    <w:p>
-      <w:pPr>
-        <w:pStyle w:val="Heading2"/>
-        <w:numPr>
-          <w:ilvl w:val="1"/>
-          <w:numId w:val="1"/>
-        </w:numPr>
-        <w:ind w:left="576" w:hanging="576"/>
-        <w:rPr/>
-      </w:pPr>
-      <w:bookmarkStart w:colFirst="0" w:colLast="0" w:name="_3j2qqm3" w:id="19"/>
-      <w:bookmarkEnd w:id="19"/>
-      <w:r>
-        <w:rPr>
-          <w:rtl w:val="0"/>
-        </w:rPr>
-        <w:t xml:space="preserve">ZoomBar</w:t>
-      </w:r>
-    </w:p>
-    <w:p>
-      <w:pPr>
-        <w:contextualSpacing w:val="0"/>
-      </w:pPr>
-      <w:r>
-        <w:rPr>
-          <w:rtl w:val="0"/>
-        </w:rPr>
-        <w:t xml:space="preserve">The ZoomBar will be a class that is responsible for manipulating the zoom of an image.  The class will be given the image from the Copy class to manipulate as one of its attributes.  It will also store the current value of the image’s zoom as a float in the </w:t>
-      </w:r>
-      <w:r>
-        <w:rPr>
-          <w:rFonts w:ascii="Courier New" w:cs="Courier New" w:eastAsia="Courier New" w:hAnsi="Courier New"/>
-          <w:rtl w:val="0"/>
-        </w:rPr>
-        <w:t xml:space="preserve">currentSize</w:t>
-      </w:r>
-      <w:r>
-        <w:rPr>
-          <w:rtl w:val="0"/>
-        </w:rPr>
-        <w:t xml:space="preserve"> attribute.  The </w:t>
-      </w:r>
-      <w:r>
-        <w:rPr>
-          <w:rFonts w:ascii="Courier New" w:cs="Courier New" w:eastAsia="Courier New" w:hAnsi="Courier New"/>
-          <w:rtl w:val="0"/>
-        </w:rPr>
-        <w:t xml:space="preserve">DisplayButtons()</w:t>
-      </w:r>
-      <w:r>
-        <w:rPr>
-          <w:rtl w:val="0"/>
-        </w:rPr>
-        <w:t xml:space="preserve"> function will display a slider that can be manipulated by dragging it.  The value of the </w:t>
-      </w:r>
-      <w:r>
-        <w:rPr>
-          <w:rFonts w:ascii="Courier New" w:cs="Courier New" w:eastAsia="Courier New" w:hAnsi="Courier New"/>
-          <w:rtl w:val="0"/>
-        </w:rPr>
-        <w:t xml:space="preserve">changedSize</w:t>
-      </w:r>
-      <w:r>
-        <w:rPr>
-          <w:rtl w:val="0"/>
-        </w:rPr>
-        <w:t xml:space="preserve"> attribute will change directly with the position of the slider.  The initial value of the </w:t>
-      </w:r>
-      <w:r>
-        <w:rPr>
-          <w:rFonts w:ascii="Courier New" w:cs="Courier New" w:eastAsia="Courier New" w:hAnsi="Courier New"/>
-          <w:rtl w:val="0"/>
-        </w:rPr>
-        <w:t xml:space="preserve">changedSize </w:t>
-      </w:r>
-      <w:r>
-        <w:rPr>
-          <w:rtl w:val="0"/>
-        </w:rPr>
-        <w:t xml:space="preserve">will be the same as the </w:t>
-      </w:r>
-      <w:r>
-        <w:rPr>
-          <w:rFonts w:ascii="Courier New" w:cs="Courier New" w:eastAsia="Courier New" w:hAnsi="Courier New"/>
-          <w:rtl w:val="0"/>
-        </w:rPr>
-        <w:t xml:space="preserve">currentSize</w:t>
-      </w:r>
-      <w:r>
-        <w:rPr>
-          <w:rtl w:val="0"/>
-        </w:rPr>
-        <w:t xml:space="preserve">.  The user will have the ability to select “apply” or “cancel” which will change the </w:t>
-      </w:r>
-      <w:r>
-        <w:rPr>
-          <w:rFonts w:ascii="Courier New" w:cs="Courier New" w:eastAsia="Courier New" w:hAnsi="Courier New"/>
-          <w:rtl w:val="0"/>
-        </w:rPr>
-        <w:t xml:space="preserve">currentSize</w:t>
-      </w:r>
-      <w:r>
-        <w:rPr>
-          <w:rtl w:val="0"/>
-        </w:rPr>
-        <w:t xml:space="preserve"> to the </w:t>
-      </w:r>
-      <w:r>
-        <w:rPr>
-          <w:rFonts w:ascii="Courier New" w:cs="Courier New" w:eastAsia="Courier New" w:hAnsi="Courier New"/>
-          <w:rtl w:val="0"/>
-        </w:rPr>
-        <w:t xml:space="preserve">changedSize</w:t>
-      </w:r>
-      <w:r>
-        <w:rPr>
-          <w:rtl w:val="0"/>
-        </w:rPr>
-        <w:t xml:space="preserve"> or keep the currentSize and discard the </w:t>
-      </w:r>
-      <w:r>
-        <w:rPr>
-          <w:rFonts w:ascii="Courier New" w:cs="Courier New" w:eastAsia="Courier New" w:hAnsi="Courier New"/>
-          <w:rtl w:val="0"/>
-        </w:rPr>
-        <w:t xml:space="preserve">changedSize</w:t>
-      </w:r>
-      <w:r>
-        <w:rPr>
-          <w:rtl w:val="0"/>
-        </w:rPr>
-        <w:t xml:space="preserve">.</w:t>
-      </w:r>
-    </w:p>
-    <w:p>
-      <w:pPr>
-        <w:pStyle w:val="Heading2"/>
-        <w:numPr>
-          <w:ilvl w:val="1"/>
-          <w:numId w:val="1"/>
-        </w:numPr>
-        <w:ind w:left="576" w:hanging="576"/>
-        <w:rPr/>
-      </w:pPr>
-      <w:bookmarkStart w:colFirst="0" w:colLast="0" w:name="_1y810tw" w:id="20"/>
-      <w:bookmarkEnd w:id="20"/>
-      <w:r>
-        <w:rPr>
-          <w:rtl w:val="0"/>
-        </w:rPr>
-        <w:t xml:space="preserve">FilterBar</w:t>
-      </w:r>
-    </w:p>
-    <w:p>
-      <w:pPr>
-        <w:contextualSpacing w:val="0"/>
-      </w:pPr>
-      <w:r>
-        <w:rPr>
-          <w:rtl w:val="0"/>
-        </w:rPr>
-        <w:t xml:space="preserve">The FilterBar will be a class that is responsible for manipulating the filter on an image.  The class will be given the image from the Copy class to manipulate as its attribute.  This class will have a set of filters that can be applied to the image, and the </w:t>
-      </w:r>
-      <w:r>
-        <w:rPr>
-          <w:rFonts w:ascii="Courier New" w:cs="Courier New" w:eastAsia="Courier New" w:hAnsi="Courier New"/>
-          <w:rtl w:val="0"/>
-        </w:rPr>
-        <w:t xml:space="preserve">DisplayButtons()</w:t>
-      </w:r>
-      <w:r>
-        <w:rPr>
-          <w:rtl w:val="0"/>
-        </w:rPr>
-        <w:t xml:space="preserve"> function will create a button for each filter we wish to implement.</w:t>
-      </w:r>
-    </w:p>
-    <w:p>
-      <w:pPr>
-        <w:contextualSpacing w:val="0"/>
-      </w:pPr>
-      <w:r>
-        <w:rPr>
-          <w:rtl w:val="0"/>
-        </w:rPr>
       </w:r>
     </w:p>
     <w:p>
@@ -3979,246 +3382,109 @@
           <w:szCs w:val="28"/>
         </w:rPr>
       </w:pPr>
-      <w:bookmarkStart w:colFirst="0" w:colLast="0" w:name="_388mzsom69hl" w:id="21"/>
-      <w:bookmarkEnd w:id="21"/>
-      <w:r>
-        <w:rPr>
-          <w:rtl w:val="0"/>
-        </w:rPr>
-        <w:t xml:space="preserve">FileBrowser</w:t>
+      <w:bookmarkStart w:colFirst="0" w:colLast="0" w:name="_dr642sps3qqb" w:id="17"/>
+      <w:bookmarkEnd w:id="17"/>
+      <w:r>
+        <w:rPr>
+          <w:rtl w:val="0"/>
+        </w:rPr>
+        <w:t xml:space="preserve">Thumbnail</w:t>
       </w:r>
     </w:p>
     <w:p>
       <w:pPr>
         <w:ind w:left="0" w:firstLine="0"/>
         <w:contextualSpacing w:val="0"/>
-      </w:pPr>
-      <w:r>
-        <w:rPr>
-          <w:rtl w:val="0"/>
-        </w:rPr>
-        <w:t xml:space="preserve">The FileBrowser will be a class that the user can call upon to search for DICOM files to load into the system.  We want the FileBrowser to be at a fixed position to the user, so it will have to adjust to the Oculus Camera’s position.  In order to do that, it will have to have a reference to the camera’s Transform position with the </w:t>
-      </w:r>
-      <w:r>
-        <w:rPr>
-          <w:rFonts w:ascii="Courier New" w:cs="Courier New" w:eastAsia="Courier New" w:hAnsi="Courier New"/>
-          <w:rtl w:val="0"/>
-        </w:rPr>
-        <w:t xml:space="preserve">cameraPosition</w:t>
-      </w:r>
-      <w:r>
-        <w:rPr>
-          <w:rtl w:val="0"/>
-        </w:rPr>
-        <w:t xml:space="preserve"> attribute.  The file browser will have the string attributes </w:t>
-      </w:r>
-      <w:r>
-        <w:rPr>
-          <w:rFonts w:ascii="Courier New" w:cs="Courier New" w:eastAsia="Courier New" w:hAnsi="Courier New"/>
-          <w:rtl w:val="0"/>
-        </w:rPr>
-        <w:t xml:space="preserve">selectedFile</w:t>
-      </w:r>
-      <w:r>
-        <w:rPr>
-          <w:rtl w:val="0"/>
-        </w:rPr>
-        <w:t xml:space="preserve"> and </w:t>
-      </w:r>
-      <w:r>
-        <w:rPr>
-          <w:rFonts w:ascii="Courier New" w:cs="Courier New" w:eastAsia="Courier New" w:hAnsi="Courier New"/>
-          <w:rtl w:val="0"/>
-        </w:rPr>
-        <w:t xml:space="preserve">currentDirectory</w:t>
-      </w:r>
-      <w:r>
-        <w:rPr>
-          <w:rtl w:val="0"/>
-        </w:rPr>
-        <w:t xml:space="preserve"> to store the path of the file selected by the user and to store the path of the current directory.  The attributes </w:t>
-      </w:r>
-      <w:r>
-        <w:rPr>
-          <w:rFonts w:ascii="Courier New" w:cs="Courier New" w:eastAsia="Courier New" w:hAnsi="Courier New"/>
-          <w:rtl w:val="0"/>
-        </w:rPr>
-        <w:t xml:space="preserve">directoryList</w:t>
-      </w:r>
-      <w:r>
-        <w:rPr>
-          <w:rtl w:val="0"/>
-        </w:rPr>
-        <w:t xml:space="preserve"> and </w:t>
-      </w:r>
-      <w:r>
-        <w:rPr>
-          <w:rFonts w:ascii="Courier New" w:cs="Courier New" w:eastAsia="Courier New" w:hAnsi="Courier New"/>
-          <w:rtl w:val="0"/>
-        </w:rPr>
-        <w:t xml:space="preserve">fileList</w:t>
-      </w:r>
-      <w:r>
-        <w:rPr>
-          <w:rtl w:val="0"/>
-        </w:rPr>
-        <w:t xml:space="preserve"> will store a list of pathnames to the directories that are in the current directory along with the files that are present.  This class will include several functions for generating and navigating the simulated directories.  The functions </w:t>
-      </w:r>
-      <w:r>
-        <w:rPr>
-          <w:rFonts w:ascii="Courier New" w:cs="Courier New" w:eastAsia="Courier New" w:hAnsi="Courier New"/>
-          <w:rtl w:val="0"/>
-        </w:rPr>
-        <w:t xml:space="preserve">CreateDirectoryButton()</w:t>
-      </w:r>
-      <w:r>
-        <w:rPr>
-          <w:rtl w:val="0"/>
-        </w:rPr>
-        <w:t xml:space="preserve"> and </w:t>
-      </w:r>
-      <w:r>
-        <w:rPr>
-          <w:rFonts w:ascii="Courier New" w:cs="Courier New" w:eastAsia="Courier New" w:hAnsi="Courier New"/>
-          <w:rtl w:val="0"/>
-        </w:rPr>
-        <w:t xml:space="preserve">CreateFileButton()</w:t>
-      </w:r>
-      <w:r>
-        <w:rPr>
-          <w:rtl w:val="0"/>
-        </w:rPr>
-        <w:t xml:space="preserve"> will create directory and file buttons for the user to select.  Directory buttons will allow the user to enter the directory corresponding to that button.  The file buttons will store the path of the selected file in the </w:t>
-      </w:r>
-      <w:r>
-        <w:rPr>
-          <w:rFonts w:ascii="Courier New" w:cs="Courier New" w:eastAsia="Courier New" w:hAnsi="Courier New"/>
-          <w:rtl w:val="0"/>
-        </w:rPr>
-        <w:t xml:space="preserve">selectedFile </w:t>
-      </w:r>
-      <w:r>
-        <w:rPr>
-          <w:rtl w:val="0"/>
-        </w:rPr>
-        <w:t xml:space="preserve">attribute.  The </w:t>
-      </w:r>
-      <w:r>
-        <w:rPr>
-          <w:rFonts w:ascii="Courier New" w:cs="Courier New" w:eastAsia="Courier New" w:hAnsi="Courier New"/>
-          <w:rtl w:val="0"/>
-        </w:rPr>
-        <w:t xml:space="preserve">CreateButtons()</w:t>
-      </w:r>
-      <w:r>
-        <w:rPr>
-          <w:rtl w:val="0"/>
-        </w:rPr>
-        <w:t xml:space="preserve"> function will call both the </w:t>
-      </w:r>
-      <w:r>
-        <w:rPr>
-          <w:rFonts w:ascii="Courier New" w:cs="Courier New" w:eastAsia="Courier New" w:hAnsi="Courier New"/>
-          <w:rtl w:val="0"/>
-        </w:rPr>
-        <w:t xml:space="preserve">CreateDirectoryButton()</w:t>
-      </w:r>
-      <w:r>
-        <w:rPr>
-          <w:rtl w:val="0"/>
-        </w:rPr>
-        <w:t xml:space="preserve"> and </w:t>
-      </w:r>
-      <w:r>
-        <w:rPr>
-          <w:rFonts w:ascii="Courier New" w:cs="Courier New" w:eastAsia="Courier New" w:hAnsi="Courier New"/>
-          <w:rtl w:val="0"/>
-        </w:rPr>
-        <w:t xml:space="preserve">CreateFileButton()</w:t>
-      </w:r>
-      <w:r>
-        <w:rPr>
-          <w:rtl w:val="0"/>
-        </w:rPr>
-        <w:t xml:space="preserve"> to generate the number of files and directories present in the current directory.  The </w:t>
-      </w:r>
-      <w:r>
-        <w:rPr>
-          <w:rFonts w:ascii="Courier New" w:cs="Courier New" w:eastAsia="Courier New" w:hAnsi="Courier New"/>
-          <w:rtl w:val="0"/>
-        </w:rPr>
-        <w:t xml:space="preserve">CloseFileBrowser()</w:t>
-      </w:r>
-      <w:r>
-        <w:rPr>
-          <w:rtl w:val="0"/>
-        </w:rPr>
-        <w:t xml:space="preserve"> and </w:t>
-      </w:r>
-      <w:r>
-        <w:rPr>
-          <w:rFonts w:ascii="Courier New" w:cs="Courier New" w:eastAsia="Courier New" w:hAnsi="Courier New"/>
-          <w:rtl w:val="0"/>
-        </w:rPr>
-        <w:t xml:space="preserve">OpenFileBrowser()</w:t>
-      </w:r>
-      <w:r>
-        <w:rPr>
-          <w:rtl w:val="0"/>
-        </w:rPr>
-        <w:t xml:space="preserve"> functions will either allow the FileBrowser to be visible or invisible to the user.  The </w:t>
-      </w:r>
-      <w:r>
-        <w:rPr>
-          <w:rFonts w:ascii="Courier New" w:cs="Courier New" w:eastAsia="Courier New" w:hAnsi="Courier New"/>
-          <w:rtl w:val="0"/>
-        </w:rPr>
-        <w:t xml:space="preserve">ConvertAndSendImage()</w:t>
-      </w:r>
-      <w:r>
-        <w:rPr>
-          <w:rtl w:val="0"/>
-        </w:rPr>
-        <w:t xml:space="preserve"> function will convert a </w:t>
-      </w:r>
-      <w:r>
-        <w:rPr>
-          <w:rFonts w:ascii="Courier New" w:cs="Courier New" w:eastAsia="Courier New" w:hAnsi="Courier New"/>
-          <w:rtl w:val="0"/>
-        </w:rPr>
-        <w:t xml:space="preserve">selectedFile</w:t>
-      </w:r>
-      <w:r>
-        <w:rPr>
-          <w:rtl w:val="0"/>
-        </w:rPr>
-        <w:t xml:space="preserve"> to a Texture2D and send it to the Display for use.  This function will later send the file information to the DICOM Decipher once implemented.  The </w:t>
-      </w:r>
-      <w:r>
-        <w:rPr>
-          <w:rFonts w:ascii="Courier New" w:cs="Courier New" w:eastAsia="Courier New" w:hAnsi="Courier New"/>
-          <w:rtl w:val="0"/>
-        </w:rPr>
-        <w:t xml:space="preserve">EnterDirectory()</w:t>
-      </w:r>
-      <w:r>
-        <w:rPr>
-          <w:rtl w:val="0"/>
-        </w:rPr>
-        <w:t xml:space="preserve"> function will be called to enter and change the </w:t>
-      </w:r>
-      <w:r>
-        <w:rPr>
-          <w:rFonts w:ascii="Courier New" w:cs="Courier New" w:eastAsia="Courier New" w:hAnsi="Courier New"/>
-          <w:rtl w:val="0"/>
-        </w:rPr>
-        <w:t xml:space="preserve">currentDirectory</w:t>
-      </w:r>
-      <w:r>
-        <w:rPr>
-          <w:rtl w:val="0"/>
-        </w:rPr>
-        <w:t xml:space="preserve"> to the one corresponding to the DirectoryButton selected by the user.</w:t>
+        <w:rPr/>
+      </w:pPr>
+      <w:r>
+        <w:rPr>
+          <w:rtl w:val="0"/>
+        </w:rPr>
+        <w:t xml:space="preserve">The thumbnail class represents the images that will be present in the tray.  It contains only two attributes: Texture2D called </w:t>
+      </w:r>
+      <w:r>
+        <w:rPr>
+          <w:rFonts w:ascii="Courier New" w:cs="Courier New" w:eastAsia="Courier New" w:hAnsi="Courier New"/>
+          <w:rtl w:val="0"/>
+        </w:rPr>
+        <w:t xml:space="preserve">image </w:t>
+      </w:r>
+      <w:r>
+        <w:rPr>
+          <w:rtl w:val="0"/>
+        </w:rPr>
+        <w:t xml:space="preserve">and a GameObject called </w:t>
+      </w:r>
+      <w:r>
+        <w:rPr>
+          <w:rFonts w:ascii="Courier New" w:cs="Courier New" w:eastAsia="Courier New" w:hAnsi="Courier New"/>
+          <w:rtl w:val="0"/>
+        </w:rPr>
+        <w:t xml:space="preserve">manager</w:t>
+      </w:r>
+      <w:r>
+        <w:rPr>
+          <w:rtl w:val="0"/>
+        </w:rPr>
+        <w:t xml:space="preserve">.  The </w:t>
+      </w:r>
+      <w:r>
+        <w:rPr>
+          <w:rFonts w:ascii="Courier New" w:cs="Courier New" w:eastAsia="Courier New" w:hAnsi="Courier New"/>
+          <w:rtl w:val="0"/>
+        </w:rPr>
+        <w:t xml:space="preserve">image </w:t>
+      </w:r>
+      <w:r>
+        <w:rPr>
+          <w:rtl w:val="0"/>
+        </w:rPr>
+        <w:t xml:space="preserve">will contain the image we want the thumbnail to display.  The </w:t>
+      </w:r>
+      <w:r>
+        <w:rPr>
+          <w:rFonts w:ascii="Courier New" w:cs="Courier New" w:eastAsia="Courier New" w:hAnsi="Courier New"/>
+          <w:rtl w:val="0"/>
+        </w:rPr>
+        <w:t xml:space="preserve">manager </w:t>
+      </w:r>
+      <w:r>
+        <w:rPr>
+          <w:rtl w:val="0"/>
+        </w:rPr>
+        <w:t xml:space="preserve">will be a reference to the Tray class.  There are also only two classes: </w:t>
+      </w:r>
+      <w:r>
+        <w:rPr>
+          <w:rFonts w:ascii="Courier New" w:cs="Courier New" w:eastAsia="Courier New" w:hAnsi="Courier New"/>
+          <w:rtl w:val="0"/>
+        </w:rPr>
+        <w:t xml:space="preserve">OnMouseDown()</w:t>
+      </w:r>
+      <w:r>
+        <w:rPr>
+          <w:rtl w:val="0"/>
+        </w:rPr>
+        <w:t xml:space="preserve"> which activates when clicked and also </w:t>
+      </w:r>
+      <w:r>
+        <w:rPr>
+          <w:rFonts w:ascii="Courier New" w:cs="Courier New" w:eastAsia="Courier New" w:hAnsi="Courier New"/>
+          <w:rtl w:val="0"/>
+        </w:rPr>
+        <w:t xml:space="preserve">Selected()</w:t>
+      </w:r>
+      <w:r>
+        <w:rPr>
+          <w:rtl w:val="0"/>
+        </w:rPr>
+        <w:t xml:space="preserve"> which activates when the thumbnail is touched.</w:t>
+      </w:r>
+      <w:r>
+        <w:rPr>
+          <w:rtl w:val="0"/>
+        </w:rPr>
       </w:r>
     </w:p>
     <w:p>
@@ -4236,273 +3502,195 @@
           <w:szCs w:val="28"/>
         </w:rPr>
       </w:pPr>
-      <w:bookmarkStart w:colFirst="0" w:colLast="0" w:name="_jvaiz6gk9l8e" w:id="22"/>
-      <w:bookmarkEnd w:id="22"/>
-      <w:r>
-        <w:rPr>
-          <w:rtl w:val="0"/>
-        </w:rPr>
-        <w:t xml:space="preserve">FileButton</w:t>
+      <w:bookmarkStart w:colFirst="0" w:colLast="0" w:name="_388mzsom69hl" w:id="18"/>
+      <w:bookmarkEnd w:id="18"/>
+      <w:r>
+        <w:rPr>
+          <w:rtl w:val="0"/>
+        </w:rPr>
+        <w:t xml:space="preserve">FileBrowser</w:t>
       </w:r>
     </w:p>
     <w:p>
       <w:pPr>
         <w:ind w:left="0" w:firstLine="0"/>
         <w:contextualSpacing w:val="0"/>
-      </w:pPr>
-      <w:r>
-        <w:rPr>
-          <w:rtl w:val="0"/>
-        </w:rPr>
-        <w:t xml:space="preserve">The FileButton class will represent the script attached to the buttons that represent files.  It will contain a reference to the FileBrowser through the </w:t>
-      </w:r>
-      <w:r>
-        <w:rPr>
-          <w:rFonts w:ascii="Courier New" w:cs="Courier New" w:eastAsia="Courier New" w:hAnsi="Courier New"/>
-          <w:rtl w:val="0"/>
-        </w:rPr>
-        <w:t xml:space="preserve">fileBrowser</w:t>
-      </w:r>
-      <w:r>
-        <w:rPr>
-          <w:rtl w:val="0"/>
-        </w:rPr>
-        <w:t xml:space="preserve"> attribute.  The only function that will be used is </w:t>
-      </w:r>
-      <w:r>
-        <w:rPr>
-          <w:rFonts w:ascii="Courier New" w:cs="Courier New" w:eastAsia="Courier New" w:hAnsi="Courier New"/>
-          <w:rtl w:val="0"/>
-        </w:rPr>
-        <w:t xml:space="preserve">OnCollision()</w:t>
-      </w:r>
-      <w:r>
-        <w:rPr>
-          <w:rtl w:val="0"/>
-        </w:rPr>
-        <w:t xml:space="preserve">, which will detect if the user selects it and then sends the file path for storage in the FileBrowser.</w:t>
-      </w:r>
-    </w:p>
-    <w:p>
-      <w:pPr>
-        <w:pStyle w:val="Heading2"/>
-        <w:numPr>
-          <w:ilvl w:val="1"/>
-          <w:numId w:val="1"/>
-        </w:numPr>
-        <w:contextualSpacing w:val="1"/>
-        <w:rPr>
-          <w:b w:val="1"/>
-          <w:smallCaps w:val="1"/>
-          <w:sz w:val="28"/>
-          <w:szCs w:val="28"/>
-        </w:rPr>
-      </w:pPr>
-      <w:bookmarkStart w:colFirst="0" w:colLast="0" w:name="_rt2pxpdc6u80" w:id="23"/>
-      <w:bookmarkEnd w:id="23"/>
-      <w:r>
-        <w:rPr>
-          <w:rtl w:val="0"/>
-        </w:rPr>
-        <w:t xml:space="preserve">DirectoryButton</w:t>
-      </w:r>
-    </w:p>
-    <w:p>
-      <w:pPr>
-        <w:contextualSpacing w:val="0"/>
-      </w:pPr>
-      <w:r>
-        <w:rPr>
-          <w:rtl w:val="0"/>
-        </w:rPr>
-        <w:t xml:space="preserve">The DirectoryButton class will represent the script attached to the buttons that represent directories.  It will contain a reference to the FileBrowser through the </w:t>
-      </w:r>
-      <w:r>
-        <w:rPr>
-          <w:rFonts w:ascii="Courier New" w:cs="Courier New" w:eastAsia="Courier New" w:hAnsi="Courier New"/>
-          <w:rtl w:val="0"/>
-        </w:rPr>
-        <w:t xml:space="preserve">fileBrowser</w:t>
-      </w:r>
-      <w:r>
-        <w:rPr>
-          <w:rtl w:val="0"/>
-        </w:rPr>
-        <w:t xml:space="preserve"> attribute.  The only function that will be used is </w:t>
-      </w:r>
-      <w:r>
-        <w:rPr>
-          <w:rFonts w:ascii="Courier New" w:cs="Courier New" w:eastAsia="Courier New" w:hAnsi="Courier New"/>
-          <w:rtl w:val="0"/>
-        </w:rPr>
-        <w:t xml:space="preserve">OnCollision()</w:t>
-      </w:r>
-      <w:r>
-        <w:rPr>
-          <w:rtl w:val="0"/>
-        </w:rPr>
-        <w:t xml:space="preserve">, which will detect if the user selects it and then update the FileBrowser with information on the new directory that will be entered.  The </w:t>
-      </w:r>
-      <w:r>
-        <w:rPr>
-          <w:rFonts w:ascii="Courier New" w:cs="Courier New" w:eastAsia="Courier New" w:hAnsi="Courier New"/>
-          <w:rtl w:val="0"/>
-        </w:rPr>
-        <w:t xml:space="preserve">EnterDirectory()</w:t>
-      </w:r>
-      <w:r>
-        <w:rPr>
-          <w:rtl w:val="0"/>
-        </w:rPr>
-        <w:t xml:space="preserve"> function will be called on the FileBrowser.</w:t>
-      </w:r>
-    </w:p>
-    <w:p>
-      <w:pPr>
-        <w:pStyle w:val="Heading2"/>
-        <w:numPr>
-          <w:ilvl w:val="1"/>
-          <w:numId w:val="1"/>
-        </w:numPr>
-        <w:contextualSpacing w:val="1"/>
-        <w:rPr>
-          <w:b w:val="1"/>
-          <w:smallCaps w:val="1"/>
-          <w:sz w:val="28"/>
-          <w:szCs w:val="28"/>
-        </w:rPr>
-      </w:pPr>
-      <w:bookmarkStart w:colFirst="0" w:colLast="0" w:name="_xx9lwcosml0" w:id="24"/>
-      <w:bookmarkEnd w:id="24"/>
-      <w:r>
-        <w:rPr>
-          <w:rtl w:val="0"/>
-        </w:rPr>
-        <w:t xml:space="preserve">SubmitButton</w:t>
-      </w:r>
-    </w:p>
-    <w:p>
-      <w:pPr>
-        <w:contextualSpacing w:val="0"/>
-      </w:pPr>
-      <w:r>
-        <w:rPr>
-          <w:rtl w:val="0"/>
-        </w:rPr>
-        <w:t xml:space="preserve">The SubmitButton class will represent the script attached to the select button.  It will contain a reference to the FileBrowser through the</w:t>
-      </w:r>
-      <w:r>
-        <w:rPr>
-          <w:rFonts w:ascii="Courier New" w:cs="Courier New" w:eastAsia="Courier New" w:hAnsi="Courier New"/>
-          <w:rtl w:val="0"/>
-        </w:rPr>
-        <w:t xml:space="preserve"> fileBrowser</w:t>
-      </w:r>
-      <w:r>
-        <w:rPr>
-          <w:rtl w:val="0"/>
-        </w:rPr>
-        <w:t xml:space="preserve"> attribute.  The only function that will be used is </w:t>
-      </w:r>
-      <w:r>
-        <w:rPr>
-          <w:rFonts w:ascii="Courier New" w:cs="Courier New" w:eastAsia="Courier New" w:hAnsi="Courier New"/>
-          <w:rtl w:val="0"/>
-        </w:rPr>
-        <w:t xml:space="preserve">OnCollision()</w:t>
-      </w:r>
-      <w:r>
-        <w:rPr>
-          <w:rtl w:val="0"/>
-        </w:rPr>
-        <w:t xml:space="preserve">, which will detect if the user selects it and then tells the FileBrowser to call it’s </w:t>
-      </w:r>
-      <w:r>
-        <w:rPr>
-          <w:rFonts w:ascii="Courier New" w:cs="Courier New" w:eastAsia="Courier New" w:hAnsi="Courier New"/>
-          <w:rtl w:val="0"/>
-        </w:rPr>
-        <w:t xml:space="preserve">ConvertAndSendImage()</w:t>
-      </w:r>
-      <w:r>
-        <w:rPr>
-          <w:rtl w:val="0"/>
-        </w:rPr>
-        <w:t xml:space="preserve"> function.</w:t>
-      </w:r>
-    </w:p>
-    <w:p>
-      <w:pPr>
-        <w:pStyle w:val="Heading2"/>
-        <w:numPr>
-          <w:ilvl w:val="1"/>
-          <w:numId w:val="1"/>
-        </w:numPr>
-        <w:contextualSpacing w:val="1"/>
-        <w:rPr>
-          <w:b w:val="1"/>
-          <w:smallCaps w:val="1"/>
-          <w:sz w:val="28"/>
-          <w:szCs w:val="28"/>
-        </w:rPr>
-      </w:pPr>
-      <w:bookmarkStart w:colFirst="0" w:colLast="0" w:name="_7oiae1seb8f9" w:id="25"/>
-      <w:bookmarkEnd w:id="25"/>
-      <w:r>
-        <w:rPr>
-          <w:rtl w:val="0"/>
-        </w:rPr>
-        <w:t xml:space="preserve">CancelButton</w:t>
-      </w:r>
-    </w:p>
-    <w:p>
-      <w:pPr>
-        <w:contextualSpacing w:val="0"/>
-      </w:pPr>
-      <w:r>
-        <w:rPr>
-          <w:rtl w:val="0"/>
-        </w:rPr>
-        <w:t xml:space="preserve">The CancelButton class will represent the script attached to the cancel button.  It will contain a reference to the FileBrowser through the </w:t>
-      </w:r>
-      <w:r>
-        <w:rPr>
-          <w:rFonts w:ascii="Courier New" w:cs="Courier New" w:eastAsia="Courier New" w:hAnsi="Courier New"/>
-          <w:rtl w:val="0"/>
-        </w:rPr>
-        <w:t xml:space="preserve">fileBrowser</w:t>
-      </w:r>
-      <w:r>
-        <w:rPr>
-          <w:rtl w:val="0"/>
-        </w:rPr>
-        <w:t xml:space="preserve"> attribute.  The only function that will be used is </w:t>
-      </w:r>
-      <w:r>
-        <w:rPr>
-          <w:rFonts w:ascii="Courier New" w:cs="Courier New" w:eastAsia="Courier New" w:hAnsi="Courier New"/>
-          <w:rtl w:val="0"/>
-        </w:rPr>
-        <w:t xml:space="preserve">OnCollision()</w:t>
-      </w:r>
-      <w:r>
-        <w:rPr>
-          <w:rtl w:val="0"/>
-        </w:rPr>
-        <w:t xml:space="preserve">, which will detect if the user selects it and then calls the </w:t>
-      </w:r>
-      <w:r>
-        <w:rPr>
-          <w:rFonts w:ascii="Courier New" w:cs="Courier New" w:eastAsia="Courier New" w:hAnsi="Courier New"/>
-          <w:rtl w:val="0"/>
-        </w:rPr>
-        <w:t xml:space="preserve">CloseFileBrowser()</w:t>
-      </w:r>
-      <w:r>
-        <w:rPr>
-          <w:rtl w:val="0"/>
-        </w:rPr>
-        <w:t xml:space="preserve"> function on the FileBrowser.</w:t>
+        <w:rPr/>
+      </w:pPr>
+      <w:r>
+        <w:rPr>
+          <w:rtl w:val="0"/>
+        </w:rPr>
+        <w:t xml:space="preserve">The FileBrowser will be a class that the user can call upon to search for DICOM files to load into the system.  We want the FileBrowser to be at a fixed position to the user, so it will have to adjust to the Oculus Camera’s position.  In order to do that, it will have to have a reference to the camera’s Transform position with the </w:t>
+      </w:r>
+      <w:r>
+        <w:rPr>
+          <w:rFonts w:ascii="Courier New" w:cs="Courier New" w:eastAsia="Courier New" w:hAnsi="Courier New"/>
+          <w:rtl w:val="0"/>
+        </w:rPr>
+        <w:t xml:space="preserve">cameraPosition</w:t>
+      </w:r>
+      <w:r>
+        <w:rPr>
+          <w:rtl w:val="0"/>
+        </w:rPr>
+        <w:t xml:space="preserve"> attribute.  It will also have a reference to the Display class through the </w:t>
+      </w:r>
+      <w:r>
+        <w:rPr>
+          <w:rFonts w:ascii="Courier New" w:cs="Courier New" w:eastAsia="Courier New" w:hAnsi="Courier New"/>
+          <w:rtl w:val="0"/>
+        </w:rPr>
+        <w:t xml:space="preserve">display </w:t>
+      </w:r>
+      <w:r>
+        <w:rPr>
+          <w:rtl w:val="0"/>
+        </w:rPr>
+        <w:t xml:space="preserve">attribute.  The file browser will have the string attribute </w:t>
+      </w:r>
+      <w:r>
+        <w:rPr>
+          <w:rFonts w:ascii="Courier New" w:cs="Courier New" w:eastAsia="Courier New" w:hAnsi="Courier New"/>
+          <w:rtl w:val="0"/>
+        </w:rPr>
+        <w:t xml:space="preserve">currentDirectory</w:t>
+      </w:r>
+      <w:r>
+        <w:rPr>
+          <w:rtl w:val="0"/>
+        </w:rPr>
+        <w:t xml:space="preserve"> to store the path of the current directory.  The attributes </w:t>
+      </w:r>
+      <w:r>
+        <w:rPr>
+          <w:rFonts w:ascii="Courier New" w:cs="Courier New" w:eastAsia="Courier New" w:hAnsi="Courier New"/>
+          <w:rtl w:val="0"/>
+        </w:rPr>
+        <w:t xml:space="preserve">listofCurrentDirectories</w:t>
+      </w:r>
+      <w:r>
+        <w:rPr>
+          <w:rtl w:val="0"/>
+        </w:rPr>
+        <w:t xml:space="preserve"> and </w:t>
+      </w:r>
+      <w:r>
+        <w:rPr>
+          <w:rFonts w:ascii="Courier New" w:cs="Courier New" w:eastAsia="Courier New" w:hAnsi="Courier New"/>
+          <w:rtl w:val="0"/>
+        </w:rPr>
+        <w:t xml:space="preserve">listOfCurrentFiles</w:t>
+      </w:r>
+      <w:r>
+        <w:rPr>
+          <w:rtl w:val="0"/>
+        </w:rPr>
+        <w:t xml:space="preserve"> will store a list of pathnames to the directories that are in the current directory along with the files that are present.  It will also contain two lists of VRButtons called </w:t>
+      </w:r>
+      <w:r>
+        <w:rPr>
+          <w:rFonts w:ascii="Courier New" w:cs="Courier New" w:eastAsia="Courier New" w:hAnsi="Courier New"/>
+          <w:rtl w:val="0"/>
+        </w:rPr>
+        <w:t xml:space="preserve">listOfCurrentFileButtons </w:t>
+      </w:r>
+      <w:r>
+        <w:rPr>
+          <w:rtl w:val="0"/>
+        </w:rPr>
+        <w:t xml:space="preserve">and </w:t>
+      </w:r>
+      <w:r>
+        <w:rPr>
+          <w:rFonts w:ascii="Courier New" w:cs="Courier New" w:eastAsia="Courier New" w:hAnsi="Courier New"/>
+          <w:rtl w:val="0"/>
+        </w:rPr>
+        <w:t xml:space="preserve">listOfCurrentDirectoryButtons</w:t>
+      </w:r>
+      <w:r>
+        <w:rPr>
+          <w:rtl w:val="0"/>
+        </w:rPr>
+        <w:t xml:space="preserve">.  These will store the file and directory buttons created.  In order to create the buttons needed in the FileBrowser, the class will need a reference to the VRButton prefab which is called </w:t>
+      </w:r>
+      <w:r>
+        <w:rPr>
+          <w:rFonts w:ascii="Courier New" w:cs="Courier New" w:eastAsia="Courier New" w:hAnsi="Courier New"/>
+          <w:rtl w:val="0"/>
+        </w:rPr>
+        <w:t xml:space="preserve">VRButtonPrefab</w:t>
+      </w:r>
+      <w:r>
+        <w:rPr>
+          <w:rtl w:val="0"/>
+        </w:rPr>
+        <w:t xml:space="preserve">.  There will also be several Vector3 attributes that will hold positions and rotations of the various buttons created.  These include: </w:t>
+      </w:r>
+      <w:r>
+        <w:rPr>
+          <w:rFonts w:ascii="Courier New" w:cs="Courier New" w:eastAsia="Courier New" w:hAnsi="Courier New"/>
+          <w:rtl w:val="0"/>
+        </w:rPr>
+        <w:t xml:space="preserve">filePosition, fileRotation, directoryPosition, directoryRotation, backPosition, backRotation, cancelPosition</w:t>
+      </w:r>
+      <w:r>
+        <w:rPr>
+          <w:rtl w:val="0"/>
+        </w:rPr>
+        <w:t xml:space="preserve">, and </w:t>
+      </w:r>
+      <w:r>
+        <w:rPr>
+          <w:rFonts w:ascii="Courier New" w:cs="Courier New" w:eastAsia="Courier New" w:hAnsi="Courier New"/>
+          <w:rtl w:val="0"/>
+        </w:rPr>
+        <w:t xml:space="preserve">cancelRotation</w:t>
+      </w:r>
+      <w:r>
+        <w:rPr>
+          <w:rtl w:val="0"/>
+        </w:rPr>
+        <w:t xml:space="preserve">.  Since the back and cancel buttons are static, there will be an attribute referencing both called </w:t>
+      </w:r>
+      <w:r>
+        <w:rPr>
+          <w:rFonts w:ascii="Courier New" w:cs="Courier New" w:eastAsia="Courier New" w:hAnsi="Courier New"/>
+          <w:rtl w:val="0"/>
+        </w:rPr>
+        <w:t xml:space="preserve">backButton </w:t>
+      </w:r>
+      <w:r>
+        <w:rPr>
+          <w:rtl w:val="0"/>
+        </w:rPr>
+        <w:t xml:space="preserve">and </w:t>
+      </w:r>
+      <w:r>
+        <w:rPr>
+          <w:rFonts w:ascii="Courier New" w:cs="Courier New" w:eastAsia="Courier New" w:hAnsi="Courier New"/>
+          <w:rtl w:val="0"/>
+        </w:rPr>
+        <w:t xml:space="preserve">cancelButton</w:t>
+      </w:r>
+      <w:r>
+        <w:rPr>
+          <w:rtl w:val="0"/>
+        </w:rPr>
+        <w:t xml:space="preserve">.  The last attribute included in the FileBrowser will be a float called </w:t>
+      </w:r>
+      <w:r>
+        <w:rPr>
+          <w:rFonts w:ascii="Courier New" w:cs="Courier New" w:eastAsia="Courier New" w:hAnsi="Courier New"/>
+          <w:rtl w:val="0"/>
+        </w:rPr>
+        <w:t xml:space="preserve">separationBetweenButtons </w:t>
+      </w:r>
+      <w:r>
+        <w:rPr>
+          <w:rtl w:val="0"/>
+        </w:rPr>
+        <w:t xml:space="preserve">which represents the space between the directory and file buttons.  </w:t>
       </w:r>
       <w:r>
         <w:rPr>
@@ -4514,16 +3702,393 @@
       <w:pPr>
         <w:ind w:left="0" w:firstLine="0"/>
         <w:contextualSpacing w:val="0"/>
-      </w:pPr>
-      <w:r>
-        <w:rPr>
-          <w:rtl w:val="0"/>
-        </w:rPr>
-      </w:r>
-    </w:p>
-    <w:p>
-      <w:pPr>
+        <w:rPr/>
+      </w:pPr>
+      <w:r>
+        <w:rPr>
+          <w:rtl w:val="0"/>
+        </w:rPr>
+        <w:t xml:space="preserve">This class will include several functions for generating and navigating the simulated directories.  The </w:t>
+      </w:r>
+      <w:r>
+        <w:rPr>
+          <w:rFonts w:ascii="Courier New" w:cs="Courier New" w:eastAsia="Courier New" w:hAnsi="Courier New"/>
+          <w:rtl w:val="0"/>
+        </w:rPr>
+        <w:t xml:space="preserve">GetListOfFilePaths()</w:t>
+      </w:r>
+      <w:r>
+        <w:rPr>
+          <w:rtl w:val="0"/>
+        </w:rPr>
+        <w:t xml:space="preserve"> and </w:t>
+      </w:r>
+      <w:r>
+        <w:rPr>
+          <w:rFonts w:ascii="Courier New" w:cs="Courier New" w:eastAsia="Courier New" w:hAnsi="Courier New"/>
+          <w:rtl w:val="0"/>
+        </w:rPr>
+        <w:t xml:space="preserve">GetListOfDirectoryPaths()</w:t>
+      </w:r>
+      <w:r>
+        <w:rPr>
+          <w:rtl w:val="0"/>
+        </w:rPr>
+        <w:t xml:space="preserve"> will return the  </w:t>
+      </w:r>
+      <w:r>
+        <w:rPr>
+          <w:rFonts w:ascii="Courier New" w:cs="Courier New" w:eastAsia="Courier New" w:hAnsi="Courier New"/>
+          <w:rtl w:val="0"/>
+        </w:rPr>
+        <w:t xml:space="preserve">listOfCurrentFiles</w:t>
+      </w:r>
+      <w:r>
+        <w:rPr>
+          <w:rtl w:val="0"/>
+        </w:rPr>
+        <w:t xml:space="preserve"> and </w:t>
+      </w:r>
+      <w:r>
+        <w:rPr>
+          <w:rFonts w:ascii="Courier New" w:cs="Courier New" w:eastAsia="Courier New" w:hAnsi="Courier New"/>
+          <w:rtl w:val="0"/>
+        </w:rPr>
+        <w:t xml:space="preserve">listOfCurrentDirectories </w:t>
+      </w:r>
+      <w:r>
+        <w:rPr>
+          <w:rtl w:val="0"/>
+        </w:rPr>
+        <w:t xml:space="preserve">attributes.  </w:t>
+      </w:r>
+      <w:r>
+        <w:rPr>
+          <w:rtl w:val="0"/>
+        </w:rPr>
+        <w:t xml:space="preserve">The functions Get</w:t>
+      </w:r>
+      <w:r>
+        <w:rPr>
+          <w:rFonts w:ascii="Courier New" w:cs="Courier New" w:eastAsia="Courier New" w:hAnsi="Courier New"/>
+          <w:rtl w:val="0"/>
+        </w:rPr>
+        <w:t xml:space="preserve">DirectoryButtons()</w:t>
+      </w:r>
+      <w:r>
+        <w:rPr>
+          <w:rtl w:val="0"/>
+        </w:rPr>
+        <w:t xml:space="preserve"> and </w:t>
+      </w:r>
+      <w:r>
+        <w:rPr>
+          <w:rFonts w:ascii="Courier New" w:cs="Courier New" w:eastAsia="Courier New" w:hAnsi="Courier New"/>
+          <w:rtl w:val="0"/>
+        </w:rPr>
+        <w:t xml:space="preserve">GetFileButtons()</w:t>
+      </w:r>
+      <w:r>
+        <w:rPr>
+          <w:rtl w:val="0"/>
+        </w:rPr>
+        <w:t xml:space="preserve"> will return the </w:t>
+      </w:r>
+      <w:r>
+        <w:rPr>
+          <w:rFonts w:ascii="Courier New" w:cs="Courier New" w:eastAsia="Courier New" w:hAnsi="Courier New"/>
+          <w:rtl w:val="0"/>
+        </w:rPr>
+        <w:t xml:space="preserve">listOfCurrentFileButtons </w:t>
+      </w:r>
+      <w:r>
+        <w:rPr>
+          <w:rtl w:val="0"/>
+        </w:rPr>
+        <w:t xml:space="preserve">and </w:t>
+      </w:r>
+      <w:r>
+        <w:rPr>
+          <w:rFonts w:ascii="Courier New" w:cs="Courier New" w:eastAsia="Courier New" w:hAnsi="Courier New"/>
+          <w:rtl w:val="0"/>
+        </w:rPr>
+        <w:t xml:space="preserve">listOfCurrentDirectoryButtons</w:t>
+      </w:r>
+      <w:r>
+        <w:rPr>
+          <w:rtl w:val="0"/>
+        </w:rPr>
+        <w:t xml:space="preserve"> attributes</w:t>
+      </w:r>
+      <w:r>
+        <w:rPr>
+          <w:rtl w:val="0"/>
+        </w:rPr>
+        <w:t xml:space="preserve">.  Directory buttons will allow the user to enter the directory corresponding to that button.  The file buttons will send the path of the selected file to the </w:t>
+      </w:r>
+      <w:r>
+        <w:rPr>
+          <w:rFonts w:ascii="Courier New" w:cs="Courier New" w:eastAsia="Courier New" w:hAnsi="Courier New"/>
+          <w:rtl w:val="0"/>
+        </w:rPr>
+        <w:t xml:space="preserve">ConvertAndSendImage()</w:t>
+      </w:r>
+      <w:r>
+        <w:rPr>
+          <w:rtl w:val="0"/>
+        </w:rPr>
+        <w:t xml:space="preserve">.  The </w:t>
+      </w:r>
+      <w:r>
+        <w:rPr>
+          <w:rFonts w:ascii="Courier New" w:cs="Courier New" w:eastAsia="Courier New" w:hAnsi="Courier New"/>
+          <w:rtl w:val="0"/>
+        </w:rPr>
+        <w:t xml:space="preserve">ConvertAndSendImage()</w:t>
+      </w:r>
+      <w:r>
+        <w:rPr>
+          <w:rtl w:val="0"/>
+        </w:rPr>
+        <w:t xml:space="preserve"> function will get the file from the path and convert it to a Texture2D and send it to the Display for use.  This function will later send the file information to the DICOM Decipher once implemented.  The </w:t>
+      </w:r>
+      <w:r>
+        <w:rPr>
+          <w:rFonts w:ascii="Courier New" w:cs="Courier New" w:eastAsia="Courier New" w:hAnsi="Courier New"/>
+          <w:rtl w:val="0"/>
+        </w:rPr>
+        <w:t xml:space="preserve">CreateButtons()</w:t>
+      </w:r>
+      <w:r>
+        <w:rPr>
+          <w:rtl w:val="0"/>
+        </w:rPr>
+        <w:t xml:space="preserve"> function will call both the </w:t>
+      </w:r>
+      <w:r>
+        <w:rPr>
+          <w:rtl w:val="0"/>
+        </w:rPr>
+        <w:t xml:space="preserve">file buttons and directory buttons </w:t>
+      </w:r>
+      <w:r>
+        <w:rPr>
+          <w:rtl w:val="0"/>
+        </w:rPr>
+        <w:t xml:space="preserve">to generate the number of files and directories present in the current directory.  It will do this by calling on the </w:t>
+      </w:r>
+      <w:r>
+        <w:rPr>
+          <w:rFonts w:ascii="Courier New" w:cs="Courier New" w:eastAsia="Courier New" w:hAnsi="Courier New"/>
+          <w:rtl w:val="0"/>
+        </w:rPr>
+        <w:t xml:space="preserve">CreateVRButton()</w:t>
+      </w:r>
+      <w:r>
+        <w:rPr>
+          <w:rtl w:val="0"/>
+        </w:rPr>
+        <w:t xml:space="preserve"> function.  The </w:t>
+      </w:r>
+      <w:r>
+        <w:rPr>
+          <w:rFonts w:ascii="Courier New" w:cs="Courier New" w:eastAsia="Courier New" w:hAnsi="Courier New"/>
+          <w:rtl w:val="0"/>
+        </w:rPr>
+        <w:t xml:space="preserve">CreateVRButton()</w:t>
+      </w:r>
+      <w:r>
+        <w:rPr>
+          <w:rtl w:val="0"/>
+        </w:rPr>
+        <w:t xml:space="preserve"> function takes in four parameters: two strings representing the name and path associated with each button and two Vector3 arguments for the position and rotation.  </w:t>
+      </w:r>
+      <w:r>
+        <w:rPr>
+          <w:rtl w:val="0"/>
+        </w:rPr>
+        <w:t xml:space="preserve">The </w:t>
+      </w:r>
+      <w:r>
+        <w:rPr>
+          <w:rFonts w:ascii="Courier New" w:cs="Courier New" w:eastAsia="Courier New" w:hAnsi="Courier New"/>
+          <w:rtl w:val="0"/>
+        </w:rPr>
+        <w:t xml:space="preserve">EnableFileBrowser()</w:t>
+      </w:r>
+      <w:r>
+        <w:rPr>
+          <w:rtl w:val="0"/>
+        </w:rPr>
+        <w:t xml:space="preserve"> and </w:t>
+      </w:r>
+      <w:r>
+        <w:rPr>
+          <w:rFonts w:ascii="Courier New" w:cs="Courier New" w:eastAsia="Courier New" w:hAnsi="Courier New"/>
+          <w:rtl w:val="0"/>
+        </w:rPr>
+        <w:t xml:space="preserve">DisableFileBrowser()</w:t>
+      </w:r>
+      <w:r>
+        <w:rPr>
+          <w:rtl w:val="0"/>
+        </w:rPr>
+        <w:t xml:space="preserve"> functions will either allow the FileBrowser to be visible or invisible to the user.   The </w:t>
+      </w:r>
+      <w:r>
+        <w:rPr>
+          <w:rFonts w:ascii="Courier New" w:cs="Courier New" w:eastAsia="Courier New" w:hAnsi="Courier New"/>
+          <w:rtl w:val="0"/>
+        </w:rPr>
+        <w:t xml:space="preserve">EnterDirectory()</w:t>
+      </w:r>
+      <w:r>
+        <w:rPr>
+          <w:rtl w:val="0"/>
+        </w:rPr>
+        <w:t xml:space="preserve"> function will be called to enter and change the </w:t>
+      </w:r>
+      <w:r>
+        <w:rPr>
+          <w:rFonts w:ascii="Courier New" w:cs="Courier New" w:eastAsia="Courier New" w:hAnsi="Courier New"/>
+          <w:rtl w:val="0"/>
+        </w:rPr>
+        <w:t xml:space="preserve">currentDirectory</w:t>
+      </w:r>
+      <w:r>
+        <w:rPr>
+          <w:rtl w:val="0"/>
+        </w:rPr>
+        <w:t xml:space="preserve"> to the one corresponding to the DirectoryButton selected by the user.  The functions </w:t>
+      </w:r>
+      <w:r>
+        <w:rPr>
+          <w:rFonts w:ascii="Courier New" w:cs="Courier New" w:eastAsia="Courier New" w:hAnsi="Courier New"/>
+          <w:rtl w:val="0"/>
+        </w:rPr>
+        <w:t xml:space="preserve">GetCurrentDirectories() </w:t>
+      </w:r>
+      <w:r>
+        <w:rPr>
+          <w:rtl w:val="0"/>
+        </w:rPr>
+        <w:t xml:space="preserve">and </w:t>
+      </w:r>
+      <w:r>
+        <w:rPr>
+          <w:rFonts w:ascii="Courier New" w:cs="Courier New" w:eastAsia="Courier New" w:hAnsi="Courier New"/>
+          <w:rtl w:val="0"/>
+        </w:rPr>
+        <w:t xml:space="preserve">GetCurrentFiles()</w:t>
+      </w:r>
+      <w:r>
+        <w:rPr>
+          <w:rtl w:val="0"/>
+        </w:rPr>
+        <w:t xml:space="preserve"> will search the current directory for file and directory paths and set the </w:t>
+      </w:r>
+      <w:r>
+        <w:rPr>
+          <w:rFonts w:ascii="Courier New" w:cs="Courier New" w:eastAsia="Courier New" w:hAnsi="Courier New"/>
+          <w:rtl w:val="0"/>
+        </w:rPr>
+        <w:t xml:space="preserve">listofCurrentDirectories</w:t>
+      </w:r>
+      <w:r>
+        <w:rPr>
+          <w:rtl w:val="0"/>
+        </w:rPr>
+        <w:t xml:space="preserve"> and </w:t>
+      </w:r>
+      <w:r>
+        <w:rPr>
+          <w:rFonts w:ascii="Courier New" w:cs="Courier New" w:eastAsia="Courier New" w:hAnsi="Courier New"/>
+          <w:rtl w:val="0"/>
+        </w:rPr>
+        <w:t xml:space="preserve">listOfCurrentFiles</w:t>
+      </w:r>
+      <w:r>
+        <w:rPr>
+          <w:rtl w:val="0"/>
+        </w:rPr>
+        <w:t xml:space="preserve"> to what it finds.  The function </w:t>
+      </w:r>
+      <w:r>
+        <w:rPr>
+          <w:rFonts w:ascii="Courier New" w:cs="Courier New" w:eastAsia="Courier New" w:hAnsi="Courier New"/>
+          <w:rtl w:val="0"/>
+        </w:rPr>
+        <w:t xml:space="preserve">GoBack()</w:t>
+      </w:r>
+      <w:r>
+        <w:rPr>
+          <w:rtl w:val="0"/>
+        </w:rPr>
+        <w:t xml:space="preserve"> will update the current directory the user is in to the previous directory.  </w:t>
+      </w:r>
+      <w:r>
+        <w:rPr>
+          <w:rFonts w:ascii="Courier New" w:cs="Courier New" w:eastAsia="Courier New" w:hAnsi="Courier New"/>
+          <w:rtl w:val="0"/>
+        </w:rPr>
+        <w:t xml:space="preserve">UpdateBackButton() </w:t>
+      </w:r>
+      <w:r>
+        <w:rPr>
+          <w:rtl w:val="0"/>
+        </w:rPr>
+        <w:t xml:space="preserve">will update the path stored in the back button.  </w:t>
+      </w:r>
+      <w:r>
+        <w:rPr>
+          <w:rFonts w:ascii="Courier New" w:cs="Courier New" w:eastAsia="Courier New" w:hAnsi="Courier New"/>
+          <w:rtl w:val="0"/>
+        </w:rPr>
+        <w:t xml:space="preserve">GetLocalName()</w:t>
+      </w:r>
+      <w:r>
+        <w:rPr>
+          <w:rtl w:val="0"/>
+        </w:rPr>
+        <w:t xml:space="preserve"> will take in a string representing a path and then return the word after the last backslash.  </w:t>
+      </w:r>
+      <w:r>
+        <w:rPr>
+          <w:rFonts w:ascii="Courier New" w:cs="Courier New" w:eastAsia="Courier New" w:hAnsi="Courier New"/>
+          <w:rtl w:val="0"/>
+        </w:rPr>
+        <w:t xml:space="preserve">GetPreviousPath()</w:t>
+      </w:r>
+      <w:r>
+        <w:rPr>
+          <w:rtl w:val="0"/>
+        </w:rPr>
+        <w:t xml:space="preserve"> does something similar, but returns everything except the last word of the path.  The final button </w:t>
+      </w:r>
+      <w:r>
+        <w:rPr>
+          <w:rFonts w:ascii="Courier New" w:cs="Courier New" w:eastAsia="Courier New" w:hAnsi="Courier New"/>
+          <w:rtl w:val="0"/>
+        </w:rPr>
+        <w:t xml:space="preserve">VRButtonClicked()</w:t>
+      </w:r>
+      <w:r>
+        <w:rPr>
+          <w:rtl w:val="0"/>
+        </w:rPr>
+        <w:t xml:space="preserve"> is the abstract function from the interface which is called when a button is pressed.</w:t>
+      </w:r>
+      <w:r>
+        <w:rPr>
+          <w:rtl w:val="0"/>
+        </w:rPr>
+      </w:r>
+    </w:p>
+    <w:p>
+      <w:pPr>
+        <w:ind w:left="0" w:firstLine="0"/>
         <w:contextualSpacing w:val="0"/>
+        <w:rPr/>
       </w:pPr>
       <w:r>
         <w:rPr>
@@ -4534,6 +4099,18 @@
     <w:p>
       <w:pPr>
         <w:contextualSpacing w:val="0"/>
+        <w:rPr/>
+      </w:pPr>
+      <w:r>
+        <w:rPr>
+          <w:rtl w:val="0"/>
+        </w:rPr>
+      </w:r>
+    </w:p>
+    <w:p>
+      <w:pPr>
+        <w:contextualSpacing w:val="0"/>
+        <w:rPr/>
       </w:pPr>
       <w:r>
         <w:rPr>
@@ -4542,7 +4119,8 @@
       </w:r>
     </w:p>
     <w:sectPr>
-      <w:footerReference r:id="rId9" w:type="default"/>
+      <w:headerReference r:id="rId9" w:type="default"/>
+      <w:footerReference r:id="rId10" w:type="default"/>
       <w:pgSz w:h="15840" w:w="12240"/>
       <w:pgMar w:bottom="1440" w:top="1440" w:left="1440" w:right="1440" w:header="0"/>
       <w:pgNumType w:start="1"/>
@@ -4566,6 +4144,7 @@
       <w:ind w:left="0" w:right="0" w:firstLine="0"/>
       <w:contextualSpacing w:val="0"/>
       <w:jc w:val="center"/>
+      <w:rPr/>
     </w:pPr>
     <w:r>
       <w:rPr>
@@ -4574,6 +4153,22 @@
     </w:r>
   </w:p>
 </w:ftr>
+</file>
+
+<file path=word/header1.xml><?xml version="1.0" encoding="utf-8"?>
+<w:hdr xmlns:mc="http://schemas.openxmlformats.org/markup-compatibility/2006" xmlns:o="urn:schemas-microsoft-com:office:office" xmlns:r="http://schemas.openxmlformats.org/officeDocument/2006/relationships" xmlns:m="http://schemas.openxmlformats.org/officeDocument/2006/math" xmlns:v="urn:schemas-microsoft-com:vml" xmlns:wp="http://schemas.openxmlformats.org/drawingml/2006/wordprocessingDrawing" xmlns:w10="urn:schemas-microsoft-com:office:word" xmlns:w="http://schemas.openxmlformats.org/wordprocessingml/2006/main" xmlns:wne="http://schemas.microsoft.com/office/word/2006/wordml" xmlns:sl="http://schemas.openxmlformats.org/schemaLibrary/2006/main" xmlns:a="http://schemas.openxmlformats.org/drawingml/2006/main" xmlns:pic="http://schemas.openxmlformats.org/drawingml/2006/picture" xmlns:c="http://schemas.openxmlformats.org/drawingml/2006/chart" xmlns:lc="http://schemas.openxmlformats.org/drawingml/2006/lockedCanvas" xmlns:dgm="http://schemas.openxmlformats.org/drawingml/2006/diagram" xmlns:wps="http://schemas.microsoft.com/office/word/2010/wordprocessingShape" xmlns:wpg="http://schemas.microsoft.com/office/word/2010/wordprocessingGroup">
+  <w:p>
+    <w:pPr>
+      <w:contextualSpacing w:val="0"/>
+      <w:rPr/>
+    </w:pPr>
+    <w:r>
+      <w:rPr>
+        <w:rtl w:val="0"/>
+      </w:rPr>
+    </w:r>
+  </w:p>
+</w:hdr>
 </file>
 
 <file path=word/numbering.xml><?xml version="1.0" encoding="utf-8"?>

</xml_diff>

<commit_message>
Hopefully the last attempt to fix large file size issue for ID5
</commit_message>
<xml_diff>
--- a/Documents/Project/design_document.docx
+++ b/Documents/Project/design_document.docx
@@ -8,6 +8,7 @@
         <w:keepNext w:val="0"/>
         <w:keepLines w:val="0"/>
         <w:widowControl w:val="0"/>
+        <w:pBdr/>
         <w:spacing w:after="240" w:before="1540" w:line="240" w:lineRule="auto"/>
         <w:ind w:left="0" w:right="0" w:firstLine="0"/>
         <w:contextualSpacing w:val="0"/>
@@ -36,6 +37,7 @@
         <w:keepNext w:val="0"/>
         <w:keepLines w:val="0"/>
         <w:widowControl w:val="0"/>
+        <w:pBdr/>
         <w:spacing w:after="240" w:before="0" w:line="240" w:lineRule="auto"/>
         <w:ind w:left="0" w:right="0" w:firstLine="0"/>
         <w:contextualSpacing w:val="0"/>
@@ -78,6 +80,7 @@
     <w:p>
       <w:pPr>
         <w:pStyle w:val="Subtitle"/>
+        <w:pBdr/>
         <w:contextualSpacing w:val="0"/>
         <w:jc w:val="center"/>
         <w:rPr>
@@ -143,7 +146,7 @@
                                 <w:sz w:val="28"/>
                                 <w:vertAlign w:val="baseline"/>
                               </w:rPr>
-                              <w:t xml:space="preserve">MARCH 19,</w:t>
+                              <w:t xml:space="preserve">April 6,</w:t>
                             </w:r>
                             <w:r>
                               <w:rPr>
@@ -230,6 +233,7 @@
     </w:p>
     <w:p>
       <w:pPr>
+        <w:pBdr/>
         <w:contextualSpacing w:val="0"/>
         <w:rPr/>
       </w:pPr>
@@ -248,6 +252,7 @@
           <w:ilvl w:val="0"/>
           <w:numId w:val="2"/>
         </w:numPr>
+        <w:pBdr/>
         <w:spacing w:after="160" w:before="360" w:line="259" w:lineRule="auto"/>
         <w:ind w:left="432" w:right="0" w:hanging="432"/>
         <w:jc w:val="left"/>
@@ -282,6 +287,7 @@
       <w:sdtContent>
         <w:p>
           <w:pPr>
+            <w:pBdr/>
             <w:tabs>
               <w:tab w:val="right" w:pos="9360"/>
             </w:tabs>
@@ -348,6 +354,7 @@
         </w:p>
         <w:p>
           <w:pPr>
+            <w:pBdr/>
             <w:tabs>
               <w:tab w:val="right" w:pos="9360"/>
             </w:tabs>
@@ -409,6 +416,7 @@
         </w:p>
         <w:p>
           <w:pPr>
+            <w:pBdr/>
             <w:tabs>
               <w:tab w:val="right" w:pos="9360"/>
             </w:tabs>
@@ -470,6 +478,7 @@
         </w:p>
         <w:p>
           <w:pPr>
+            <w:pBdr/>
             <w:tabs>
               <w:tab w:val="right" w:pos="9360"/>
             </w:tabs>
@@ -531,6 +540,7 @@
         </w:p>
         <w:p>
           <w:pPr>
+            <w:pBdr/>
             <w:tabs>
               <w:tab w:val="right" w:pos="9360"/>
             </w:tabs>
@@ -592,6 +602,7 @@
         </w:p>
         <w:p>
           <w:pPr>
+            <w:pBdr/>
             <w:tabs>
               <w:tab w:val="right" w:pos="9360"/>
             </w:tabs>
@@ -653,6 +664,7 @@
         </w:p>
         <w:p>
           <w:pPr>
+            <w:pBdr/>
             <w:tabs>
               <w:tab w:val="right" w:pos="9360"/>
             </w:tabs>
@@ -714,6 +726,7 @@
         </w:p>
         <w:p>
           <w:pPr>
+            <w:pBdr/>
             <w:tabs>
               <w:tab w:val="right" w:pos="9360"/>
             </w:tabs>
@@ -775,6 +788,7 @@
         </w:p>
         <w:p>
           <w:pPr>
+            <w:pBdr/>
             <w:tabs>
               <w:tab w:val="right" w:pos="9360"/>
             </w:tabs>
@@ -836,6 +850,7 @@
         </w:p>
         <w:p>
           <w:pPr>
+            <w:pBdr/>
             <w:tabs>
               <w:tab w:val="right" w:pos="9360"/>
             </w:tabs>
@@ -897,6 +912,7 @@
         </w:p>
         <w:p>
           <w:pPr>
+            <w:pBdr/>
             <w:tabs>
               <w:tab w:val="right" w:pos="9360"/>
             </w:tabs>
@@ -958,6 +974,7 @@
         </w:p>
         <w:p>
           <w:pPr>
+            <w:pBdr/>
             <w:tabs>
               <w:tab w:val="right" w:pos="9360"/>
             </w:tabs>
@@ -1019,6 +1036,7 @@
         </w:p>
         <w:p>
           <w:pPr>
+            <w:pBdr/>
             <w:tabs>
               <w:tab w:val="right" w:pos="9360"/>
             </w:tabs>
@@ -1080,6 +1098,7 @@
         </w:p>
         <w:p>
           <w:pPr>
+            <w:pBdr/>
             <w:tabs>
               <w:tab w:val="right" w:pos="9360"/>
             </w:tabs>
@@ -1141,6 +1160,7 @@
         </w:p>
         <w:p>
           <w:pPr>
+            <w:pBdr/>
             <w:tabs>
               <w:tab w:val="right" w:pos="9360"/>
             </w:tabs>
@@ -1207,6 +1227,7 @@
     </w:sdt>
     <w:p>
       <w:pPr>
+        <w:pBdr/>
         <w:contextualSpacing w:val="0"/>
         <w:rPr>
           <w:vertAlign w:val="baseline"/>
@@ -1220,6 +1241,7 @@
     </w:p>
     <w:p>
       <w:pPr>
+        <w:pBdr/>
         <w:contextualSpacing w:val="0"/>
         <w:rPr/>
       </w:pPr>
@@ -1236,6 +1258,7 @@
     </w:p>
     <w:p>
       <w:pPr>
+        <w:pBdr/>
         <w:contextualSpacing w:val="0"/>
         <w:rPr/>
       </w:pPr>
@@ -1247,6 +1270,7 @@
     </w:p>
     <w:p>
       <w:pPr>
+        <w:pBdr/>
         <w:contextualSpacing w:val="0"/>
         <w:rPr/>
       </w:pPr>
@@ -1265,6 +1289,7 @@
           <w:ilvl w:val="0"/>
           <w:numId w:val="1"/>
         </w:numPr>
+        <w:pBdr/>
         <w:ind w:left="432" w:hanging="432"/>
         <w:rPr/>
       </w:pPr>
@@ -1279,6 +1304,7 @@
     </w:p>
     <w:p>
       <w:pPr>
+        <w:pBdr/>
         <w:contextualSpacing w:val="0"/>
         <w:rPr>
           <w:color w:val="00000a"/>
@@ -1293,7 +1319,7 @@
           <w:highlight w:val="white"/>
           <w:rtl w:val="0"/>
         </w:rPr>
-        <w:t xml:space="preserve">The purpose of this design document is to present our architecture's description, plan the classes and their interactions that which will be implemented, and state any changes that may occur to our design or classes as the project progresses. The architecture section will state why we chose to implement our architecture, the advantages and disadvantages of its implementation, and why we chose it over other architectures that we considered. In the Unified-Modeling-Language (UML) section, we will describe what each class should do, what information they will contain, and what information they will send to other classes. It will not contain any code specifications, just how the different classes are connected. Unified-Modeling-Language diagrams are provided with detailed descriptions.  This document will describe the classes that will later be implemented, and depict how they will interact with each other.</w:t>
+        <w:t xml:space="preserve">The purpose of this design document is to present our architecture's description, plan the classes and their interactions. The architecture section will state why we chose to implement our architecture, the advantages and disadvantages of its implementation, and why we chose it over other architectures that we considered. In the Unified-Modeling-Language (UML) section, we will describe what each class should do, what information they will contain, and what information they will send to other classes. It will not contain any code specifications, just how the different classes are connected. Unified-Modeling-Language diagrams are provided with detailed descriptions.  This document will describe the classes that will later be implemented, and depict how they will interact with each other.</w:t>
       </w:r>
     </w:p>
     <w:p>
@@ -1303,6 +1329,7 @@
           <w:ilvl w:val="0"/>
           <w:numId w:val="1"/>
         </w:numPr>
+        <w:pBdr/>
         <w:ind w:left="432" w:hanging="432"/>
         <w:rPr/>
       </w:pPr>
@@ -1317,6 +1344,7 @@
     </w:p>
     <w:p>
       <w:pPr>
+        <w:pBdr/>
         <w:contextualSpacing w:val="0"/>
         <w:rPr/>
       </w:pPr>
@@ -1344,6 +1372,7 @@
     </w:p>
     <w:p>
       <w:pPr>
+        <w:pBdr/>
         <w:contextualSpacing w:val="0"/>
         <w:rPr/>
       </w:pPr>
@@ -1364,6 +1393,7 @@
     </w:p>
     <w:p>
       <w:pPr>
+        <w:pBdr/>
         <w:contextualSpacing w:val="0"/>
         <w:rPr/>
       </w:pPr>
@@ -1384,6 +1414,7 @@
     </w:p>
     <w:p>
       <w:pPr>
+        <w:pBdr/>
         <w:contextualSpacing w:val="0"/>
         <w:rPr/>
       </w:pPr>
@@ -1414,6 +1445,7 @@
           <w:ilvl w:val="0"/>
           <w:numId w:val="1"/>
         </w:numPr>
+        <w:pBdr/>
         <w:ind w:left="432" w:hanging="432"/>
         <w:rPr/>
       </w:pPr>
@@ -1428,6 +1460,7 @@
     </w:p>
     <w:p>
       <w:pPr>
+        <w:pBdr/>
         <w:contextualSpacing w:val="0"/>
         <w:rPr/>
       </w:pPr>
@@ -1440,6 +1473,7 @@
     </w:p>
     <w:p>
       <w:pPr>
+        <w:pBdr/>
         <w:contextualSpacing w:val="0"/>
         <w:rPr/>
       </w:pPr>
@@ -1456,6 +1490,7 @@
           <w:ilvl w:val="0"/>
           <w:numId w:val="1"/>
         </w:numPr>
+        <w:pBdr/>
         <w:ind w:left="432" w:hanging="432"/>
         <w:rPr/>
       </w:pPr>
@@ -1470,6 +1505,7 @@
     </w:p>
     <w:p>
       <w:pPr>
+        <w:pBdr/>
         <w:contextualSpacing w:val="0"/>
         <w:rPr/>
       </w:pPr>
@@ -1482,6 +1518,7 @@
     </w:p>
     <w:p>
       <w:pPr>
+        <w:pBdr/>
         <w:contextualSpacing w:val="0"/>
         <w:rPr/>
       </w:pPr>
@@ -1499,6 +1536,7 @@
     </w:p>
     <w:p>
       <w:pPr>
+        <w:pBdr/>
         <w:contextualSpacing w:val="0"/>
         <w:rPr/>
       </w:pPr>
@@ -1515,6 +1553,7 @@
           <w:ilvl w:val="0"/>
           <w:numId w:val="1"/>
         </w:numPr>
+        <w:pBdr/>
         <w:ind w:left="432" w:hanging="432"/>
         <w:rPr/>
       </w:pPr>
@@ -1529,6 +1568,7 @@
     </w:p>
     <w:p>
       <w:pPr>
+        <w:pBdr/>
         <w:contextualSpacing w:val="0"/>
         <w:rPr/>
       </w:pPr>
@@ -1541,20 +1581,21 @@
     </w:p>
     <w:p>
       <w:pPr>
+        <w:pBdr/>
         <w:contextualSpacing w:val="0"/>
         <w:rPr/>
       </w:pPr>
       <w:r>
         <w:drawing>
           <wp:inline distB="114300" distT="114300" distL="114300" distR="114300">
-            <wp:extent cx="5943600" cy="4800600"/>
+            <wp:extent cx="6270149" cy="6434138"/>
             <wp:effectExtent b="0" l="0" r="0" t="0"/>
-            <wp:docPr descr="ID4UML.png" id="2" name="image03.png"/>
+            <wp:docPr descr="ID5_UML_Refractored.png" id="2" name="image03.png"/>
             <a:graphic>
               <a:graphicData uri="http://schemas.openxmlformats.org/drawingml/2006/picture">
                 <pic:pic>
                   <pic:nvPicPr>
-                    <pic:cNvPr descr="ID4UML.png" id="0" name="image03.png"/>
+                    <pic:cNvPr descr="ID5_UML_Refractored.png" id="0" name="image03.png"/>
                     <pic:cNvPicPr preferRelativeResize="0"/>
                   </pic:nvPicPr>
                   <pic:blipFill>
@@ -1567,7 +1608,7 @@
                   <pic:spPr>
                     <a:xfrm>
                       <a:off x="0" y="0"/>
-                      <a:ext cx="5943600" cy="4800600"/>
+                      <a:ext cx="6270149" cy="6434138"/>
                     </a:xfrm>
                     <a:prstGeom prst="rect"/>
                     <a:ln/>
@@ -1583,21 +1624,6 @@
           <w:rtl w:val="0"/>
         </w:rPr>
       </w:r>
-    </w:p>
-    <w:p>
-      <w:pPr>
-        <w:pStyle w:val="Heading1"/>
-        <w:ind w:left="0"/>
-        <w:contextualSpacing w:val="0"/>
-        <w:rPr/>
-      </w:pPr>
-      <w:bookmarkStart w:colFirst="0" w:colLast="0" w:name="_q5lrvpoa3lm7" w:id="8"/>
-      <w:bookmarkEnd w:id="8"/>
-      <w:r>
-        <w:rPr>
-          <w:rtl w:val="0"/>
-        </w:rPr>
-      </w:r>
       <w:r>
         <mc:AlternateContent>
           <mc:Choice Requires="wpg">
@@ -1605,10 +1631,10 @@
               <wp:anchor allowOverlap="1" behindDoc="1" distB="45720" distT="45720" distL="114300" distR="114300" hidden="0" layoutInCell="0" locked="0" relativeHeight="0" simplePos="0">
                 <wp:simplePos x="0" y="0"/>
                 <wp:positionH relativeFrom="margin">
-                  <wp:posOffset>0</wp:posOffset>
+                  <wp:posOffset>47625</wp:posOffset>
                 </wp:positionH>
                 <wp:positionV relativeFrom="paragraph">
-                  <wp:posOffset>123825</wp:posOffset>
+                  <wp:posOffset>6534150</wp:posOffset>
                 </wp:positionV>
                 <wp:extent cx="5915025" cy="385763"/>
                 <wp:effectExtent b="0" l="0" r="0" t="0"/>
@@ -1671,10 +1697,10 @@
               <wp:anchor allowOverlap="1" behindDoc="0" distB="45720" distT="45720" distL="114300" distR="114300" hidden="0" layoutInCell="0" locked="0" relativeHeight="0" simplePos="0">
                 <wp:simplePos x="0" y="0"/>
                 <wp:positionH relativeFrom="margin">
-                  <wp:posOffset>0</wp:posOffset>
+                  <wp:posOffset>47625</wp:posOffset>
                 </wp:positionH>
                 <wp:positionV relativeFrom="paragraph">
-                  <wp:posOffset>123825</wp:posOffset>
+                  <wp:posOffset>6534150</wp:posOffset>
                 </wp:positionV>
                 <wp:extent cx="5915025" cy="385763"/>
                 <wp:effectExtent b="0" l="0" r="0" t="0"/>
@@ -1713,31 +1739,21 @@
     </w:p>
     <w:p>
       <w:pPr>
-        <w:contextualSpacing w:val="0"/>
-        <w:rPr/>
-      </w:pPr>
-      <w:r>
-        <w:rPr>
-          <w:rtl w:val="0"/>
-        </w:rPr>
-      </w:r>
-    </w:p>
-    <w:p>
-      <w:pPr>
+        <w:pBdr/>
         <w:contextualSpacing w:val="0"/>
         <w:rPr/>
       </w:pPr>
       <w:r>
         <w:drawing>
           <wp:inline distB="114300" distT="114300" distL="114300" distR="114300">
-            <wp:extent cx="5943600" cy="6527800"/>
+            <wp:extent cx="5943600" cy="6172200"/>
             <wp:effectExtent b="0" l="0" r="0" t="0"/>
-            <wp:docPr descr="FileBrowserID4.png" id="1" name="image01.png"/>
+            <wp:docPr descr="FileBrowserID5.png" id="1" name="image01.png"/>
             <a:graphic>
               <a:graphicData uri="http://schemas.openxmlformats.org/drawingml/2006/picture">
                 <pic:pic>
                   <pic:nvPicPr>
-                    <pic:cNvPr descr="FileBrowserID4.png" id="0" name="image01.png"/>
+                    <pic:cNvPr descr="FileBrowserID5.png" id="0" name="image01.png"/>
                     <pic:cNvPicPr preferRelativeResize="0"/>
                   </pic:nvPicPr>
                   <pic:blipFill>
@@ -1750,7 +1766,7 @@
                   <pic:spPr>
                     <a:xfrm>
                       <a:off x="0" y="0"/>
-                      <a:ext cx="5943600" cy="6527800"/>
+                      <a:ext cx="5943600" cy="6172200"/>
                     </a:xfrm>
                     <a:prstGeom prst="rect"/>
                     <a:ln/>
@@ -1769,6 +1785,7 @@
     </w:p>
     <w:p>
       <w:pPr>
+        <w:pBdr/>
         <w:contextualSpacing w:val="0"/>
         <w:rPr/>
       </w:pPr>
@@ -1778,6 +1795,13 @@
         </w:rPr>
         <w:t xml:space="preserve">Figure 2. UML Diagram of the FileBrowser.  This represents the classes that will be interacted with by the FileBrowser.</w:t>
       </w:r>
+    </w:p>
+    <w:p>
+      <w:pPr>
+        <w:pBdr/>
+        <w:contextualSpacing w:val="0"/>
+        <w:rPr/>
+      </w:pPr>
       <w:r>
         <w:rPr>
           <w:rtl w:val="0"/>
@@ -1791,11 +1815,12 @@
           <w:ilvl w:val="0"/>
           <w:numId w:val="1"/>
         </w:numPr>
+        <w:pBdr/>
         <w:ind w:left="432" w:hanging="432"/>
         <w:rPr/>
       </w:pPr>
-      <w:bookmarkStart w:colFirst="0" w:colLast="0" w:name="_4d34og8" w:id="9"/>
-      <w:bookmarkEnd w:id="9"/>
+      <w:bookmarkStart w:colFirst="0" w:colLast="0" w:name="_4d34og8" w:id="8"/>
+      <w:bookmarkEnd w:id="8"/>
       <w:r>
         <w:rPr>
           <w:rtl w:val="0"/>
@@ -1810,11 +1835,12 @@
           <w:ilvl w:val="1"/>
           <w:numId w:val="1"/>
         </w:numPr>
+        <w:pBdr/>
         <w:ind w:left="576" w:hanging="576"/>
         <w:rPr/>
       </w:pPr>
-      <w:bookmarkStart w:colFirst="0" w:colLast="0" w:name="_2s8eyo1" w:id="10"/>
-      <w:bookmarkEnd w:id="10"/>
+      <w:bookmarkStart w:colFirst="0" w:colLast="0" w:name="_2s8eyo1" w:id="9"/>
+      <w:bookmarkEnd w:id="9"/>
       <w:r>
         <w:rPr>
           <w:rtl w:val="0"/>
@@ -1824,6 +1850,7 @@
     </w:p>
     <w:p>
       <w:pPr>
+        <w:pBdr/>
         <w:contextualSpacing w:val="0"/>
         <w:rPr/>
       </w:pPr>
@@ -1841,6 +1868,7 @@
           <w:ilvl w:val="1"/>
           <w:numId w:val="1"/>
         </w:numPr>
+        <w:pBdr/>
         <w:contextualSpacing w:val="1"/>
         <w:rPr>
           <w:b w:val="1"/>
@@ -1849,8 +1877,8 @@
           <w:szCs w:val="28"/>
         </w:rPr>
       </w:pPr>
-      <w:bookmarkStart w:colFirst="0" w:colLast="0" w:name="_c1019w6nrp7h" w:id="11"/>
-      <w:bookmarkEnd w:id="11"/>
+      <w:bookmarkStart w:colFirst="0" w:colLast="0" w:name="_c1019w6nrp7h" w:id="10"/>
+      <w:bookmarkEnd w:id="10"/>
       <w:r>
         <w:rPr>
           <w:rtl w:val="0"/>
@@ -1860,6 +1888,7 @@
     </w:p>
     <w:p>
       <w:pPr>
+        <w:pBdr/>
         <w:contextualSpacing w:val="0"/>
         <w:rPr/>
       </w:pPr>
@@ -1874,13 +1903,24 @@
           <w:rFonts w:ascii="Courier New" w:cs="Courier New" w:eastAsia="Courier New" w:hAnsi="Courier New"/>
           <w:rtl w:val="0"/>
         </w:rPr>
-        <w:t xml:space="preserve"> IVRButtonClicked()</w:t>
-      </w:r>
-      <w:r>
-        <w:rPr>
-          <w:rtl w:val="0"/>
-        </w:rPr>
-        <w:t xml:space="preserve"> function that will be called whenever a button created within the Display, Dashboard, or FileBrowser class is selected.</w:t>
+        <w:t xml:space="preserve"> CreateButton()</w:t>
+      </w:r>
+      <w:r>
+        <w:rPr>
+          <w:rtl w:val="0"/>
+        </w:rPr>
+        <w:t xml:space="preserve"> function that is required for buttons to be created on an object. It takes a </w:t>
+      </w:r>
+      <w:r>
+        <w:rPr>
+          <w:rtl w:val="0"/>
+        </w:rPr>
+        <w:t xml:space="preserve">ButtonAttributes to describe the aspects of the button to be created, and takes in a GameObject as a prefab to make the button out of.</w:t>
+      </w:r>
+      <w:r>
+        <w:rPr>
+          <w:rtl w:val="0"/>
+        </w:rPr>
       </w:r>
     </w:p>
     <w:p>
@@ -1890,6 +1930,7 @@
           <w:ilvl w:val="1"/>
           <w:numId w:val="1"/>
         </w:numPr>
+        <w:pBdr/>
         <w:contextualSpacing w:val="1"/>
         <w:rPr>
           <w:b w:val="1"/>
@@ -1898,8 +1939,8 @@
           <w:szCs w:val="28"/>
         </w:rPr>
       </w:pPr>
-      <w:bookmarkStart w:colFirst="0" w:colLast="0" w:name="_8kkyxly96n1g" w:id="12"/>
-      <w:bookmarkEnd w:id="12"/>
+      <w:bookmarkStart w:colFirst="0" w:colLast="0" w:name="_8kkyxly96n1g" w:id="11"/>
+      <w:bookmarkEnd w:id="11"/>
       <w:r>
         <w:rPr>
           <w:rtl w:val="0"/>
@@ -1909,6 +1950,7 @@
     </w:p>
     <w:p>
       <w:pPr>
+        <w:pBdr/>
         <w:ind w:left="0" w:firstLine="0"/>
         <w:contextualSpacing w:val="0"/>
         <w:rPr/>
@@ -1917,26 +1959,476 @@
         <w:rPr>
           <w:rtl w:val="0"/>
         </w:rPr>
-        <w:t xml:space="preserve">VRButton represents the script associated with an interactable 3D button in the virtual world.  In order for a class to create and use this class, it must also implement the IVRButton interface.  This class contains two string variables: </w:t>
-      </w:r>
-      <w:r>
-        <w:rPr>
-          <w:rFonts w:ascii="Courier New" w:cs="Courier New" w:eastAsia="Courier New" w:hAnsi="Courier New"/>
-          <w:rtl w:val="0"/>
-        </w:rPr>
-        <w:t xml:space="preserve">name</w:t>
-      </w:r>
-      <w:r>
-        <w:rPr>
-          <w:rtl w:val="0"/>
-        </w:rPr>
-        <w:t xml:space="preserve"> </w:t>
-      </w:r>
-      <w:r>
-        <w:rPr>
-          <w:rtl w:val="0"/>
-        </w:rPr>
-        <w:t xml:space="preserve">and  </w:t>
+        <w:t xml:space="preserve">VRButton represents the script associated with an intractable 3D button in the virtual world.  In order for a class to create and use this class, it must also implement the IVRButton interface.  This class contains a ButtonAttributes variable named </w:t>
+      </w:r>
+      <w:r>
+        <w:rPr>
+          <w:rFonts w:ascii="Courier New" w:cs="Courier New" w:eastAsia="Courier New" w:hAnsi="Courier New"/>
+          <w:rtl w:val="0"/>
+        </w:rPr>
+        <w:t xml:space="preserve">attributes</w:t>
+      </w:r>
+      <w:r>
+        <w:rPr>
+          <w:rtl w:val="0"/>
+        </w:rPr>
+        <w:t xml:space="preserve">, a Vector3 called </w:t>
+      </w:r>
+      <w:r>
+        <w:rPr>
+          <w:rFonts w:ascii="Courier New" w:cs="Courier New" w:eastAsia="Courier New" w:hAnsi="Courier New"/>
+          <w:rtl w:val="0"/>
+        </w:rPr>
+        <w:t xml:space="preserve">defaultLocalScale</w:t>
+      </w:r>
+      <w:r>
+        <w:rPr>
+          <w:rtl w:val="0"/>
+        </w:rPr>
+        <w:t xml:space="preserve">, a GameObject called </w:t>
+      </w:r>
+      <w:r>
+        <w:rPr>
+          <w:rFonts w:ascii="Courier New" w:cs="Courier New" w:eastAsia="Courier New" w:hAnsi="Courier New"/>
+          <w:rtl w:val="0"/>
+        </w:rPr>
+        <w:t xml:space="preserve">manager</w:t>
+      </w:r>
+      <w:r>
+        <w:rPr>
+          <w:rtl w:val="0"/>
+        </w:rPr>
+        <w:t xml:space="preserve">, and a boolean called </w:t>
+      </w:r>
+      <w:r>
+        <w:rPr>
+          <w:rFonts w:ascii="Courier New" w:cs="Courier New" w:eastAsia="Courier New" w:hAnsi="Courier New"/>
+          <w:rtl w:val="0"/>
+        </w:rPr>
+        <w:t xml:space="preserve">pressed.</w:t>
+      </w:r>
+      <w:r>
+        <w:rPr>
+          <w:rtl w:val="0"/>
+        </w:rPr>
+        <w:t xml:space="preserve">  </w:t>
+      </w:r>
+      <w:r>
+        <w:rPr>
+          <w:rFonts w:ascii="Courier New" w:cs="Courier New" w:eastAsia="Courier New" w:hAnsi="Courier New"/>
+          <w:rtl w:val="0"/>
+        </w:rPr>
+        <w:t xml:space="preserve">attributes</w:t>
+      </w:r>
+      <w:r>
+        <w:rPr>
+          <w:rtl w:val="0"/>
+        </w:rPr>
+        <w:t xml:space="preserve"> is a reference to all the aspects the button was set to have. </w:t>
+      </w:r>
+      <w:r>
+        <w:rPr>
+          <w:rFonts w:ascii="Courier New" w:cs="Courier New" w:eastAsia="Courier New" w:hAnsi="Courier New"/>
+          <w:rtl w:val="0"/>
+        </w:rPr>
+        <w:t xml:space="preserve">defaultLocalScale</w:t>
+      </w:r>
+      <w:r>
+        <w:rPr>
+          <w:rtl w:val="0"/>
+        </w:rPr>
+        <w:t xml:space="preserve"> is a reference to what the local scale of the object should be when not pressed. </w:t>
+      </w:r>
+      <w:r>
+        <w:rPr>
+          <w:rFonts w:ascii="Courier New" w:cs="Courier New" w:eastAsia="Courier New" w:hAnsi="Courier New"/>
+          <w:rtl w:val="0"/>
+        </w:rPr>
+        <w:t xml:space="preserve">manager</w:t>
+      </w:r>
+      <w:r>
+        <w:rPr>
+          <w:rtl w:val="0"/>
+        </w:rPr>
+        <w:t xml:space="preserve"> is a reference to the manager of the button (i.e. dashboard), for message passing purposes. </w:t>
+      </w:r>
+      <w:r>
+        <w:rPr>
+          <w:rFonts w:ascii="Courier New" w:cs="Courier New" w:eastAsia="Courier New" w:hAnsi="Courier New"/>
+          <w:rtl w:val="0"/>
+        </w:rPr>
+        <w:t xml:space="preserve">pressed</w:t>
+      </w:r>
+      <w:r>
+        <w:rPr>
+          <w:rtl w:val="0"/>
+        </w:rPr>
+        <w:t xml:space="preserve"> holds the state of the button, whether it is pressed or not. </w:t>
+      </w:r>
+    </w:p>
+    <w:p>
+      <w:pPr>
+        <w:pBdr/>
+        <w:ind w:left="0" w:firstLine="0"/>
+        <w:contextualSpacing w:val="0"/>
+        <w:rPr/>
+      </w:pPr>
+      <w:r>
+        <w:rPr>
+          <w:rtl w:val="0"/>
+        </w:rPr>
+        <w:t xml:space="preserve">There are eleven functions associated with buttons: </w:t>
+      </w:r>
+      <w:r>
+        <w:rPr>
+          <w:rFonts w:ascii="Courier New" w:cs="Courier New" w:eastAsia="Courier New" w:hAnsi="Courier New"/>
+          <w:rtl w:val="0"/>
+        </w:rPr>
+        <w:t xml:space="preserve">Initialise()</w:t>
+      </w:r>
+      <w:r>
+        <w:rPr>
+          <w:rtl w:val="0"/>
+        </w:rPr>
+        <w:t xml:space="preserve">, </w:t>
+      </w:r>
+      <w:r>
+        <w:rPr>
+          <w:rFonts w:ascii="Courier New" w:cs="Courier New" w:eastAsia="Courier New" w:hAnsi="Courier New"/>
+          <w:rtl w:val="0"/>
+        </w:rPr>
+        <w:t xml:space="preserve">ResetPosition()</w:t>
+      </w:r>
+      <w:r>
+        <w:rPr>
+          <w:rtl w:val="0"/>
+        </w:rPr>
+        <w:t xml:space="preserve">, </w:t>
+      </w:r>
+      <w:r>
+        <w:rPr>
+          <w:rFonts w:ascii="Courier New" w:cs="Courier New" w:eastAsia="Courier New" w:hAnsi="Courier New"/>
+          <w:rtl w:val="0"/>
+        </w:rPr>
+        <w:t xml:space="preserve">ButtonClicked()</w:t>
+      </w:r>
+      <w:r>
+        <w:rPr>
+          <w:rtl w:val="0"/>
+        </w:rPr>
+        <w:t xml:space="preserve">, </w:t>
+      </w:r>
+      <w:r>
+        <w:rPr>
+          <w:rFonts w:ascii="Courier New" w:cs="Courier New" w:eastAsia="Courier New" w:hAnsi="Courier New"/>
+          <w:rtl w:val="0"/>
+        </w:rPr>
+        <w:t xml:space="preserve">GetPressed()</w:t>
+      </w:r>
+      <w:r>
+        <w:rPr>
+          <w:rtl w:val="0"/>
+        </w:rPr>
+        <w:t xml:space="preserve">, </w:t>
+      </w:r>
+      <w:r>
+        <w:rPr>
+          <w:rFonts w:ascii="Courier New" w:cs="Courier New" w:eastAsia="Courier New" w:hAnsi="Courier New"/>
+          <w:rtl w:val="0"/>
+        </w:rPr>
+        <w:t xml:space="preserve">GetName()</w:t>
+      </w:r>
+      <w:r>
+        <w:rPr>
+          <w:rtl w:val="0"/>
+        </w:rPr>
+        <w:t xml:space="preserve">, </w:t>
+      </w:r>
+      <w:r>
+        <w:rPr>
+          <w:rFonts w:ascii="Courier New" w:cs="Courier New" w:eastAsia="Courier New" w:hAnsi="Courier New"/>
+          <w:rtl w:val="0"/>
+        </w:rPr>
+        <w:t xml:space="preserve">GetPosition()</w:t>
+      </w:r>
+      <w:r>
+        <w:rPr>
+          <w:rtl w:val="0"/>
+        </w:rPr>
+        <w:t xml:space="preserve">, </w:t>
+      </w:r>
+      <w:r>
+        <w:rPr>
+          <w:rFonts w:ascii="Courier New" w:cs="Courier New" w:eastAsia="Courier New" w:hAnsi="Courier New"/>
+          <w:rtl w:val="0"/>
+        </w:rPr>
+        <w:t xml:space="preserve">GetPath()</w:t>
+      </w:r>
+      <w:r>
+        <w:rPr>
+          <w:rtl w:val="0"/>
+        </w:rPr>
+        <w:t xml:space="preserve">, </w:t>
+      </w:r>
+      <w:r>
+        <w:rPr>
+          <w:rFonts w:ascii="Courier New" w:cs="Courier New" w:eastAsia="Courier New" w:hAnsi="Courier New"/>
+          <w:rtl w:val="0"/>
+        </w:rPr>
+        <w:t xml:space="preserve">SetPath()</w:t>
+      </w:r>
+      <w:r>
+        <w:rPr>
+          <w:rtl w:val="0"/>
+        </w:rPr>
+        <w:t xml:space="preserve">, </w:t>
+      </w:r>
+      <w:r>
+        <w:rPr>
+          <w:rFonts w:ascii="Courier New" w:cs="Courier New" w:eastAsia="Courier New" w:hAnsi="Courier New"/>
+          <w:rtl w:val="0"/>
+        </w:rPr>
+        <w:t xml:space="preserve">DepressButton()</w:t>
+      </w:r>
+      <w:r>
+        <w:rPr>
+          <w:rtl w:val="0"/>
+        </w:rPr>
+        <w:t xml:space="preserve">, </w:t>
+      </w:r>
+      <w:r>
+        <w:rPr>
+          <w:rFonts w:ascii="Courier New" w:cs="Courier New" w:eastAsia="Courier New" w:hAnsi="Courier New"/>
+          <w:rtl w:val="0"/>
+        </w:rPr>
+        <w:t xml:space="preserve">UnpressButton()</w:t>
+      </w:r>
+      <w:r>
+        <w:rPr>
+          <w:rtl w:val="0"/>
+        </w:rPr>
+        <w:t xml:space="preserve">, and </w:t>
+      </w:r>
+      <w:r>
+        <w:rPr>
+          <w:rFonts w:ascii="Courier New" w:cs="Courier New" w:eastAsia="Courier New" w:hAnsi="Courier New"/>
+          <w:rtl w:val="0"/>
+        </w:rPr>
+        <w:t xml:space="preserve">TimedUnpress()</w:t>
+      </w:r>
+      <w:r>
+        <w:rPr>
+          <w:rtl w:val="0"/>
+        </w:rPr>
+        <w:t xml:space="preserve">. </w:t>
+      </w:r>
+      <w:r>
+        <w:rPr>
+          <w:rFonts w:ascii="Courier New" w:cs="Courier New" w:eastAsia="Courier New" w:hAnsi="Courier New"/>
+          <w:rtl w:val="0"/>
+        </w:rPr>
+        <w:t xml:space="preserve">Initialise()</w:t>
+      </w:r>
+      <w:r>
+        <w:rPr>
+          <w:rtl w:val="0"/>
+        </w:rPr>
+        <w:t xml:space="preserve"> take in a ButtonAttributes and a GameObject, and assigns the ButtonAttributes to the </w:t>
+      </w:r>
+      <w:r>
+        <w:rPr>
+          <w:rFonts w:ascii="Courier New" w:cs="Courier New" w:eastAsia="Courier New" w:hAnsi="Courier New"/>
+          <w:rtl w:val="0"/>
+        </w:rPr>
+        <w:t xml:space="preserve">attributes</w:t>
+      </w:r>
+      <w:r>
+        <w:rPr>
+          <w:rtl w:val="0"/>
+        </w:rPr>
+        <w:t xml:space="preserve"> field, and the GameObject to the </w:t>
+      </w:r>
+      <w:r>
+        <w:rPr>
+          <w:rFonts w:ascii="Courier New" w:cs="Courier New" w:eastAsia="Courier New" w:hAnsi="Courier New"/>
+          <w:rtl w:val="0"/>
+        </w:rPr>
+        <w:t xml:space="preserve">manager</w:t>
+      </w:r>
+      <w:r>
+        <w:rPr>
+          <w:rtl w:val="0"/>
+        </w:rPr>
+        <w:t xml:space="preserve"> field in the button. </w:t>
+      </w:r>
+      <w:r>
+        <w:rPr>
+          <w:rFonts w:ascii="Courier New" w:cs="Courier New" w:eastAsia="Courier New" w:hAnsi="Courier New"/>
+          <w:rtl w:val="0"/>
+        </w:rPr>
+        <w:t xml:space="preserve">ResetPosition() </w:t>
+      </w:r>
+      <w:r>
+        <w:rPr>
+          <w:rtl w:val="0"/>
+        </w:rPr>
+        <w:t xml:space="preserve">sets the position of the object to be the position described in </w:t>
+      </w:r>
+      <w:r>
+        <w:rPr>
+          <w:rFonts w:ascii="Courier New" w:cs="Courier New" w:eastAsia="Courier New" w:hAnsi="Courier New"/>
+          <w:rtl w:val="0"/>
+        </w:rPr>
+        <w:t xml:space="preserve">attributes</w:t>
+      </w:r>
+      <w:r>
+        <w:rPr>
+          <w:rtl w:val="0"/>
+        </w:rPr>
+        <w:t xml:space="preserve">, and sets the </w:t>
+      </w:r>
+      <w:r>
+        <w:rPr>
+          <w:rFonts w:ascii="Courier New" w:cs="Courier New" w:eastAsia="Courier New" w:hAnsi="Courier New"/>
+          <w:rtl w:val="0"/>
+        </w:rPr>
+        <w:t xml:space="preserve">defaultLocalScale</w:t>
+      </w:r>
+      <w:r>
+        <w:rPr>
+          <w:rtl w:val="0"/>
+        </w:rPr>
+        <w:t xml:space="preserve"> to be the current scale of the object. </w:t>
+      </w:r>
+      <w:r>
+        <w:rPr>
+          <w:rFonts w:ascii="Courier New" w:cs="Courier New" w:eastAsia="Courier New" w:hAnsi="Courier New"/>
+          <w:rtl w:val="0"/>
+        </w:rPr>
+        <w:t xml:space="preserve">ButtonClicked()</w:t>
+      </w:r>
+      <w:r>
+        <w:rPr>
+          <w:rtl w:val="0"/>
+        </w:rPr>
+        <w:t xml:space="preserve"> handles calling of the button’s function, depressing and auto unpressing the button button as described in the </w:t>
+      </w:r>
+      <w:r>
+        <w:rPr>
+          <w:rFonts w:ascii="Courier New" w:cs="Courier New" w:eastAsia="Courier New" w:hAnsi="Courier New"/>
+          <w:rtl w:val="0"/>
+        </w:rPr>
+        <w:t xml:space="preserve">attributes</w:t>
+      </w:r>
+      <w:r>
+        <w:rPr>
+          <w:rtl w:val="0"/>
+        </w:rPr>
+        <w:t xml:space="preserve">. </w:t>
+      </w:r>
+      <w:r>
+        <w:rPr>
+          <w:rFonts w:ascii="Courier New" w:cs="Courier New" w:eastAsia="Courier New" w:hAnsi="Courier New"/>
+          <w:rtl w:val="0"/>
+        </w:rPr>
+        <w:t xml:space="preserve">GetPressed()</w:t>
+      </w:r>
+      <w:r>
+        <w:rPr>
+          <w:rtl w:val="0"/>
+        </w:rPr>
+        <w:t xml:space="preserve"> returns the value of </w:t>
+      </w:r>
+      <w:r>
+        <w:rPr>
+          <w:rFonts w:ascii="Courier New" w:cs="Courier New" w:eastAsia="Courier New" w:hAnsi="Courier New"/>
+          <w:rtl w:val="0"/>
+        </w:rPr>
+        <w:t xml:space="preserve">pressed</w:t>
+      </w:r>
+      <w:r>
+        <w:rPr>
+          <w:rtl w:val="0"/>
+        </w:rPr>
+        <w:t xml:space="preserve">. </w:t>
+      </w:r>
+      <w:r>
+        <w:rPr>
+          <w:rFonts w:ascii="Courier New" w:cs="Courier New" w:eastAsia="Courier New" w:hAnsi="Courier New"/>
+          <w:rtl w:val="0"/>
+        </w:rPr>
+        <w:t xml:space="preserve">GetName()</w:t>
+      </w:r>
+      <w:r>
+        <w:rPr>
+          <w:rtl w:val="0"/>
+        </w:rPr>
+        <w:t xml:space="preserve"> returns the name of the button as defined in </w:t>
+      </w:r>
+      <w:r>
+        <w:rPr>
+          <w:rFonts w:ascii="Courier New" w:cs="Courier New" w:eastAsia="Courier New" w:hAnsi="Courier New"/>
+          <w:rtl w:val="0"/>
+        </w:rPr>
+        <w:t xml:space="preserve">attributes</w:t>
+      </w:r>
+      <w:r>
+        <w:rPr>
+          <w:rtl w:val="0"/>
+        </w:rPr>
+        <w:t xml:space="preserve">. </w:t>
+      </w:r>
+      <w:r>
+        <w:rPr>
+          <w:rFonts w:ascii="Courier New" w:cs="Courier New" w:eastAsia="Courier New" w:hAnsi="Courier New"/>
+          <w:rtl w:val="0"/>
+        </w:rPr>
+        <w:t xml:space="preserve">GetPosition()</w:t>
+      </w:r>
+      <w:r>
+        <w:rPr>
+          <w:rtl w:val="0"/>
+        </w:rPr>
+        <w:t xml:space="preserve"> returns the position defined in </w:t>
+      </w:r>
+      <w:r>
+        <w:rPr>
+          <w:rFonts w:ascii="Courier New" w:cs="Courier New" w:eastAsia="Courier New" w:hAnsi="Courier New"/>
+          <w:rtl w:val="0"/>
+        </w:rPr>
+        <w:t xml:space="preserve">attributes. GetPath()</w:t>
+      </w:r>
+      <w:r>
+        <w:rPr>
+          <w:rtl w:val="0"/>
+        </w:rPr>
+        <w:t xml:space="preserve"> checks the type of the button defined in </w:t>
+      </w:r>
+      <w:r>
+        <w:rPr>
+          <w:rFonts w:ascii="Courier New" w:cs="Courier New" w:eastAsia="Courier New" w:hAnsi="Courier New"/>
+          <w:rtl w:val="0"/>
+        </w:rPr>
+        <w:t xml:space="preserve">attributes</w:t>
+      </w:r>
+      <w:r>
+        <w:rPr>
+          <w:rtl w:val="0"/>
+        </w:rPr>
+        <w:t xml:space="preserve">, and returns the first value in the button parameters if it’s a file button, null otherwise. </w:t>
+      </w:r>
+      <w:r>
+        <w:rPr>
+          <w:rFonts w:ascii="Courier New" w:cs="Courier New" w:eastAsia="Courier New" w:hAnsi="Courier New"/>
+          <w:rtl w:val="0"/>
+        </w:rPr>
+        <w:t xml:space="preserve">SetPath()</w:t>
+      </w:r>
+      <w:r>
+        <w:rPr>
+          <w:rtl w:val="0"/>
+        </w:rPr>
+        <w:t xml:space="preserve"> sets the first value in the button parameters to passed in string </w:t>
       </w:r>
       <w:r>
         <w:rPr>
@@ -1949,163 +2441,72 @@
         <w:rPr>
           <w:rtl w:val="0"/>
         </w:rPr>
-        <w:t xml:space="preserve">, and a ButtonType variable called </w:t>
-      </w:r>
-      <w:r>
-        <w:rPr>
-          <w:rFonts w:ascii="Courier New" w:cs="Courier New" w:eastAsia="Courier New" w:hAnsi="Courier New"/>
-          <w:rtl w:val="0"/>
-        </w:rPr>
-        <w:t xml:space="preserve">type.</w:t>
-      </w:r>
-      <w:r>
-        <w:rPr>
-          <w:rtl w:val="0"/>
-        </w:rPr>
-        <w:t xml:space="preserve">  </w:t>
-      </w:r>
-      <w:r>
-        <w:rPr>
-          <w:rFonts w:ascii="Courier New" w:cs="Courier New" w:eastAsia="Courier New" w:hAnsi="Courier New"/>
-          <w:rtl w:val="0"/>
-        </w:rPr>
-        <w:t xml:space="preserve">name </w:t>
-      </w:r>
-      <w:r>
-        <w:rPr>
-          <w:rtl w:val="0"/>
-        </w:rPr>
-        <w:t xml:space="preserve">represents what the buttons’ type as a string, while </w:t>
-      </w:r>
-      <w:r>
-        <w:rPr>
-          <w:rFonts w:ascii="Courier New" w:cs="Courier New" w:eastAsia="Courier New" w:hAnsi="Courier New"/>
-          <w:rtl w:val="0"/>
-        </w:rPr>
-        <w:t xml:space="preserve">type</w:t>
-      </w:r>
-      <w:r>
-        <w:rPr>
-          <w:rtl w:val="0"/>
-        </w:rPr>
-        <w:t xml:space="preserve"> is an immutable representation of the button’s function , which will determine what function will be executed when it is pressed.  The </w:t>
-      </w:r>
-      <w:r>
-        <w:rPr>
-          <w:rFonts w:ascii="Courier New" w:cs="Courier New" w:eastAsia="Courier New" w:hAnsi="Courier New"/>
-          <w:rtl w:val="0"/>
-        </w:rPr>
-        <w:t xml:space="preserve">path </w:t>
-      </w:r>
-      <w:r>
-        <w:rPr>
-          <w:rtl w:val="0"/>
-        </w:rPr>
-        <w:t xml:space="preserve">will represent an actual path location associated with the button.  Only buttons with the name “File” or “Directory” will have a path that is not null.  The GameObject attribute </w:t>
-      </w:r>
-      <w:r>
-        <w:rPr>
-          <w:rFonts w:ascii="Courier New" w:cs="Courier New" w:eastAsia="Courier New" w:hAnsi="Courier New"/>
-          <w:rtl w:val="0"/>
-        </w:rPr>
-        <w:t xml:space="preserve">manager </w:t>
-      </w:r>
-      <w:r>
-        <w:rPr>
-          <w:rtl w:val="0"/>
-        </w:rPr>
-        <w:t xml:space="preserve">will be a reference to the gameobject that the button is a child of.  The TextMesh </w:t>
-      </w:r>
-      <w:r>
-        <w:rPr>
-          <w:rFonts w:ascii="Courier New" w:cs="Courier New" w:eastAsia="Courier New" w:hAnsi="Courier New"/>
-          <w:rtl w:val="0"/>
-        </w:rPr>
-        <w:t xml:space="preserve">textObject </w:t>
-      </w:r>
-      <w:r>
-        <w:rPr>
-          <w:rtl w:val="0"/>
-        </w:rPr>
-        <w:t xml:space="preserve">represents the 3D text that is a component of the button.  The boolean attribute </w:t>
-      </w:r>
-      <w:r>
-        <w:rPr>
-          <w:rFonts w:ascii="Courier New" w:cs="Courier New" w:eastAsia="Courier New" w:hAnsi="Courier New"/>
-          <w:rtl w:val="0"/>
-        </w:rPr>
-        <w:t xml:space="preserve">pressed </w:t>
-      </w:r>
-      <w:r>
-        <w:rPr>
-          <w:rtl w:val="0"/>
-        </w:rPr>
-        <w:t xml:space="preserve">will indicate if the button has been pressed or not.  There are only three functions associated with this class.  The first is </w:t>
-      </w:r>
-      <w:r>
-        <w:rPr>
-          <w:rFonts w:ascii="Courier New" w:cs="Courier New" w:eastAsia="Courier New" w:hAnsi="Courier New"/>
-          <w:rtl w:val="0"/>
-        </w:rPr>
-        <w:t xml:space="preserve">OnMouseDown()</w:t>
-      </w:r>
-      <w:r>
-        <w:rPr>
-          <w:rtl w:val="0"/>
-        </w:rPr>
-        <w:t xml:space="preserve">, which is used to simulate the actions that occur when the button is pressed through the use of the mouse.  This is only used for testing purposes and will ultimately be removed in the final build of this project.  The second function </w:t>
-      </w:r>
-      <w:r>
-        <w:rPr>
-          <w:rFonts w:ascii="Courier New" w:cs="Courier New" w:eastAsia="Courier New" w:hAnsi="Courier New"/>
-          <w:rtl w:val="0"/>
-        </w:rPr>
-        <w:t xml:space="preserve">SetPressed()</w:t>
-      </w:r>
-      <w:r>
-        <w:rPr>
-          <w:rtl w:val="0"/>
-        </w:rPr>
-        <w:t xml:space="preserve"> takes in a boolean value and sets the </w:t>
-      </w:r>
-      <w:r>
-        <w:rPr>
-          <w:rFonts w:ascii="Courier New" w:cs="Courier New" w:eastAsia="Courier New" w:hAnsi="Courier New"/>
-          <w:rtl w:val="0"/>
-        </w:rPr>
-        <w:t xml:space="preserve">pressed </w:t>
-      </w:r>
-      <w:r>
-        <w:rPr>
-          <w:rtl w:val="0"/>
-        </w:rPr>
-        <w:t xml:space="preserve">attribute to it.  If it is true, then a call is made to another function depending on the name of the button.  The last function </w:t>
-      </w:r>
-      <w:r>
-        <w:rPr>
-          <w:rFonts w:ascii="Courier New" w:cs="Courier New" w:eastAsia="Courier New" w:hAnsi="Courier New"/>
-          <w:rtl w:val="0"/>
-        </w:rPr>
-        <w:t xml:space="preserve">GetPressed()</w:t>
-      </w:r>
-      <w:r>
-        <w:rPr>
-          <w:rtl w:val="0"/>
-        </w:rPr>
-        <w:t xml:space="preserve"> will return the value of </w:t>
-      </w:r>
-      <w:r>
-        <w:rPr>
-          <w:rFonts w:ascii="Courier New" w:cs="Courier New" w:eastAsia="Courier New" w:hAnsi="Courier New"/>
-          <w:rtl w:val="0"/>
-        </w:rPr>
-        <w:t xml:space="preserve">pressed</w:t>
-      </w:r>
-      <w:r>
-        <w:rPr>
-          <w:rtl w:val="0"/>
-        </w:rPr>
-        <w:t xml:space="preserve">.</w:t>
+        <w:t xml:space="preserve">. </w:t>
+      </w:r>
+      <w:r>
+        <w:rPr>
+          <w:rFonts w:ascii="Courier New" w:cs="Courier New" w:eastAsia="Courier New" w:hAnsi="Courier New"/>
+          <w:rtl w:val="0"/>
+        </w:rPr>
+        <w:t xml:space="preserve">DepressButton()</w:t>
+      </w:r>
+      <w:r>
+        <w:rPr>
+          <w:rtl w:val="0"/>
+        </w:rPr>
+        <w:t xml:space="preserve"> reduces the scale of the button’s z axis in half. </w:t>
+      </w:r>
+      <w:r>
+        <w:rPr>
+          <w:rFonts w:ascii="Courier New" w:cs="Courier New" w:eastAsia="Courier New" w:hAnsi="Courier New"/>
+          <w:rtl w:val="0"/>
+        </w:rPr>
+        <w:t xml:space="preserve">UnpressButton()</w:t>
+      </w:r>
+      <w:r>
+        <w:rPr>
+          <w:rtl w:val="0"/>
+        </w:rPr>
+        <w:t xml:space="preserve"> resets the button’s local scale to the </w:t>
+      </w:r>
+      <w:r>
+        <w:rPr>
+          <w:rFonts w:ascii="Courier New" w:cs="Courier New" w:eastAsia="Courier New" w:hAnsi="Courier New"/>
+          <w:rtl w:val="0"/>
+        </w:rPr>
+        <w:t xml:space="preserve">defaultLocalScale</w:t>
+      </w:r>
+      <w:r>
+        <w:rPr>
+          <w:rtl w:val="0"/>
+        </w:rPr>
+        <w:t xml:space="preserve">. </w:t>
+      </w:r>
+      <w:r>
+        <w:rPr>
+          <w:rFonts w:ascii="Courier New" w:cs="Courier New" w:eastAsia="Courier New" w:hAnsi="Courier New"/>
+          <w:rtl w:val="0"/>
+        </w:rPr>
+        <w:t xml:space="preserve">TimedUnpress()</w:t>
+      </w:r>
+      <w:r>
+        <w:rPr>
+          <w:rtl w:val="0"/>
+        </w:rPr>
+        <w:t xml:space="preserve"> invokes </w:t>
+      </w:r>
+      <w:r>
+        <w:rPr>
+          <w:rFonts w:ascii="Courier New" w:cs="Courier New" w:eastAsia="Courier New" w:hAnsi="Courier New"/>
+          <w:rtl w:val="0"/>
+        </w:rPr>
+        <w:t xml:space="preserve">UnpressButton()</w:t>
+      </w:r>
+      <w:r>
+        <w:rPr>
+          <w:rtl w:val="0"/>
+        </w:rPr>
+        <w:t xml:space="preserve"> after 0.5 seconds.</w:t>
       </w:r>
       <w:r>
         <w:rPr>
@@ -2120,11 +2521,12 @@
           <w:ilvl w:val="1"/>
           <w:numId w:val="1"/>
         </w:numPr>
+        <w:pBdr/>
         <w:ind w:left="576" w:hanging="576"/>
         <w:rPr/>
       </w:pPr>
-      <w:bookmarkStart w:colFirst="0" w:colLast="0" w:name="_kzcc1nb3mavz" w:id="13"/>
-      <w:bookmarkEnd w:id="13"/>
+      <w:bookmarkStart w:colFirst="0" w:colLast="0" w:name="_kzcc1nb3mavz" w:id="12"/>
+      <w:bookmarkEnd w:id="12"/>
       <w:r>
         <w:rPr>
           <w:rtl w:val="0"/>
@@ -2139,6 +2541,7 @@
     </w:p>
     <w:p>
       <w:pPr>
+        <w:pBdr/>
         <w:contextualSpacing w:val="0"/>
         <w:rPr/>
       </w:pPr>
@@ -2159,7 +2562,429 @@
         <w:rPr>
           <w:rtl w:val="0"/>
         </w:rPr>
-        <w:t xml:space="preserve">.  From this List, the user can look at and browse each image that is present and be able to load more images, quit the program, minimize the Display, or create new Copies from each image present.  The Display class will have three lists in total.  The first one is the </w:t>
+        <w:t xml:space="preserve">. This list will represent the images in the workspace that the user has loaded in.   Another list, called </w:t>
+      </w:r>
+      <w:r>
+        <w:rPr>
+          <w:rFonts w:ascii="Courier New" w:cs="Courier New" w:eastAsia="Courier New" w:hAnsi="Courier New"/>
+          <w:rtl w:val="0"/>
+        </w:rPr>
+        <w:t xml:space="preserve">copies</w:t>
+      </w:r>
+      <w:r>
+        <w:rPr>
+          <w:rtl w:val="0"/>
+        </w:rPr>
+        <w:t xml:space="preserve">, will store a reference to each Copy created.  The last list, </w:t>
+      </w:r>
+      <w:r>
+        <w:rPr>
+          <w:rFonts w:ascii="Courier New" w:cs="Courier New" w:eastAsia="Courier New" w:hAnsi="Courier New"/>
+          <w:rtl w:val="0"/>
+        </w:rPr>
+        <w:t xml:space="preserve">displayImages</w:t>
+      </w:r>
+      <w:r>
+        <w:rPr>
+          <w:rtl w:val="0"/>
+        </w:rPr>
+        <w:t xml:space="preserve">, is a doubly linked list that contains the GameObjects which each image is associated with.  These are the images shown in the display along the back wall of the room.  The user will be able to scroll through these images.   Additionally, the Display will contain an attribute called </w:t>
+      </w:r>
+      <w:r>
+        <w:rPr>
+          <w:rFonts w:ascii="Courier New" w:cs="Courier New" w:eastAsia="Courier New" w:hAnsi="Courier New"/>
+          <w:rtl w:val="0"/>
+        </w:rPr>
+        <w:t xml:space="preserve">tray</w:t>
+      </w:r>
+      <w:r>
+        <w:rPr>
+          <w:rtl w:val="0"/>
+        </w:rPr>
+        <w:t xml:space="preserve">, which will be a reference to the Tray.</w:t>
+      </w:r>
+    </w:p>
+    <w:p>
+      <w:pPr>
+        <w:pBdr/>
+        <w:contextualSpacing w:val="0"/>
+        <w:rPr/>
+      </w:pPr>
+      <w:r>
+        <w:rPr>
+          <w:rtl w:val="0"/>
+        </w:rPr>
+        <w:t xml:space="preserve">There are three GameObject attributes contained within the Display class for storing prefab objects.  They are </w:t>
+      </w:r>
+      <w:r>
+        <w:rPr>
+          <w:rFonts w:ascii="Courier New" w:cs="Courier New" w:eastAsia="Courier New" w:hAnsi="Courier New"/>
+          <w:rtl w:val="0"/>
+        </w:rPr>
+        <w:t xml:space="preserve">copyPrefab, trayPrefab</w:t>
+      </w:r>
+      <w:r>
+        <w:rPr>
+          <w:rtl w:val="0"/>
+        </w:rPr>
+        <w:t xml:space="preserve">, and </w:t>
+      </w:r>
+      <w:r>
+        <w:rPr>
+          <w:rFonts w:ascii="Courier New" w:cs="Courier New" w:eastAsia="Courier New" w:hAnsi="Courier New"/>
+          <w:rtl w:val="0"/>
+        </w:rPr>
+        <w:t xml:space="preserve">displayImagePrefab</w:t>
+      </w:r>
+      <w:r>
+        <w:rPr>
+          <w:rtl w:val="0"/>
+        </w:rPr>
+        <w:t xml:space="preserve">.  The </w:t>
+      </w:r>
+      <w:r>
+        <w:rPr>
+          <w:rFonts w:ascii="Courier New" w:cs="Courier New" w:eastAsia="Courier New" w:hAnsi="Courier New"/>
+          <w:rtl w:val="0"/>
+        </w:rPr>
+        <w:t xml:space="preserve">copyPrefab </w:t>
+      </w:r>
+      <w:r>
+        <w:rPr>
+          <w:rtl w:val="0"/>
+        </w:rPr>
+        <w:t xml:space="preserve">will contain a prefab of the GameObject associated with the Copy class, the </w:t>
+      </w:r>
+      <w:r>
+        <w:rPr>
+          <w:rFonts w:ascii="Courier New" w:cs="Courier New" w:eastAsia="Courier New" w:hAnsi="Courier New"/>
+          <w:rtl w:val="0"/>
+        </w:rPr>
+        <w:t xml:space="preserve">trayPrefab </w:t>
+      </w:r>
+      <w:r>
+        <w:rPr>
+          <w:rtl w:val="0"/>
+        </w:rPr>
+        <w:t xml:space="preserve">will be a prefab of the Tray class, and the </w:t>
+      </w:r>
+      <w:r>
+        <w:rPr>
+          <w:rFonts w:ascii="Courier New" w:cs="Courier New" w:eastAsia="Courier New" w:hAnsi="Courier New"/>
+          <w:rtl w:val="0"/>
+        </w:rPr>
+        <w:t xml:space="preserve">displayImagePrefab </w:t>
+      </w:r>
+      <w:r>
+        <w:rPr>
+          <w:rtl w:val="0"/>
+        </w:rPr>
+        <w:t xml:space="preserve">will contain the prefab used to create the </w:t>
+      </w:r>
+      <w:r>
+        <w:rPr>
+          <w:rtl w:val="0"/>
+        </w:rPr>
+        <w:t xml:space="preserve">GameObjects </w:t>
+      </w:r>
+      <w:r>
+        <w:rPr>
+          <w:rtl w:val="0"/>
+        </w:rPr>
+        <w:t xml:space="preserve">in the </w:t>
+      </w:r>
+      <w:r>
+        <w:rPr>
+          <w:rFonts w:ascii="Courier New" w:cs="Courier New" w:eastAsia="Courier New" w:hAnsi="Courier New"/>
+          <w:rtl w:val="0"/>
+        </w:rPr>
+        <w:t xml:space="preserve">displayImages </w:t>
+      </w:r>
+      <w:r>
+        <w:rPr>
+          <w:rtl w:val="0"/>
+        </w:rPr>
+        <w:t xml:space="preserve">list.  These will be used to instantiate the corresponding objects when needed. </w:t>
+      </w:r>
+    </w:p>
+    <w:p>
+      <w:pPr>
+        <w:pBdr/>
+        <w:contextualSpacing w:val="0"/>
+        <w:rPr/>
+      </w:pPr>
+      <w:r>
+        <w:rPr>
+          <w:rtl w:val="0"/>
+        </w:rPr>
+        <w:t xml:space="preserve">Two Boolean attributes are also present.  The </w:t>
+      </w:r>
+      <w:r>
+        <w:rPr>
+          <w:rFonts w:ascii="Courier New" w:cs="Courier New" w:eastAsia="Courier New" w:hAnsi="Courier New"/>
+          <w:rtl w:val="0"/>
+        </w:rPr>
+        <w:t xml:space="preserve">trayCreated </w:t>
+      </w:r>
+      <w:r>
+        <w:rPr>
+          <w:rtl w:val="0"/>
+        </w:rPr>
+        <w:t xml:space="preserve">attribute will initially be set to false, and is set to true once an image is added and the tray is created.  </w:t>
+      </w:r>
+      <w:r>
+        <w:rPr>
+          <w:rtl w:val="0"/>
+        </w:rPr>
+        <w:t xml:space="preserve">The next Boolean attribute is </w:t>
+      </w:r>
+      <w:r>
+        <w:rPr>
+          <w:rFonts w:ascii="Courier New" w:cs="Courier New" w:eastAsia="Courier New" w:hAnsi="Courier New"/>
+          <w:rtl w:val="0"/>
+        </w:rPr>
+        <w:t xml:space="preserve">scrollButtonsVisable </w:t>
+      </w:r>
+      <w:r>
+        <w:rPr>
+          <w:rtl w:val="0"/>
+        </w:rPr>
+        <w:t xml:space="preserve">which is used to determine if there is enough images in the </w:t>
+      </w:r>
+      <w:r>
+        <w:rPr>
+          <w:rFonts w:ascii="Courier New" w:cs="Courier New" w:eastAsia="Courier New" w:hAnsi="Courier New"/>
+          <w:rtl w:val="0"/>
+        </w:rPr>
+        <w:t xml:space="preserve">displayImages </w:t>
+      </w:r>
+      <w:r>
+        <w:rPr>
+          <w:rtl w:val="0"/>
+        </w:rPr>
+        <w:t xml:space="preserve">list for the user to actually scroll through. </w:t>
+      </w:r>
+      <w:r>
+        <w:rPr>
+          <w:rtl w:val="0"/>
+        </w:rPr>
+      </w:r>
+    </w:p>
+    <w:p>
+      <w:pPr>
+        <w:pBdr/>
+        <w:contextualSpacing w:val="0"/>
+        <w:rPr/>
+      </w:pPr>
+      <w:r>
+        <w:rPr>
+          <w:rtl w:val="0"/>
+        </w:rPr>
+        <w:t xml:space="preserve">A float  attribute is also present. The copyDepth attribute dictates the depth at which the copy is placed in front of the user. </w:t>
+      </w:r>
+      <w:r>
+        <w:rPr>
+          <w:rtl w:val="0"/>
+        </w:rPr>
+      </w:r>
+    </w:p>
+    <w:p>
+      <w:pPr>
+        <w:pBdr/>
+        <w:contextualSpacing w:val="0"/>
+        <w:rPr/>
+      </w:pPr>
+      <w:r>
+        <w:rPr>
+          <w:rtl w:val="0"/>
+        </w:rPr>
+        <w:t xml:space="preserve">For the button implementation, there </w:t>
+      </w:r>
+      <w:r>
+        <w:rPr>
+          <w:rtl w:val="0"/>
+        </w:rPr>
+        <w:t xml:space="preserve">is a list of ButtonAttributes instances called </w:t>
+      </w:r>
+      <w:r>
+        <w:rPr>
+          <w:rFonts w:ascii="Courier New" w:cs="Courier New" w:eastAsia="Courier New" w:hAnsi="Courier New"/>
+          <w:rtl w:val="0"/>
+        </w:rPr>
+        <w:t xml:space="preserve">buttonList</w:t>
+      </w:r>
+      <w:r>
+        <w:rPr>
+          <w:rtl w:val="0"/>
+        </w:rPr>
+        <w:t xml:space="preserve">, holding the parameters for instantiating all buttons in the Dashboard. There is also a list of GameObject instances called </w:t>
+      </w:r>
+      <w:r>
+        <w:rPr>
+          <w:rFonts w:ascii="Courier New" w:cs="Courier New" w:eastAsia="Courier New" w:hAnsi="Courier New"/>
+          <w:rtl w:val="0"/>
+        </w:rPr>
+        <w:t xml:space="preserve">buttonObjects</w:t>
+      </w:r>
+      <w:r>
+        <w:rPr>
+          <w:rtl w:val="0"/>
+        </w:rPr>
+        <w:t xml:space="preserve">, holding the instantiated buttons in the Dashboard.</w:t>
+      </w:r>
+      <w:r>
+        <w:rPr>
+          <w:rtl w:val="0"/>
+        </w:rPr>
+      </w:r>
+    </w:p>
+    <w:p>
+      <w:pPr>
+        <w:pBdr/>
+        <w:contextualSpacing w:val="0"/>
+        <w:rPr/>
+      </w:pPr>
+      <w:r>
+        <w:rPr>
+          <w:rtl w:val="0"/>
+        </w:rPr>
+        <w:t xml:space="preserve">To make sure everything generates in the right positions, there are two Vector3 attributes that are contained within the Display class.  They are </w:t>
+      </w:r>
+      <w:r>
+        <w:rPr>
+          <w:rFonts w:ascii="Courier New" w:cs="Courier New" w:eastAsia="Courier New" w:hAnsi="Courier New"/>
+          <w:rtl w:val="0"/>
+        </w:rPr>
+        <w:t xml:space="preserve">trayPosition</w:t>
+      </w:r>
+      <w:r>
+        <w:rPr>
+          <w:rtl w:val="0"/>
+        </w:rPr>
+        <w:t xml:space="preserve">, and </w:t>
+      </w:r>
+      <w:r>
+        <w:rPr>
+          <w:rFonts w:ascii="Courier New" w:cs="Courier New" w:eastAsia="Courier New" w:hAnsi="Courier New"/>
+          <w:rtl w:val="0"/>
+        </w:rPr>
+        <w:t xml:space="preserve">trayRotation</w:t>
+      </w:r>
+      <w:r>
+        <w:rPr>
+          <w:rtl w:val="0"/>
+        </w:rPr>
+        <w:t xml:space="preserve">.  These values determine the position and rotation of the Tray class.  </w:t>
+      </w:r>
+      <w:r>
+        <w:rPr>
+          <w:rtl w:val="0"/>
+        </w:rPr>
+        <w:t xml:space="preserve">To make sure that the images in </w:t>
+      </w:r>
+      <w:r>
+        <w:rPr>
+          <w:rFonts w:ascii="Courier New" w:cs="Courier New" w:eastAsia="Courier New" w:hAnsi="Courier New"/>
+          <w:rtl w:val="0"/>
+        </w:rPr>
+        <w:t xml:space="preserve">displayImages </w:t>
+      </w:r>
+      <w:r>
+        <w:rPr>
+          <w:rtl w:val="0"/>
+        </w:rPr>
+        <w:t xml:space="preserve">are in the correct position, we have a Vector3 array called </w:t>
+      </w:r>
+      <w:r>
+        <w:rPr>
+          <w:rFonts w:ascii="Courier New" w:cs="Courier New" w:eastAsia="Courier New" w:hAnsi="Courier New"/>
+          <w:rtl w:val="0"/>
+        </w:rPr>
+        <w:t xml:space="preserve">displayImagePositions</w:t>
+      </w:r>
+      <w:r>
+        <w:rPr>
+          <w:rtl w:val="0"/>
+        </w:rPr>
+        <w:t xml:space="preserve">.  </w:t>
+      </w:r>
+      <w:r>
+        <w:rPr>
+          <w:rtl w:val="0"/>
+        </w:rPr>
+        <w:t xml:space="preserve">When the user is scrolling through the display, the display images will move into one of these positions to be displayed.  All images that do not fit in the array will be invisible the user until they are scrolled into the array.</w:t>
+      </w:r>
+    </w:p>
+    <w:p>
+      <w:pPr>
+        <w:pBdr/>
+        <w:contextualSpacing w:val="0"/>
+        <w:rPr/>
+      </w:pPr>
+      <w:r>
+        <w:rPr>
+          <w:rtl w:val="0"/>
+        </w:rPr>
+        <w:t xml:space="preserve">The last attribute in the Display class is </w:t>
+      </w:r>
+      <w:r>
+        <w:rPr>
+          <w:rFonts w:ascii="Courier New" w:cs="Courier New" w:eastAsia="Courier New" w:hAnsi="Courier New"/>
+          <w:rtl w:val="0"/>
+        </w:rPr>
+        <w:t xml:space="preserve">buttonPrefab</w:t>
+      </w:r>
+      <w:r>
+        <w:rPr>
+          <w:rtl w:val="0"/>
+        </w:rPr>
+        <w:t xml:space="preserve">, which is of type GameObject.</w:t>
+      </w:r>
+    </w:p>
+    <w:p>
+      <w:pPr>
+        <w:pBdr/>
+        <w:contextualSpacing w:val="0"/>
+        <w:rPr/>
+      </w:pPr>
+      <w:r>
+        <w:rPr>
+          <w:rFonts w:ascii="Courier New" w:cs="Courier New" w:eastAsia="Courier New" w:hAnsi="Courier New"/>
+          <w:rtl w:val="0"/>
+        </w:rPr>
+        <w:t xml:space="preserve">CreateButton()</w:t>
+      </w:r>
+      <w:r>
+        <w:rPr>
+          <w:rtl w:val="0"/>
+        </w:rPr>
+        <w:t xml:space="preserve"> is an implementation of the IVRButton interface, made to create a button from an instance of ButtonAttributes and a prefab. When the user selects an image to manipulate a Copy class of the image will be created.  This will be done by the </w:t>
+      </w:r>
+      <w:r>
+        <w:rPr>
+          <w:rFonts w:ascii="Courier New" w:cs="Courier New" w:eastAsia="Courier New" w:hAnsi="Courier New"/>
+          <w:rtl w:val="0"/>
+        </w:rPr>
+        <w:t xml:space="preserve">CreateCopy()</w:t>
+      </w:r>
+      <w:r>
+        <w:rPr>
+          <w:rtl w:val="0"/>
+        </w:rPr>
+        <w:t xml:space="preserve"> function, which takes in a Texture2D as an argument to produce the Copy from.  The Display will also contain a </w:t>
+      </w:r>
+      <w:r>
+        <w:rPr>
+          <w:rFonts w:ascii="Courier New" w:cs="Courier New" w:eastAsia="Courier New" w:hAnsi="Courier New"/>
+          <w:rtl w:val="0"/>
+        </w:rPr>
+        <w:t xml:space="preserve">CreateTray()</w:t>
+      </w:r>
+      <w:r>
+        <w:rPr>
+          <w:rtl w:val="0"/>
+        </w:rPr>
+        <w:t xml:space="preserve"> function which will create the Tray from the list of </w:t>
       </w:r>
       <w:r>
         <w:rPr>
@@ -2172,186 +2997,33 @@
         <w:rPr>
           <w:rtl w:val="0"/>
         </w:rPr>
-        <w:t xml:space="preserve">list, which will just store a Texture2D for each image loaded into the system.  The second list, called </w:t>
-      </w:r>
-      <w:r>
-        <w:rPr>
-          <w:rFonts w:ascii="Courier New" w:cs="Courier New" w:eastAsia="Courier New" w:hAnsi="Courier New"/>
-          <w:rtl w:val="0"/>
-        </w:rPr>
-        <w:t xml:space="preserve">copies</w:t>
-      </w:r>
-      <w:r>
-        <w:rPr>
-          <w:rtl w:val="0"/>
-        </w:rPr>
-        <w:t xml:space="preserve">, will store a reference to each Copy created.  The last list, </w:t>
-      </w:r>
-      <w:r>
-        <w:rPr>
-          <w:rFonts w:ascii="Courier New" w:cs="Courier New" w:eastAsia="Courier New" w:hAnsi="Courier New"/>
-          <w:rtl w:val="0"/>
-        </w:rPr>
-        <w:t xml:space="preserve">displayImages</w:t>
-      </w:r>
-      <w:r>
-        <w:rPr>
-          <w:rtl w:val="0"/>
-        </w:rPr>
-        <w:t xml:space="preserve">, is a doubly linked list that contains the GameObjects which each image is associated with.  The user will be able to scroll through these images, but since the Display could contain many images, the user will only be able to view the ones that are set to active.  Additionally, the Display will contain an attribute called </w:t>
-      </w:r>
-      <w:r>
-        <w:rPr>
-          <w:rFonts w:ascii="Courier New" w:cs="Courier New" w:eastAsia="Courier New" w:hAnsi="Courier New"/>
-          <w:rtl w:val="0"/>
-        </w:rPr>
-        <w:t xml:space="preserve">tray</w:t>
-      </w:r>
-      <w:r>
-        <w:rPr>
-          <w:rtl w:val="0"/>
-        </w:rPr>
-        <w:t xml:space="preserve">, which will be a reference to the Tray.</w:t>
-      </w:r>
-    </w:p>
-    <w:p>
-      <w:pPr>
-        <w:contextualSpacing w:val="0"/>
-        <w:rPr/>
-      </w:pPr>
-      <w:r>
-        <w:rPr>
-          <w:rtl w:val="0"/>
-        </w:rPr>
-        <w:t xml:space="preserve">There are three GameObject attributes contained within the Display class for storing prefab objects.  They are </w:t>
-      </w:r>
-      <w:r>
-        <w:rPr>
-          <w:rFonts w:ascii="Courier New" w:cs="Courier New" w:eastAsia="Courier New" w:hAnsi="Courier New"/>
-          <w:rtl w:val="0"/>
-        </w:rPr>
-        <w:t xml:space="preserve">copyPrefab, trayPrefab</w:t>
-      </w:r>
-      <w:r>
-        <w:rPr>
-          <w:rtl w:val="0"/>
-        </w:rPr>
-        <w:t xml:space="preserve">, and </w:t>
-      </w:r>
-      <w:r>
-        <w:rPr>
-          <w:rFonts w:ascii="Courier New" w:cs="Courier New" w:eastAsia="Courier New" w:hAnsi="Courier New"/>
-          <w:rtl w:val="0"/>
-        </w:rPr>
-        <w:t xml:space="preserve">displayImagePrefab</w:t>
-      </w:r>
-      <w:r>
-        <w:rPr>
-          <w:rtl w:val="0"/>
-        </w:rPr>
-        <w:t xml:space="preserve">.  The </w:t>
-      </w:r>
-      <w:r>
-        <w:rPr>
-          <w:rFonts w:ascii="Courier New" w:cs="Courier New" w:eastAsia="Courier New" w:hAnsi="Courier New"/>
-          <w:rtl w:val="0"/>
-        </w:rPr>
-        <w:t xml:space="preserve">copyPrefab </w:t>
-      </w:r>
-      <w:r>
-        <w:rPr>
-          <w:rtl w:val="0"/>
-        </w:rPr>
-        <w:t xml:space="preserve">will contain a prefab of the GameObject associated with the Copy class, the </w:t>
-      </w:r>
-      <w:r>
-        <w:rPr>
-          <w:rFonts w:ascii="Courier New" w:cs="Courier New" w:eastAsia="Courier New" w:hAnsi="Courier New"/>
-          <w:rtl w:val="0"/>
-        </w:rPr>
-        <w:t xml:space="preserve">trayPrefab </w:t>
-      </w:r>
-      <w:r>
-        <w:rPr>
-          <w:rtl w:val="0"/>
-        </w:rPr>
-        <w:t xml:space="preserve">will be a prefab of the Tray class, and the </w:t>
-      </w:r>
-      <w:r>
-        <w:rPr>
-          <w:rFonts w:ascii="Courier New" w:cs="Courier New" w:eastAsia="Courier New" w:hAnsi="Courier New"/>
-          <w:rtl w:val="0"/>
-        </w:rPr>
-        <w:t xml:space="preserve">displayImagePrefab </w:t>
-      </w:r>
-      <w:r>
-        <w:rPr>
-          <w:rtl w:val="0"/>
-        </w:rPr>
-        <w:t xml:space="preserve">will contain the prefab used to create the </w:t>
-      </w:r>
-      <w:r>
-        <w:rPr>
-          <w:rtl w:val="0"/>
-        </w:rPr>
-        <w:t xml:space="preserve">GameObjects </w:t>
-      </w:r>
-      <w:r>
-        <w:rPr>
-          <w:rtl w:val="0"/>
-        </w:rPr>
-        <w:t xml:space="preserve">in the </w:t>
-      </w:r>
-      <w:r>
-        <w:rPr>
-          <w:rFonts w:ascii="Courier New" w:cs="Courier New" w:eastAsia="Courier New" w:hAnsi="Courier New"/>
-          <w:rtl w:val="0"/>
-        </w:rPr>
-        <w:t xml:space="preserve">diaplayImages </w:t>
-      </w:r>
-      <w:r>
-        <w:rPr>
-          <w:rtl w:val="0"/>
-        </w:rPr>
-        <w:t xml:space="preserve">list.  </w:t>
-      </w:r>
-    </w:p>
-    <w:p>
-      <w:pPr>
-        <w:contextualSpacing w:val="0"/>
-        <w:rPr/>
-      </w:pPr>
-      <w:r>
-        <w:rPr>
-          <w:rtl w:val="0"/>
-        </w:rPr>
-        <w:t xml:space="preserve">Two Boolean attributes are also present.  The </w:t>
-      </w:r>
-      <w:r>
-        <w:rPr>
-          <w:rFonts w:ascii="Courier New" w:cs="Courier New" w:eastAsia="Courier New" w:hAnsi="Courier New"/>
-          <w:rtl w:val="0"/>
-        </w:rPr>
-        <w:t xml:space="preserve">trayCreated </w:t>
-      </w:r>
-      <w:r>
-        <w:rPr>
-          <w:rtl w:val="0"/>
-        </w:rPr>
-        <w:t xml:space="preserve">attribute will initially be set to false, and is set to true once an image is added and the tray is created.  The next Boolean attribute is </w:t>
-      </w:r>
-      <w:r>
-        <w:rPr>
-          <w:rFonts w:ascii="Courier New" w:cs="Courier New" w:eastAsia="Courier New" w:hAnsi="Courier New"/>
-          <w:rtl w:val="0"/>
-        </w:rPr>
-        <w:t xml:space="preserve">scrollButtonsVisable </w:t>
-      </w:r>
-      <w:r>
-        <w:rPr>
-          <w:rtl w:val="0"/>
-        </w:rPr>
-        <w:t xml:space="preserve">which is used to determine if there is enough images in the </w:t>
+        <w:t xml:space="preserve">the Display contains.  The </w:t>
+      </w:r>
+      <w:r>
+        <w:rPr>
+          <w:rFonts w:ascii="Courier New" w:cs="Courier New" w:eastAsia="Courier New" w:hAnsi="Courier New"/>
+          <w:rtl w:val="0"/>
+        </w:rPr>
+        <w:t xml:space="preserve">AddImage()</w:t>
+      </w:r>
+      <w:r>
+        <w:rPr>
+          <w:rtl w:val="0"/>
+        </w:rPr>
+        <w:t xml:space="preserve"> function will add a new Texture2D to the </w:t>
+      </w:r>
+      <w:r>
+        <w:rPr>
+          <w:rFonts w:ascii="Courier New" w:cs="Courier New" w:eastAsia="Courier New" w:hAnsi="Courier New"/>
+          <w:rtl w:val="0"/>
+        </w:rPr>
+        <w:t xml:space="preserve">images </w:t>
+      </w:r>
+      <w:r>
+        <w:rPr>
+          <w:rtl w:val="0"/>
+        </w:rPr>
+        <w:t xml:space="preserve">list given to it from the DICOM Decoder.  It will create a new GameObject in the </w:t>
       </w:r>
       <w:r>
         <w:rPr>
@@ -2364,45 +3036,77 @@
         <w:rPr>
           <w:rtl w:val="0"/>
         </w:rPr>
-        <w:t xml:space="preserve">list for the user to actually scroll through. </w:t>
-      </w:r>
-    </w:p>
-    <w:p>
-      <w:pPr>
-        <w:contextualSpacing w:val="0"/>
-        <w:rPr/>
-      </w:pPr>
-      <w:r>
-        <w:rPr>
-          <w:rtl w:val="0"/>
-        </w:rPr>
-        <w:t xml:space="preserve">To make sure everything generates in the right positions, there are several Vector3 attributes that are contained within the Display class.  They are </w:t>
-      </w:r>
-      <w:r>
-        <w:rPr>
-          <w:rFonts w:ascii="Courier New" w:cs="Courier New" w:eastAsia="Courier New" w:hAnsi="Courier New"/>
-          <w:rtl w:val="0"/>
-        </w:rPr>
-        <w:t xml:space="preserve">leftScrollPosition, leftScrollRotation, rightScrollPosition, rightScrollRotation, trayPosition</w:t>
-      </w:r>
-      <w:r>
-        <w:rPr>
-          <w:rtl w:val="0"/>
-        </w:rPr>
-        <w:t xml:space="preserve">, and </w:t>
-      </w:r>
-      <w:r>
-        <w:rPr>
-          <w:rFonts w:ascii="Courier New" w:cs="Courier New" w:eastAsia="Courier New" w:hAnsi="Courier New"/>
-          <w:rtl w:val="0"/>
-        </w:rPr>
-        <w:t xml:space="preserve">trayRotation</w:t>
-      </w:r>
-      <w:r>
-        <w:rPr>
-          <w:rtl w:val="0"/>
-        </w:rPr>
-        <w:t xml:space="preserve">.  These values determine the position and rotation of the Tray class and display scroll bar buttons within the virtual world.  To make sure that the images in </w:t>
+        <w:t xml:space="preserve">list containing that image.  If this is the first image added in the program, then it will create the Tray with the </w:t>
+      </w:r>
+      <w:r>
+        <w:rPr>
+          <w:rFonts w:ascii="Courier New" w:cs="Courier New" w:eastAsia="Courier New" w:hAnsi="Courier New"/>
+          <w:rtl w:val="0"/>
+        </w:rPr>
+        <w:t xml:space="preserve">CreateTray() </w:t>
+      </w:r>
+      <w:r>
+        <w:rPr>
+          <w:rtl w:val="0"/>
+        </w:rPr>
+        <w:t xml:space="preserve">function.  There are also two functions called </w:t>
+      </w:r>
+      <w:r>
+        <w:rPr>
+          <w:rFonts w:ascii="Courier New" w:cs="Courier New" w:eastAsia="Courier New" w:hAnsi="Courier New"/>
+          <w:rtl w:val="0"/>
+        </w:rPr>
+        <w:t xml:space="preserve">GetImages()</w:t>
+      </w:r>
+      <w:r>
+        <w:rPr>
+          <w:rtl w:val="0"/>
+        </w:rPr>
+        <w:t xml:space="preserve"> and </w:t>
+      </w:r>
+      <w:r>
+        <w:rPr>
+          <w:rFonts w:ascii="Courier New" w:cs="Courier New" w:eastAsia="Courier New" w:hAnsi="Courier New"/>
+          <w:rtl w:val="0"/>
+        </w:rPr>
+        <w:t xml:space="preserve">GetCopies()</w:t>
+      </w:r>
+      <w:r>
+        <w:rPr>
+          <w:rtl w:val="0"/>
+        </w:rPr>
+        <w:t xml:space="preserve"> which return a list of Texture2Ds and Copy GameObjects within the system (respectively).  </w:t>
+      </w:r>
+      <w:r>
+        <w:rPr>
+          <w:rtl w:val="0"/>
+        </w:rPr>
+        <w:t xml:space="preserve">The function </w:t>
+      </w:r>
+      <w:r>
+        <w:rPr>
+          <w:rFonts w:ascii="Courier New" w:cs="Courier New" w:eastAsia="Courier New" w:hAnsi="Courier New"/>
+          <w:rtl w:val="0"/>
+        </w:rPr>
+        <w:t xml:space="preserve">ToggleScrollButtons()</w:t>
+      </w:r>
+      <w:r>
+        <w:rPr>
+          <w:rtl w:val="0"/>
+        </w:rPr>
+        <w:t xml:space="preserve"> will Activate/Deactivate b</w:t>
+      </w:r>
+      <w:r>
+        <w:rPr>
+          <w:rtl w:val="0"/>
+        </w:rPr>
+        <w:t xml:space="preserve">oth</w:t>
+      </w:r>
+      <w:r>
+        <w:rPr>
+          <w:rtl w:val="0"/>
+        </w:rPr>
+        <w:t xml:space="preserve"> the left and right scroll buttons to browse through the list of images in the </w:t>
       </w:r>
       <w:r>
         <w:rPr>
@@ -2415,213 +3119,13 @@
         <w:rPr>
           <w:rtl w:val="0"/>
         </w:rPr>
-        <w:t xml:space="preserve">are in the correct position, we have a Vector3 array called </w:t>
-      </w:r>
-      <w:r>
-        <w:rPr>
-          <w:rFonts w:ascii="Courier New" w:cs="Courier New" w:eastAsia="Courier New" w:hAnsi="Courier New"/>
-          <w:rtl w:val="0"/>
-        </w:rPr>
-        <w:t xml:space="preserve">displayImagePositions</w:t>
-      </w:r>
-      <w:r>
-        <w:rPr>
-          <w:rtl w:val="0"/>
-        </w:rPr>
-        <w:t xml:space="preserve">.  </w:t>
-      </w:r>
-    </w:p>
-    <w:p>
-      <w:pPr>
-        <w:contextualSpacing w:val="0"/>
-        <w:rPr/>
-      </w:pPr>
-      <w:r>
-        <w:rPr>
-          <w:rtl w:val="0"/>
-        </w:rPr>
-        <w:t xml:space="preserve">The last attribute in the Display class is </w:t>
-      </w:r>
-      <w:r>
-        <w:rPr>
-          <w:rFonts w:ascii="Courier New" w:cs="Courier New" w:eastAsia="Courier New" w:hAnsi="Courier New"/>
-          <w:rtl w:val="0"/>
-        </w:rPr>
-        <w:t xml:space="preserve">button</w:t>
-      </w:r>
-      <w:r>
-        <w:rPr>
-          <w:rtl w:val="0"/>
-        </w:rPr>
-        <w:t xml:space="preserve">, which is of type IVRButton from the interface class.</w:t>
-      </w:r>
-    </w:p>
-    <w:p>
-      <w:pPr>
-        <w:contextualSpacing w:val="0"/>
-        <w:rPr/>
-      </w:pPr>
-      <w:r>
-        <w:rPr>
-          <w:rtl w:val="0"/>
-        </w:rPr>
-        <w:t xml:space="preserve">When the user selects an image to manipulate (on the Display or the Tray) a Copy class of the image will be created.  This will be done by the </w:t>
-      </w:r>
-      <w:r>
-        <w:rPr>
-          <w:rFonts w:ascii="Courier New" w:cs="Courier New" w:eastAsia="Courier New" w:hAnsi="Courier New"/>
-          <w:rtl w:val="0"/>
-        </w:rPr>
-        <w:t xml:space="preserve">CreateCopy()</w:t>
-      </w:r>
-      <w:r>
-        <w:rPr>
-          <w:rtl w:val="0"/>
-        </w:rPr>
-        <w:t xml:space="preserve"> function, which takes in a Texture2D as an argument to produce the Copy from.  The Display will also contain a </w:t>
-      </w:r>
-      <w:r>
-        <w:rPr>
-          <w:rFonts w:ascii="Courier New" w:cs="Courier New" w:eastAsia="Courier New" w:hAnsi="Courier New"/>
-          <w:rtl w:val="0"/>
-        </w:rPr>
-        <w:t xml:space="preserve">CreateTray()</w:t>
-      </w:r>
-      <w:r>
-        <w:rPr>
-          <w:rtl w:val="0"/>
-        </w:rPr>
-        <w:t xml:space="preserve"> function which will create the Tray from the list of </w:t>
-      </w:r>
-      <w:r>
-        <w:rPr>
-          <w:rFonts w:ascii="Courier New" w:cs="Courier New" w:eastAsia="Courier New" w:hAnsi="Courier New"/>
-          <w:rtl w:val="0"/>
-        </w:rPr>
-        <w:t xml:space="preserve">images </w:t>
-      </w:r>
-      <w:r>
-        <w:rPr>
-          <w:rtl w:val="0"/>
-        </w:rPr>
-        <w:t xml:space="preserve">the Display contains.  The </w:t>
-      </w:r>
-      <w:r>
-        <w:rPr>
-          <w:rFonts w:ascii="Courier New" w:cs="Courier New" w:eastAsia="Courier New" w:hAnsi="Courier New"/>
-          <w:rtl w:val="0"/>
-        </w:rPr>
-        <w:t xml:space="preserve">AddImage()</w:t>
-      </w:r>
-      <w:r>
-        <w:rPr>
-          <w:rtl w:val="0"/>
-        </w:rPr>
-        <w:t xml:space="preserve"> function will add a new Texture2D to the </w:t>
-      </w:r>
-      <w:r>
-        <w:rPr>
-          <w:rFonts w:ascii="Courier New" w:cs="Courier New" w:eastAsia="Courier New" w:hAnsi="Courier New"/>
-          <w:rtl w:val="0"/>
-        </w:rPr>
-        <w:t xml:space="preserve">images </w:t>
-      </w:r>
-      <w:r>
-        <w:rPr>
-          <w:rtl w:val="0"/>
-        </w:rPr>
-        <w:t xml:space="preserve">list given to it from the DICOMDecoder (once it’s implemented).  It will create a new GameObject in the </w:t>
-      </w:r>
-      <w:r>
-        <w:rPr>
-          <w:rFonts w:ascii="Courier New" w:cs="Courier New" w:eastAsia="Courier New" w:hAnsi="Courier New"/>
-          <w:rtl w:val="0"/>
-        </w:rPr>
-        <w:t xml:space="preserve">displayImages </w:t>
-      </w:r>
-      <w:r>
-        <w:rPr>
-          <w:rtl w:val="0"/>
-        </w:rPr>
-        <w:t xml:space="preserve">list containing that image.  If this is the first image added in the program, then it will create the Tray with the </w:t>
-      </w:r>
-      <w:r>
-        <w:rPr>
-          <w:rFonts w:ascii="Courier New" w:cs="Courier New" w:eastAsia="Courier New" w:hAnsi="Courier New"/>
-          <w:rtl w:val="0"/>
-        </w:rPr>
-        <w:t xml:space="preserve">CreateTray() </w:t>
-      </w:r>
-      <w:r>
-        <w:rPr>
-          <w:rtl w:val="0"/>
-        </w:rPr>
-        <w:t xml:space="preserve">function.  There are also two functions called </w:t>
-      </w:r>
-      <w:r>
-        <w:rPr>
-          <w:rFonts w:ascii="Courier New" w:cs="Courier New" w:eastAsia="Courier New" w:hAnsi="Courier New"/>
-          <w:rtl w:val="0"/>
-        </w:rPr>
-        <w:t xml:space="preserve">GetImages()</w:t>
-      </w:r>
-      <w:r>
-        <w:rPr>
-          <w:rtl w:val="0"/>
-        </w:rPr>
-        <w:t xml:space="preserve"> and </w:t>
-      </w:r>
-      <w:r>
-        <w:rPr>
-          <w:rFonts w:ascii="Courier New" w:cs="Courier New" w:eastAsia="Courier New" w:hAnsi="Courier New"/>
-          <w:rtl w:val="0"/>
-        </w:rPr>
-        <w:t xml:space="preserve">GetCopies()</w:t>
-      </w:r>
-      <w:r>
-        <w:rPr>
-          <w:rtl w:val="0"/>
-        </w:rPr>
-        <w:t xml:space="preserve"> which return a list of Texture2Ds and Copy GameObjects within the system (respectively).  The function </w:t>
-      </w:r>
-      <w:r>
-        <w:rPr>
-          <w:rFonts w:ascii="Courier New" w:cs="Courier New" w:eastAsia="Courier New" w:hAnsi="Courier New"/>
-          <w:rtl w:val="0"/>
-        </w:rPr>
-        <w:t xml:space="preserve">createScrollButtons()</w:t>
-      </w:r>
-      <w:r>
-        <w:rPr>
-          <w:rtl w:val="0"/>
-        </w:rPr>
-        <w:t xml:space="preserve"> will create both the left and right scroll buttons to browse through the list of GameObjects in the </w:t>
-      </w:r>
-      <w:r>
-        <w:rPr>
-          <w:rFonts w:ascii="Courier New" w:cs="Courier New" w:eastAsia="Courier New" w:hAnsi="Courier New"/>
-          <w:rtl w:val="0"/>
-        </w:rPr>
-        <w:t xml:space="preserve">displayImages </w:t>
-      </w:r>
-      <w:r>
-        <w:rPr>
-          <w:rtl w:val="0"/>
-        </w:rPr>
-        <w:t xml:space="preserve">list.  The </w:t>
-      </w:r>
-      <w:r>
-        <w:rPr>
-          <w:rFonts w:ascii="Courier New" w:cs="Courier New" w:eastAsia="Courier New" w:hAnsi="Courier New"/>
-          <w:rtl w:val="0"/>
-        </w:rPr>
-        <w:t xml:space="preserve">VRButtonClicked()</w:t>
-      </w:r>
-      <w:r>
-        <w:rPr>
-          <w:rtl w:val="0"/>
-        </w:rPr>
-        <w:t xml:space="preserve"> function is an implementation of the IVRButton interface function which takes in a string as an argument which represents the name of the object that is clicked.  The </w:t>
+        <w:t xml:space="preserve">list. </w:t>
+      </w:r>
+      <w:r>
+        <w:rPr>
+          <w:rtl w:val="0"/>
+        </w:rPr>
+        <w:t xml:space="preserve">  The </w:t>
       </w:r>
       <w:r>
         <w:rPr>
@@ -2696,11 +3200,12 @@
           <w:ilvl w:val="1"/>
           <w:numId w:val="1"/>
         </w:numPr>
+        <w:pBdr/>
         <w:ind w:left="576" w:hanging="576"/>
         <w:rPr/>
       </w:pPr>
-      <w:bookmarkStart w:colFirst="0" w:colLast="0" w:name="_lnxbz9" w:id="14"/>
-      <w:bookmarkEnd w:id="14"/>
+      <w:bookmarkStart w:colFirst="0" w:colLast="0" w:name="_lnxbz9" w:id="13"/>
+      <w:bookmarkEnd w:id="13"/>
       <w:r>
         <w:rPr>
           <w:rtl w:val="0"/>
@@ -2710,6 +3215,7 @@
     </w:p>
     <w:p>
       <w:pPr>
+        <w:pBdr/>
         <w:contextualSpacing w:val="0"/>
         <w:rPr/>
       </w:pPr>
@@ -2737,65 +3243,45 @@
           <w:rFonts w:ascii="Courier New" w:cs="Courier New" w:eastAsia="Courier New" w:hAnsi="Courier New"/>
           <w:rtl w:val="0"/>
         </w:rPr>
-        <w:t xml:space="preserve">loadBar </w:t>
-      </w:r>
-      <w:r>
-        <w:rPr>
-          <w:rtl w:val="0"/>
-        </w:rPr>
-        <w:t xml:space="preserve">(respectively).  There will be an attribute in the Dashboard class called </w:t>
-      </w:r>
-      <w:r>
-        <w:rPr>
-          <w:rFonts w:ascii="Courier New" w:cs="Courier New" w:eastAsia="Courier New" w:hAnsi="Courier New"/>
-          <w:rtl w:val="0"/>
-        </w:rPr>
-        <w:t xml:space="preserve">button</w:t>
-      </w:r>
-      <w:r>
-        <w:rPr>
-          <w:rtl w:val="0"/>
-        </w:rPr>
-        <w:t xml:space="preserve">, which is of type IVRButton from the interface class.  From this, there will be three IVRButton attributes called </w:t>
-      </w:r>
-      <w:r>
-        <w:rPr>
-          <w:rFonts w:ascii="Courier New" w:cs="Courier New" w:eastAsia="Courier New" w:hAnsi="Courier New"/>
-          <w:rtl w:val="0"/>
-        </w:rPr>
-        <w:t xml:space="preserve">loadButton</w:t>
-      </w:r>
-      <w:r>
-        <w:rPr>
-          <w:rtl w:val="0"/>
-        </w:rPr>
-        <w:t xml:space="preserve">, </w:t>
-      </w:r>
-      <w:r>
-        <w:rPr>
-          <w:rFonts w:ascii="Courier New" w:cs="Courier New" w:eastAsia="Courier New" w:hAnsi="Courier New"/>
-          <w:rtl w:val="0"/>
-        </w:rPr>
-        <w:t xml:space="preserve">quitButton</w:t>
-      </w:r>
-      <w:r>
-        <w:rPr>
-          <w:rtl w:val="0"/>
-        </w:rPr>
-        <w:t xml:space="preserve">, and </w:t>
-      </w:r>
-      <w:r>
-        <w:rPr>
-          <w:rFonts w:ascii="Courier New" w:cs="Courier New" w:eastAsia="Courier New" w:hAnsi="Courier New"/>
-          <w:rtl w:val="0"/>
-        </w:rPr>
-        <w:t xml:space="preserve">minimizeButton</w:t>
-      </w:r>
-      <w:r>
-        <w:rPr>
-          <w:rtl w:val="0"/>
-        </w:rPr>
-        <w:t xml:space="preserve">.   There will be an array of ButtonAttribute instances, holding the parameters for instantiating specific buttons, such as their text and position.   A Boolean attribute, </w:t>
+        <w:t xml:space="preserve">filebrowser </w:t>
+      </w:r>
+      <w:r>
+        <w:rPr>
+          <w:rtl w:val="0"/>
+        </w:rPr>
+        <w:t xml:space="preserve">(respectively). </w:t>
+      </w:r>
+      <w:r>
+        <w:rPr>
+          <w:rtl w:val="0"/>
+        </w:rPr>
+        <w:t xml:space="preserve">There is a list of ButtonAttributes instances called </w:t>
+      </w:r>
+      <w:r>
+        <w:rPr>
+          <w:rFonts w:ascii="Courier New" w:cs="Courier New" w:eastAsia="Courier New" w:hAnsi="Courier New"/>
+          <w:rtl w:val="0"/>
+        </w:rPr>
+        <w:t xml:space="preserve">buttonList</w:t>
+      </w:r>
+      <w:r>
+        <w:rPr>
+          <w:rtl w:val="0"/>
+        </w:rPr>
+        <w:t xml:space="preserve">, holding the parameters for instantiating all buttons in the Dashboard. There is a list of GameObject instances called </w:t>
+      </w:r>
+      <w:r>
+        <w:rPr>
+          <w:rFonts w:ascii="Courier New" w:cs="Courier New" w:eastAsia="Courier New" w:hAnsi="Courier New"/>
+          <w:rtl w:val="0"/>
+        </w:rPr>
+        <w:t xml:space="preserve">buttonObjects</w:t>
+      </w:r>
+      <w:r>
+        <w:rPr>
+          <w:rtl w:val="0"/>
+        </w:rPr>
+        <w:t xml:space="preserve">, holding the instantiated buttons in the Dashboard. A Boolean attribute, </w:t>
       </w:r>
       <w:r>
         <w:rPr>
@@ -2808,24 +3294,17 @@
         <w:rPr>
           <w:rtl w:val="0"/>
         </w:rPr>
-        <w:t xml:space="preserve">, will represent whether or not the Display and Dashboard are visible to the user.  Until the FileBrowser class is implemented, there will be a  Texture2D list called </w:t>
-      </w:r>
-      <w:r>
-        <w:rPr>
-          <w:rFonts w:ascii="Courier New" w:cs="Courier New" w:eastAsia="Courier New" w:hAnsi="Courier New"/>
-          <w:rtl w:val="0"/>
-        </w:rPr>
-        <w:t xml:space="preserve">dummyImages </w:t>
-      </w:r>
-      <w:r>
-        <w:rPr>
-          <w:rtl w:val="0"/>
-        </w:rPr>
-        <w:t xml:space="preserve">which stores random images into it for use in the Display.  </w:t>
-      </w:r>
-    </w:p>
-    <w:p>
-      <w:pPr>
+        <w:t xml:space="preserve">, will represent whether or not the Display and Dashboard are visible to the user.</w:t>
+      </w:r>
+      <w:r>
+        <w:rPr>
+          <w:rtl w:val="0"/>
+        </w:rPr>
+      </w:r>
+    </w:p>
+    <w:p>
+      <w:pPr>
+        <w:pBdr/>
         <w:contextualSpacing w:val="0"/>
         <w:rPr/>
       </w:pPr>
@@ -2840,69 +3319,87 @@
           <w:rFonts w:ascii="Courier New" w:cs="Courier New" w:eastAsia="Courier New" w:hAnsi="Courier New"/>
           <w:rtl w:val="0"/>
         </w:rPr>
-        <w:t xml:space="preserve">DisplayMenu() </w:t>
-      </w:r>
-      <w:r>
-        <w:rPr>
-          <w:rtl w:val="0"/>
-        </w:rPr>
-        <w:t xml:space="preserve">function will be called on start to create the </w:t>
-      </w:r>
-      <w:r>
-        <w:rPr>
-          <w:rFonts w:ascii="Courier New" w:cs="Courier New" w:eastAsia="Courier New" w:hAnsi="Courier New"/>
-          <w:rtl w:val="0"/>
-        </w:rPr>
-        <w:t xml:space="preserve">loadButton</w:t>
-      </w:r>
-      <w:r>
-        <w:rPr>
-          <w:rtl w:val="0"/>
-        </w:rPr>
-        <w:t xml:space="preserve">, </w:t>
-      </w:r>
-      <w:r>
-        <w:rPr>
-          <w:rFonts w:ascii="Courier New" w:cs="Courier New" w:eastAsia="Courier New" w:hAnsi="Courier New"/>
-          <w:rtl w:val="0"/>
-        </w:rPr>
-        <w:t xml:space="preserve">quitButton</w:t>
-      </w:r>
-      <w:r>
-        <w:rPr>
-          <w:rtl w:val="0"/>
-        </w:rPr>
-        <w:t xml:space="preserve">, and </w:t>
-      </w:r>
-      <w:r>
-        <w:rPr>
-          <w:rFonts w:ascii="Courier New" w:cs="Courier New" w:eastAsia="Courier New" w:hAnsi="Courier New"/>
-          <w:rtl w:val="0"/>
-        </w:rPr>
-        <w:t xml:space="preserve">minimizeButton</w:t>
-      </w:r>
-      <w:r>
-        <w:rPr>
-          <w:rtl w:val="0"/>
-        </w:rPr>
-        <w:t xml:space="preserve"> using the </w:t>
-      </w:r>
-      <w:r>
-        <w:rPr>
-          <w:rFonts w:ascii="Courier New" w:cs="Courier New" w:eastAsia="Courier New" w:hAnsi="Courier New"/>
-          <w:rtl w:val="0"/>
-        </w:rPr>
-        <w:t xml:space="preserve">InstantiateButton()</w:t>
-      </w:r>
-      <w:r>
-        <w:rPr>
-          <w:rtl w:val="0"/>
-        </w:rPr>
-        <w:t xml:space="preserve"> function, as well as buttons for manipulating Copy objects</w:t>
-      </w:r>
-      <w:r>
-        <w:rPr>
-          <w:rFonts w:ascii="Courier New" w:cs="Courier New" w:eastAsia="Courier New" w:hAnsi="Courier New"/>
+        <w:t xml:space="preserve">DisplayMenu()</w:t>
+      </w:r>
+      <w:r>
+        <w:rPr>
+          <w:rtl w:val="0"/>
+        </w:rPr>
+        <w:t xml:space="preserve"> function will be called on start to call </w:t>
+      </w:r>
+      <w:r>
+        <w:rPr>
+          <w:rFonts w:ascii="Courier New" w:cs="Courier New" w:eastAsia="Courier New" w:hAnsi="Courier New"/>
+          <w:rtl w:val="0"/>
+        </w:rPr>
+        <w:t xml:space="preserve">CreateButton()</w:t>
+      </w:r>
+      <w:r>
+        <w:rPr>
+          <w:rtl w:val="0"/>
+        </w:rPr>
+        <w:t xml:space="preserve"> for each item defined in </w:t>
+      </w:r>
+      <w:r>
+        <w:rPr>
+          <w:rFonts w:ascii="Courier New" w:cs="Courier New" w:eastAsia="Courier New" w:hAnsi="Courier New"/>
+          <w:rtl w:val="0"/>
+        </w:rPr>
+        <w:t xml:space="preserve">buttonList</w:t>
+      </w:r>
+      <w:r>
+        <w:rPr>
+          <w:rtl w:val="0"/>
+        </w:rPr>
+        <w:t xml:space="preserve">. </w:t>
+      </w:r>
+      <w:r>
+        <w:rPr>
+          <w:rFonts w:ascii="Courier New" w:cs="Courier New" w:eastAsia="Courier New" w:hAnsi="Courier New"/>
+          <w:rtl w:val="0"/>
+        </w:rPr>
+        <w:t xml:space="preserve">CreateButton()</w:t>
+      </w:r>
+      <w:r>
+        <w:rPr>
+          <w:rtl w:val="0"/>
+        </w:rPr>
+        <w:t xml:space="preserve"> is an implementation of the IVRButton interface, made to create a button from an instance of ButtonAttributes and a prefab. </w:t>
+      </w:r>
+      <w:r>
+        <w:rPr>
+          <w:rtl w:val="0"/>
+        </w:rPr>
+        <w:t xml:space="preserve">When selecting the minimize button generated by the </w:t>
+      </w:r>
+      <w:r>
+        <w:rPr>
+          <w:rFonts w:ascii="Courier New" w:cs="Courier New" w:eastAsia="Courier New" w:hAnsi="Courier New"/>
+          <w:rtl w:val="0"/>
+        </w:rPr>
+        <w:t xml:space="preserve">DisplayMenu()</w:t>
+      </w:r>
+      <w:r>
+        <w:rPr>
+          <w:rtl w:val="0"/>
+        </w:rPr>
+        <w:t xml:space="preserve"> function, the other buttons (exit, and load) will become invisible to the user through the use of the </w:t>
+      </w:r>
+      <w:r>
+        <w:rPr>
+          <w:rFonts w:ascii="Courier New" w:cs="Courier New" w:eastAsia="Courier New" w:hAnsi="Courier New"/>
+          <w:rtl w:val="0"/>
+        </w:rPr>
+        <w:t xml:space="preserve">Minimize()</w:t>
+      </w:r>
+      <w:r>
+        <w:rPr>
+          <w:rtl w:val="0"/>
+        </w:rPr>
+        <w:t xml:space="preserve"> function</w:t>
+      </w:r>
+      <w:r>
+        <w:rPr>
           <w:rtl w:val="0"/>
         </w:rPr>
         <w:t xml:space="preserve">.</w:t>
@@ -2911,39 +3408,202 @@
         <w:rPr>
           <w:rtl w:val="0"/>
         </w:rPr>
-        <w:t xml:space="preserve">  The </w:t>
-      </w:r>
-      <w:r>
-        <w:rPr>
-          <w:rFonts w:ascii="Courier New" w:cs="Courier New" w:eastAsia="Courier New" w:hAnsi="Courier New"/>
-          <w:rtl w:val="0"/>
-        </w:rPr>
-        <w:t xml:space="preserve">VRButtonClicked()</w:t>
-      </w:r>
-      <w:r>
-        <w:rPr>
-          <w:rtl w:val="0"/>
-        </w:rPr>
-        <w:t xml:space="preserve"> function is an implementation of the IVRButton interface function which takes in a ButtonType enum as an argument which represents the type of button that was triggered.  This function will call on a function corresponding to the name of the button sent to it.  </w:t>
-      </w:r>
-      <w:r>
-        <w:rPr>
-          <w:rtl w:val="0"/>
-        </w:rPr>
-        <w:t xml:space="preserve">When selecting the minimize button generated by the </w:t>
-      </w:r>
-      <w:r>
-        <w:rPr>
-          <w:rFonts w:ascii="Courier New" w:cs="Courier New" w:eastAsia="Courier New" w:hAnsi="Courier New"/>
-          <w:rtl w:val="0"/>
-        </w:rPr>
-        <w:t xml:space="preserve">DisplayMenu()</w:t>
-      </w:r>
-      <w:r>
-        <w:rPr>
-          <w:rtl w:val="0"/>
-        </w:rPr>
-        <w:t xml:space="preserve"> function, the other buttons (exit, and load) will become invisible to the user through the use of the </w:t>
+        <w:t xml:space="preserve"> The Load button will bring up a new FileBrowser class (once implemented) through the </w:t>
+      </w:r>
+      <w:r>
+        <w:rPr>
+          <w:rFonts w:ascii="Courier New" w:cs="Courier New" w:eastAsia="Courier New" w:hAnsi="Courier New"/>
+          <w:rtl w:val="0"/>
+        </w:rPr>
+        <w:t xml:space="preserve">Load()</w:t>
+      </w:r>
+      <w:r>
+        <w:rPr>
+          <w:rtl w:val="0"/>
+        </w:rPr>
+        <w:t xml:space="preserve"> function.  This will open the File Browser for the user to load a DICOM  file from.   Selecting quit will result in the program terminating by way of the </w:t>
+      </w:r>
+      <w:r>
+        <w:rPr>
+          <w:rFonts w:ascii="Courier New" w:cs="Courier New" w:eastAsia="Courier New" w:hAnsi="Courier New"/>
+          <w:rtl w:val="0"/>
+        </w:rPr>
+        <w:t xml:space="preserve">Quit()</w:t>
+      </w:r>
+      <w:r>
+        <w:rPr>
+          <w:rtl w:val="0"/>
+        </w:rPr>
+        <w:t xml:space="preserve"> function.</w:t>
+      </w:r>
+    </w:p>
+    <w:p>
+      <w:pPr>
+        <w:pBdr/>
+        <w:contextualSpacing w:val="0"/>
+        <w:rPr/>
+      </w:pPr>
+      <w:r>
+        <w:rPr>
+          <w:rtl w:val="0"/>
+        </w:rPr>
+        <w:t xml:space="preserve">The buttons in the scene communicate with the dashboard via the </w:t>
+      </w:r>
+      <w:r>
+        <w:rPr>
+          <w:rFonts w:ascii="Courier New" w:cs="Courier New" w:eastAsia="Courier New" w:hAnsi="Courier New"/>
+          <w:rtl w:val="0"/>
+        </w:rPr>
+        <w:t xml:space="preserve">UdpateCopyOptions()</w:t>
+      </w:r>
+      <w:r>
+        <w:rPr>
+          <w:rtl w:val="0"/>
+        </w:rPr>
+        <w:t xml:space="preserve">function.  This tells the dashboard to send the most recently pressed button option to each of the currently selected copies.  There is a </w:t>
+      </w:r>
+      <w:r>
+        <w:rPr>
+          <w:rFonts w:ascii="Courier New" w:cs="Courier New" w:eastAsia="Courier New" w:hAnsi="Courier New"/>
+          <w:rtl w:val="0"/>
+        </w:rPr>
+        <w:t xml:space="preserve">CleanUpCopies() </w:t>
+      </w:r>
+      <w:r>
+        <w:rPr>
+          <w:rtl w:val="0"/>
+        </w:rPr>
+        <w:t xml:space="preserve">function that will remove all copies that have been flagged for deletion in the </w:t>
+      </w:r>
+      <w:r>
+        <w:rPr>
+          <w:rFonts w:ascii="Courier New" w:cs="Courier New" w:eastAsia="Courier New" w:hAnsi="Courier New"/>
+          <w:rtl w:val="0"/>
+        </w:rPr>
+        <w:t xml:space="preserve">pendingDeletion </w:t>
+      </w:r>
+      <w:r>
+        <w:rPr>
+          <w:rtl w:val="0"/>
+        </w:rPr>
+        <w:t xml:space="preserve">list.  The </w:t>
+      </w:r>
+      <w:r>
+        <w:rPr>
+          <w:rFonts w:ascii="Courier New" w:cs="Courier New" w:eastAsia="Courier New" w:hAnsi="Courier New"/>
+          <w:rtl w:val="0"/>
+        </w:rPr>
+        <w:t xml:space="preserve">DeleteCopy() </w:t>
+      </w:r>
+      <w:r>
+        <w:rPr>
+          <w:rtl w:val="0"/>
+        </w:rPr>
+        <w:t xml:space="preserve">function will tell the Display to remove the copy from its list of copies.  </w:t>
+      </w:r>
+    </w:p>
+    <w:p>
+      <w:pPr>
+        <w:pBdr/>
+        <w:contextualSpacing w:val="0"/>
+        <w:rPr/>
+      </w:pPr>
+      <w:r>
+        <w:rPr>
+          <w:rtl w:val="0"/>
+        </w:rPr>
+        <w:t xml:space="preserve">The function </w:t>
+      </w:r>
+      <w:r>
+        <w:rPr>
+          <w:rFonts w:ascii="Courier New" w:cs="Courier New" w:eastAsia="Courier New" w:hAnsi="Courier New"/>
+          <w:rtl w:val="0"/>
+        </w:rPr>
+        <w:t xml:space="preserve">UpdateCurrentSelection() </w:t>
+      </w:r>
+      <w:r>
+        <w:rPr>
+          <w:rtl w:val="0"/>
+        </w:rPr>
+        <w:t xml:space="preserve">is used to change the current selection of the Display to the button that is passed into it.  The </w:t>
+      </w:r>
+      <w:r>
+        <w:rPr>
+          <w:rFonts w:ascii="Courier New" w:cs="Courier New" w:eastAsia="Courier New" w:hAnsi="Courier New"/>
+          <w:rtl w:val="0"/>
+        </w:rPr>
+        <w:t xml:space="preserve">CopySelected() </w:t>
+      </w:r>
+      <w:r>
+        <w:rPr>
+          <w:rtl w:val="0"/>
+        </w:rPr>
+        <w:t xml:space="preserve">function is called when a copy is selected to add or remove that copy from the Display’s list of current copies.  </w:t>
+      </w:r>
+    </w:p>
+    <w:p>
+      <w:pPr>
+        <w:pBdr/>
+        <w:contextualSpacing w:val="0"/>
+        <w:rPr/>
+      </w:pPr>
+      <w:r>
+        <w:rPr>
+          <w:rtl w:val="0"/>
+        </w:rPr>
+        <w:t xml:space="preserve">The Display contains the functions </w:t>
+      </w:r>
+      <w:r>
+        <w:rPr>
+          <w:rFonts w:ascii="Courier New" w:cs="Courier New" w:eastAsia="Courier New" w:hAnsi="Courier New"/>
+          <w:rtl w:val="0"/>
+        </w:rPr>
+        <w:t xml:space="preserve">Quit(), Load(), </w:t>
+      </w:r>
+      <w:r>
+        <w:rPr>
+          <w:rtl w:val="0"/>
+        </w:rPr>
+        <w:t xml:space="preserve">and </w:t>
+      </w:r>
+      <w:r>
+        <w:rPr>
+          <w:rFonts w:ascii="Courier New" w:cs="Courier New" w:eastAsia="Courier New" w:hAnsi="Courier New"/>
+          <w:rtl w:val="0"/>
+        </w:rPr>
+        <w:t xml:space="preserve">Minimize().  </w:t>
+      </w:r>
+      <w:r>
+        <w:rPr>
+          <w:rtl w:val="0"/>
+        </w:rPr>
+        <w:t xml:space="preserve">These functions are called when the corresponding buttons in the Dashboard are called.  </w:t>
+      </w:r>
+      <w:r>
+        <w:rPr>
+          <w:rFonts w:ascii="Courier New" w:cs="Courier New" w:eastAsia="Courier New" w:hAnsi="Courier New"/>
+          <w:rtl w:val="0"/>
+        </w:rPr>
+        <w:t xml:space="preserve">Quit()</w:t>
+      </w:r>
+      <w:r>
+        <w:rPr>
+          <w:rtl w:val="0"/>
+        </w:rPr>
+        <w:t xml:space="preserve"> will terminate the application,  </w:t>
+      </w:r>
+      <w:r>
+        <w:rPr>
+          <w:rFonts w:ascii="Courier New" w:cs="Courier New" w:eastAsia="Courier New" w:hAnsi="Courier New"/>
+          <w:rtl w:val="0"/>
+        </w:rPr>
+        <w:t xml:space="preserve">Load()</w:t>
+      </w:r>
+      <w:r>
+        <w:rPr>
+          <w:rtl w:val="0"/>
+        </w:rPr>
+        <w:t xml:space="preserve">will start the File Browser to load a new DICOM file into the workspace, and </w:t>
       </w:r>
       <w:r>
         <w:rPr>
@@ -2956,58 +3616,92 @@
         <w:rPr>
           <w:rtl w:val="0"/>
         </w:rPr>
-        <w:t xml:space="preserve"> function called through </w:t>
-      </w:r>
-      <w:r>
-        <w:rPr>
-          <w:rFonts w:ascii="Courier New" w:cs="Courier New" w:eastAsia="Courier New" w:hAnsi="Courier New"/>
-          <w:rtl w:val="0"/>
-        </w:rPr>
-        <w:t xml:space="preserve">VRButtonClicked()</w:t>
-      </w:r>
-      <w:r>
-        <w:rPr>
-          <w:rtl w:val="0"/>
-        </w:rPr>
-        <w:t xml:space="preserve">.   The Load button will bring up a new FileBrowser class (once implemented) through the </w:t>
-      </w:r>
-      <w:r>
-        <w:rPr>
-          <w:rFonts w:ascii="Courier New" w:cs="Courier New" w:eastAsia="Courier New" w:hAnsi="Courier New"/>
-          <w:rtl w:val="0"/>
-        </w:rPr>
-        <w:t xml:space="preserve">Load()</w:t>
-      </w:r>
-      <w:r>
-        <w:rPr>
-          <w:rtl w:val="0"/>
-        </w:rPr>
-        <w:t xml:space="preserve"> function.  Currently this function takes a random image from the Resources folder to load into the program.   Selecting quit will result in the program terminating by way of the </w:t>
-      </w:r>
-      <w:r>
-        <w:rPr>
-          <w:rFonts w:ascii="Courier New" w:cs="Courier New" w:eastAsia="Courier New" w:hAnsi="Courier New"/>
-          <w:rtl w:val="0"/>
-        </w:rPr>
-        <w:t xml:space="preserve">Quit()</w:t>
-      </w:r>
-      <w:r>
-        <w:rPr>
-          <w:rtl w:val="0"/>
-        </w:rPr>
-        <w:t xml:space="preserve"> function.</w:t>
-      </w:r>
-    </w:p>
-    <w:p>
-      <w:pPr>
+        <w:t xml:space="preserve">will minimize the Dashboard and Display from view.  If the Dashboard and Display are already minimized, they will be maximized instead.</w:t>
+      </w:r>
+    </w:p>
+    <w:p>
+      <w:pPr>
+        <w:pBdr/>
         <w:contextualSpacing w:val="0"/>
         <w:rPr/>
       </w:pPr>
       <w:r>
         <w:rPr>
+          <w:rFonts w:ascii="Courier New" w:cs="Courier New" w:eastAsia="Courier New" w:hAnsi="Courier New"/>
+          <w:rtl w:val="0"/>
+        </w:rPr>
+        <w:t xml:space="preserve">ToggleButtons() </w:t>
+      </w:r>
+      <w:r>
+        <w:rPr>
+          <w:rtl w:val="0"/>
+        </w:rPr>
+        <w:t xml:space="preserve">is used to toggle the visibility of the buttons in the dashboard.  This is called as a helper for the </w:t>
+      </w:r>
+      <w:r>
+        <w:rPr>
+          <w:rFonts w:ascii="Courier New" w:cs="Courier New" w:eastAsia="Courier New" w:hAnsi="Courier New"/>
+          <w:rtl w:val="0"/>
+        </w:rPr>
+        <w:t xml:space="preserve">Minimize() </w:t>
+      </w:r>
+      <w:r>
+        <w:rPr>
+          <w:rtl w:val="0"/>
+        </w:rPr>
+        <w:t xml:space="preserve">function.  The </w:t>
+      </w:r>
+      <w:r>
+        <w:rPr>
+          <w:rFonts w:ascii="Courier New" w:cs="Courier New" w:eastAsia="Courier New" w:hAnsi="Courier New"/>
+          <w:rtl w:val="0"/>
+        </w:rPr>
+        <w:t xml:space="preserve">SelectAllCopies() </w:t>
+      </w:r>
+      <w:r>
+        <w:rPr>
+          <w:rtl w:val="0"/>
+        </w:rPr>
+        <w:t xml:space="preserve">and </w:t>
+      </w:r>
+      <w:r>
+        <w:rPr>
+          <w:rFonts w:ascii="Courier New" w:cs="Courier New" w:eastAsia="Courier New" w:hAnsi="Courier New"/>
+          <w:rtl w:val="0"/>
+        </w:rPr>
+        <w:t xml:space="preserve">DeselectAllCopies() </w:t>
+      </w:r>
+      <w:r>
+        <w:rPr>
+          <w:rtl w:val="0"/>
+        </w:rPr>
+        <w:t xml:space="preserve">functions are used to select and deselect all copies currently in the workspace, respectively.  These functions will search through all copies and call methods to select each one. </w:t>
+      </w:r>
+    </w:p>
+    <w:p>
+      <w:pPr>
+        <w:pBdr/>
+        <w:contextualSpacing w:val="0"/>
+        <w:rPr/>
+      </w:pPr>
+      <w:r>
+        <w:rPr>
           <w:rtl w:val="0"/>
         </w:rPr>
         <w:t xml:space="preserve">The dashboard also contains the Copy manipulation buttons such as contrast and brightness, as well as a list of all currently selected Copies.  When one of these buttons are clicked, it will send a message to all selected copies representing which manipulation to perform on them.  The Copy will then make the manipulation selected on the image attached to it.  </w:t>
+      </w:r>
+    </w:p>
+    <w:p>
+      <w:pPr>
+        <w:pBdr/>
+        <w:contextualSpacing w:val="0"/>
+        <w:rPr/>
+      </w:pPr>
+      <w:r>
+        <w:rPr>
+          <w:rtl w:val="0"/>
+        </w:rPr>
+        <w:t xml:space="preserve">Finally, the Dashboard contains test hook functions to allow easy unit testing of the class.</w:t>
       </w:r>
     </w:p>
     <w:p>
@@ -3017,11 +3711,12 @@
           <w:ilvl w:val="1"/>
           <w:numId w:val="1"/>
         </w:numPr>
+        <w:pBdr/>
         <w:ind w:left="576" w:hanging="576"/>
         <w:rPr/>
       </w:pPr>
-      <w:bookmarkStart w:colFirst="0" w:colLast="0" w:name="_35nkun2" w:id="15"/>
-      <w:bookmarkEnd w:id="15"/>
+      <w:bookmarkStart w:colFirst="0" w:colLast="0" w:name="_35nkun2" w:id="14"/>
+      <w:bookmarkEnd w:id="14"/>
       <w:r>
         <w:rPr>
           <w:rtl w:val="0"/>
@@ -3031,6 +3726,7 @@
     </w:p>
     <w:p>
       <w:pPr>
+        <w:pBdr/>
         <w:contextualSpacing w:val="0"/>
         <w:rPr/>
       </w:pPr>
@@ -3038,7 +3734,7 @@
         <w:rPr>
           <w:rtl w:val="0"/>
         </w:rPr>
-        <w:t xml:space="preserve">The Copy scripts will be attached to the actual objects that will be displayed to the user (the screens with an image).  Each Copy will represent a ‘copy’ of a selected image that the user can clone and manipulate.  The Copy class will have a Transform to indicate its position.  They will also have a SpriteRenderer attached to them as well, which will hold the image that the Copy contains.  There will also be a Boolean variable called </w:t>
+        <w:t xml:space="preserve">The Copy script will be attached to the actual objects that will be displayed to the user (the screens with an image).  Each Copy will represent a ‘copy’ of a selected image that the user can clone and manipulate.  The Copy class will have a Transform to indicate its position.  They will also have a SpriteRenderer attached to them, which will hold the image that the Copy contains.  There will also be a Boolean variable called </w:t>
       </w:r>
       <w:r>
         <w:rPr>
@@ -3059,9 +3755,15 @@
         </w:rPr>
         <w:t xml:space="preserve">will indicate whether or not the image has been selected for manipulation.</w:t>
       </w:r>
-    </w:p>
-    <w:p>
-      <w:pPr>
+      <w:r>
+        <w:rPr>
+          <w:rtl w:val="0"/>
+        </w:rPr>
+      </w:r>
+    </w:p>
+    <w:p>
+      <w:pPr>
+        <w:pBdr/>
         <w:contextualSpacing w:val="0"/>
         <w:rPr/>
       </w:pPr>
@@ -3069,6 +3771,19 @@
         <w:rPr>
           <w:rtl w:val="0"/>
         </w:rPr>
+        <w:t xml:space="preserve">The copy class will contain attributes to hold the min and max values for each manipulation.  These will allow the manipulations to be constrained between these values to prevent undesired behaviour.</w:t>
+      </w:r>
+    </w:p>
+    <w:p>
+      <w:pPr>
+        <w:pBdr/>
+        <w:contextualSpacing w:val="0"/>
+        <w:rPr/>
+      </w:pPr>
+      <w:r>
+        <w:rPr>
+          <w:rtl w:val="0"/>
+        </w:rPr>
         <w:t xml:space="preserve">There are several functions that the copy class will contain.  The first is </w:t>
       </w:r>
       <w:r>
@@ -3082,33 +3797,7 @@
         <w:rPr>
           <w:rtl w:val="0"/>
         </w:rPr>
-        <w:t xml:space="preserve"> which serves as a constructor for the class which will take in a Texture2D.  The copy class will utilize Unity’s built in </w:t>
-      </w:r>
-      <w:r>
-        <w:rPr>
-          <w:rFonts w:ascii="Courier New" w:cs="Courier New" w:eastAsia="Courier New" w:hAnsi="Courier New"/>
-          <w:rtl w:val="0"/>
-        </w:rPr>
-        <w:t xml:space="preserve">OnCollisionEnter()</w:t>
-      </w:r>
-      <w:r>
-        <w:rPr>
-          <w:rtl w:val="0"/>
-        </w:rPr>
-        <w:t xml:space="preserve"> function, which serve as a way to determine if the user has selected the image for manipulation or deselected it by changing the </w:t>
-      </w:r>
-      <w:r>
-        <w:rPr>
-          <w:rFonts w:ascii="Courier New" w:cs="Courier New" w:eastAsia="Courier New" w:hAnsi="Courier New"/>
-          <w:rtl w:val="0"/>
-        </w:rPr>
-        <w:t xml:space="preserve">isCurrentImage </w:t>
-      </w:r>
-      <w:r>
-        <w:rPr>
-          <w:rtl w:val="0"/>
-        </w:rPr>
-        <w:t xml:space="preserve">attribute.  Functions </w:t>
+        <w:t xml:space="preserve"> which serves as a constructor for the class which will take in a Texture2D.   Functions </w:t>
       </w:r>
       <w:r>
         <w:rPr>
@@ -3128,7 +3817,7 @@
           <w:rFonts w:ascii="Courier New" w:cs="Courier New" w:eastAsia="Courier New" w:hAnsi="Courier New"/>
           <w:rtl w:val="0"/>
         </w:rPr>
-        <w:t xml:space="preserve">Contrast(),</w:t>
+        <w:t xml:space="preserve">Contrast(),Saturation(), Invert()</w:t>
       </w:r>
       <w:r>
         <w:rPr>
@@ -3173,14 +3862,21 @@
         <w:rPr>
           <w:rtl w:val="0"/>
         </w:rPr>
-        <w:t xml:space="preserve"> are all getter functions to get those values from the copies.</w:t>
-      </w:r>
-    </w:p>
-    <w:p>
-      <w:pPr>
-        <w:contextualSpacing w:val="0"/>
-        <w:rPr/>
-      </w:pPr>
+        <w:t xml:space="preserve"> are all getter functions to get those values from the copies. </w:t>
+      </w:r>
+      <w:r>
+        <w:rPr>
+          <w:rFonts w:ascii="Courier New" w:cs="Courier New" w:eastAsia="Courier New" w:hAnsi="Courier New"/>
+          <w:rtl w:val="0"/>
+        </w:rPr>
+        <w:t xml:space="preserve">RestoreDefault()</w:t>
+      </w:r>
+      <w:r>
+        <w:rPr>
+          <w:rtl w:val="0"/>
+        </w:rPr>
+        <w:t xml:space="preserve"> will revert the copy back to it’s original settings.</w:t>
+      </w:r>
       <w:r>
         <w:rPr>
           <w:rtl w:val="0"/>
@@ -3194,6 +3890,7 @@
           <w:ilvl w:val="1"/>
           <w:numId w:val="1"/>
         </w:numPr>
+        <w:pBdr/>
         <w:contextualSpacing w:val="1"/>
         <w:rPr>
           <w:b w:val="1"/>
@@ -3202,17 +3899,23 @@
           <w:szCs w:val="28"/>
         </w:rPr>
       </w:pPr>
-      <w:bookmarkStart w:colFirst="0" w:colLast="0" w:name="_70aojiclkuha" w:id="16"/>
-      <w:bookmarkEnd w:id="16"/>
+      <w:bookmarkStart w:colFirst="0" w:colLast="0" w:name="_70aojiclkuha" w:id="15"/>
+      <w:bookmarkEnd w:id="15"/>
       <w:r>
         <w:rPr>
           <w:rtl w:val="0"/>
         </w:rPr>
         <w:t xml:space="preserve">Tray</w:t>
       </w:r>
-    </w:p>
-    <w:p>
-      <w:pPr>
+      <w:r>
+        <w:rPr>
+          <w:rtl w:val="0"/>
+        </w:rPr>
+      </w:r>
+    </w:p>
+    <w:p>
+      <w:pPr>
+        <w:pBdr/>
         <w:ind w:left="0" w:firstLine="0"/>
         <w:contextualSpacing w:val="0"/>
         <w:rPr/>
@@ -3247,7 +3950,7 @@
         <w:rPr>
           <w:rtl w:val="0"/>
         </w:rPr>
-        <w:t xml:space="preserve">.  It also contain a reference will contain three float attributes called </w:t>
+        <w:t xml:space="preserve">.  It also contains a reference will contain three float attributes called </w:t>
       </w:r>
       <w:r>
         <w:rPr>
@@ -3299,7 +4002,7 @@
         <w:rPr>
           <w:rtl w:val="0"/>
         </w:rPr>
-        <w:t xml:space="preserve">which will represent the number of columns and rows of image thumbnails in the Tray.  Finally, wit will have a reference to the Display called </w:t>
+        <w:t xml:space="preserve">which will represent the number of columns and rows of image thumbnails in the Tray.  Iit will also have a reference to the Display called </w:t>
       </w:r>
       <w:r>
         <w:rPr>
@@ -3312,11 +4015,109 @@
         <w:rPr>
           <w:rtl w:val="0"/>
         </w:rPr>
-        <w:t xml:space="preserve">. </w:t>
-      </w:r>
-    </w:p>
-    <w:p>
-      <w:pPr>
+        <w:t xml:space="preserve">.   The tray will have  a list of textures that it will use as its images for thumbnails.  It will have references to the textures that are in the first and last positions of the tray called </w:t>
+      </w:r>
+      <w:r>
+        <w:rPr>
+          <w:rFonts w:ascii="Courier New" w:cs="Courier New" w:eastAsia="Courier New" w:hAnsi="Courier New"/>
+          <w:rtl w:val="0"/>
+        </w:rPr>
+        <w:t xml:space="preserve">firstPosition </w:t>
+      </w:r>
+      <w:r>
+        <w:rPr>
+          <w:rtl w:val="0"/>
+        </w:rPr>
+        <w:t xml:space="preserve">and</w:t>
+      </w:r>
+      <w:r>
+        <w:rPr>
+          <w:rFonts w:ascii="Arial" w:cs="Arial" w:eastAsia="Arial" w:hAnsi="Arial"/>
+          <w:rtl w:val="0"/>
+        </w:rPr>
+        <w:t xml:space="preserve"> </w:t>
+      </w:r>
+      <w:r>
+        <w:rPr>
+          <w:rFonts w:ascii="Courier New" w:cs="Courier New" w:eastAsia="Courier New" w:hAnsi="Courier New"/>
+          <w:rtl w:val="0"/>
+        </w:rPr>
+        <w:t xml:space="preserve">lastPosition, </w:t>
+      </w:r>
+      <w:r>
+        <w:rPr>
+          <w:rtl w:val="0"/>
+        </w:rPr>
+        <w:t xml:space="preserve">respectively.  The tray will have variables</w:t>
+      </w:r>
+      <w:r>
+        <w:rPr>
+          <w:rFonts w:ascii="Arial" w:cs="Arial" w:eastAsia="Arial" w:hAnsi="Arial"/>
+          <w:rtl w:val="0"/>
+        </w:rPr>
+        <w:t xml:space="preserve"> </w:t>
+      </w:r>
+      <w:r>
+        <w:rPr>
+          <w:rFonts w:ascii="Courier New" w:cs="Courier New" w:eastAsia="Courier New" w:hAnsi="Courier New"/>
+          <w:rtl w:val="0"/>
+        </w:rPr>
+        <w:t xml:space="preserve">numBeforeTray, numAfterTray </w:t>
+      </w:r>
+      <w:r>
+        <w:rPr>
+          <w:rFonts w:ascii="Arial" w:cs="Arial" w:eastAsia="Arial" w:hAnsi="Arial"/>
+          <w:rtl w:val="0"/>
+        </w:rPr>
+        <w:t xml:space="preserve"> </w:t>
+      </w:r>
+      <w:r>
+        <w:rPr>
+          <w:rtl w:val="0"/>
+        </w:rPr>
+        <w:t xml:space="preserve">to keep track of the number of images that are before and after the tray. The tray has </w:t>
+      </w:r>
+      <w:r>
+        <w:rPr>
+          <w:rtl w:val="0"/>
+        </w:rPr>
+        <w:t xml:space="preserve">a list of ButtonAttributes instances called </w:t>
+      </w:r>
+      <w:r>
+        <w:rPr>
+          <w:rFonts w:ascii="Courier New" w:cs="Courier New" w:eastAsia="Courier New" w:hAnsi="Courier New"/>
+          <w:rtl w:val="0"/>
+        </w:rPr>
+        <w:t xml:space="preserve">buttonList</w:t>
+      </w:r>
+      <w:r>
+        <w:rPr>
+          <w:rtl w:val="0"/>
+        </w:rPr>
+        <w:t xml:space="preserve">, holding the parameters for instantiating all buttons in the Dashboard. There is a list of GameObject instances called </w:t>
+      </w:r>
+      <w:r>
+        <w:rPr>
+          <w:rFonts w:ascii="Courier New" w:cs="Courier New" w:eastAsia="Courier New" w:hAnsi="Courier New"/>
+          <w:rtl w:val="0"/>
+        </w:rPr>
+        <w:t xml:space="preserve">buttonObjects</w:t>
+      </w:r>
+      <w:r>
+        <w:rPr>
+          <w:rtl w:val="0"/>
+        </w:rPr>
+        <w:t xml:space="preserve">, holding the instantiated buttons in the Dashboard.</w:t>
+      </w:r>
+      <w:r>
+        <w:rPr>
+          <w:rtl w:val="0"/>
+        </w:rPr>
+      </w:r>
+    </w:p>
+    <w:p>
+      <w:pPr>
+        <w:pBdr/>
         <w:ind w:left="0" w:firstLine="0"/>
         <w:contextualSpacing w:val="0"/>
         <w:rPr/>
@@ -3325,7 +4126,59 @@
         <w:rPr>
           <w:rtl w:val="0"/>
         </w:rPr>
-        <w:t xml:space="preserve">There are only two function in the Tray class.  The first is the </w:t>
+        <w:t xml:space="preserve">The Tray class contains the functions </w:t>
+      </w:r>
+      <w:r>
+        <w:rPr>
+          <w:rFonts w:ascii="Courier New" w:cs="Courier New" w:eastAsia="Courier New" w:hAnsi="Courier New"/>
+          <w:rtl w:val="0"/>
+        </w:rPr>
+        <w:t xml:space="preserve">UpdateTray(), CreateButton(), GetThumbnails(), Setup(), ScrollUp(), ScrollDown(), SafeDelete(),</w:t>
+      </w:r>
+      <w:r>
+        <w:rPr>
+          <w:rtl w:val="0"/>
+        </w:rPr>
+        <w:t xml:space="preserve">and</w:t>
+      </w:r>
+      <w:r>
+        <w:rPr>
+          <w:rFonts w:ascii="Courier New" w:cs="Courier New" w:eastAsia="Courier New" w:hAnsi="Courier New"/>
+          <w:rtl w:val="0"/>
+        </w:rPr>
+        <w:t xml:space="preserve"> HighlightTray(). UpdateTray() </w:t>
+      </w:r>
+      <w:r>
+        <w:rPr>
+          <w:rtl w:val="0"/>
+        </w:rPr>
+        <w:t xml:space="preserve">takes in a Texture2D to add to the tray.  It will add the new image to the next available position in the tray if there is room.  If there is not room, the number of images after the tray will be incremented.</w:t>
+      </w:r>
+      <w:r>
+        <w:rPr>
+          <w:rFonts w:ascii="Courier New" w:cs="Courier New" w:eastAsia="Courier New" w:hAnsi="Courier New"/>
+          <w:rtl w:val="0"/>
+        </w:rPr>
+        <w:t xml:space="preserve"> CreateButton()</w:t>
+      </w:r>
+      <w:r>
+        <w:rPr>
+          <w:rtl w:val="0"/>
+        </w:rPr>
+        <w:t xml:space="preserve"> is an implementation of the IVRButton interface, made to create a button from an instance of ButtonAttributes and a prefab.</w:t>
+      </w:r>
+      <w:r>
+        <w:rPr>
+          <w:rtl w:val="0"/>
+        </w:rPr>
+        <w:t xml:space="preserve"> These buttons will be initialized and used to scroll through the images in the tray. </w:t>
+      </w:r>
+      <w:r>
+        <w:rPr>
+          <w:rFonts w:ascii="Arial" w:cs="Arial" w:eastAsia="Arial" w:hAnsi="Arial"/>
+          <w:rtl w:val="0"/>
+        </w:rPr>
+        <w:t xml:space="preserve"> </w:t>
       </w:r>
       <w:r>
         <w:rPr>
@@ -3338,33 +4191,112 @@
         <w:rPr>
           <w:rtl w:val="0"/>
         </w:rPr>
-        <w:t xml:space="preserve"> function, which returns the </w:t>
-      </w:r>
-      <w:r>
-        <w:rPr>
-          <w:rFonts w:ascii="Courier New" w:cs="Courier New" w:eastAsia="Courier New" w:hAnsi="Courier New"/>
-          <w:rtl w:val="0"/>
-        </w:rPr>
-        <w:t xml:space="preserve">thumbnails </w:t>
-      </w:r>
-      <w:r>
-        <w:rPr>
-          <w:rtl w:val="0"/>
-        </w:rPr>
-        <w:t xml:space="preserve">list.  The second is the </w:t>
-      </w:r>
-      <w:r>
-        <w:rPr>
-          <w:rFonts w:ascii="Courier New" w:cs="Courier New" w:eastAsia="Courier New" w:hAnsi="Courier New"/>
-          <w:rtl w:val="0"/>
-        </w:rPr>
-        <w:t xml:space="preserve">UpdateTray()</w:t>
-      </w:r>
-      <w:r>
-        <w:rPr>
-          <w:rtl w:val="0"/>
-        </w:rPr>
-        <w:t xml:space="preserve"> function, which takes in a list of Texture2Ds from the Display and makes sure the Tray contains a thumbnail for each image that is in the system.</w:t>
+        <w:t xml:space="preserve">will return the list of thumbnails currently in the tray.</w:t>
+      </w:r>
+      <w:r>
+        <w:rPr>
+          <w:rFonts w:ascii="Arial" w:cs="Arial" w:eastAsia="Arial" w:hAnsi="Arial"/>
+          <w:rtl w:val="0"/>
+        </w:rPr>
+        <w:t xml:space="preserve">  </w:t>
+      </w:r>
+      <w:r>
+        <w:rPr>
+          <w:rFonts w:ascii="Courier New" w:cs="Courier New" w:eastAsia="Courier New" w:hAnsi="Courier New"/>
+          <w:rtl w:val="0"/>
+        </w:rPr>
+        <w:t xml:space="preserve">Setup() </w:t>
+      </w:r>
+      <w:r>
+        <w:rPr>
+          <w:rtl w:val="0"/>
+        </w:rPr>
+        <w:t xml:space="preserve">must be called the first time the tray is used. It will initialize the tray and add the first image to the first available position.</w:t>
+      </w:r>
+      <w:r>
+        <w:rPr>
+          <w:rFonts w:ascii="Arial" w:cs="Arial" w:eastAsia="Arial" w:hAnsi="Arial"/>
+          <w:rtl w:val="0"/>
+        </w:rPr>
+        <w:t xml:space="preserve">  </w:t>
+      </w:r>
+      <w:r>
+        <w:rPr>
+          <w:rFonts w:ascii="Courier New" w:cs="Courier New" w:eastAsia="Courier New" w:hAnsi="Courier New"/>
+          <w:rtl w:val="0"/>
+        </w:rPr>
+        <w:t xml:space="preserve">ScrollUp()</w:t>
+      </w:r>
+      <w:r>
+        <w:rPr>
+          <w:rFonts w:ascii="Arial" w:cs="Arial" w:eastAsia="Arial" w:hAnsi="Arial"/>
+          <w:rtl w:val="0"/>
+        </w:rPr>
+        <w:t xml:space="preserve"> </w:t>
+      </w:r>
+      <w:r>
+        <w:rPr>
+          <w:rtl w:val="0"/>
+        </w:rPr>
+        <w:t xml:space="preserve">and</w:t>
+      </w:r>
+      <w:r>
+        <w:rPr>
+          <w:rFonts w:ascii="Courier New" w:cs="Courier New" w:eastAsia="Courier New" w:hAnsi="Courier New"/>
+          <w:rtl w:val="0"/>
+        </w:rPr>
+        <w:t xml:space="preserve"> ScrollDown() </w:t>
+      </w:r>
+      <w:r>
+        <w:rPr>
+          <w:rtl w:val="0"/>
+        </w:rPr>
+        <w:t xml:space="preserve">are called by the scrolling buttons to scroll the images in the tray up or down.  </w:t>
+      </w:r>
+      <w:r>
+        <w:rPr>
+          <w:rFonts w:ascii="Courier New" w:cs="Courier New" w:eastAsia="Courier New" w:hAnsi="Courier New"/>
+          <w:rtl w:val="0"/>
+        </w:rPr>
+        <w:t xml:space="preserve">HighlightTray()</w:t>
+      </w:r>
+      <w:r>
+        <w:rPr>
+          <w:rtl w:val="0"/>
+        </w:rPr>
+        <w:t xml:space="preserve">is used by the Display class to highlight the images in the tray that are currently being shown in the Display.  </w:t>
+      </w:r>
+    </w:p>
+    <w:p>
+      <w:pPr>
+        <w:pBdr/>
+        <w:ind w:left="0" w:firstLine="0"/>
+        <w:contextualSpacing w:val="0"/>
+        <w:rPr/>
+      </w:pPr>
+      <w:r>
+        <w:rPr>
+          <w:rtl w:val="0"/>
+        </w:rPr>
+        <w:t xml:space="preserve">The Tray class also contains the function </w:t>
+      </w:r>
+      <w:r>
+        <w:rPr>
+          <w:rFonts w:ascii="Courier New" w:cs="Courier New" w:eastAsia="Courier New" w:hAnsi="Courier New"/>
+          <w:rtl w:val="0"/>
+        </w:rPr>
+        <w:t xml:space="preserve">TestScroll() </w:t>
+      </w:r>
+      <w:r>
+        <w:rPr>
+          <w:rtl w:val="0"/>
+        </w:rPr>
+        <w:t xml:space="preserve">that is used as a test hook by unit tests for the Tray class.  This function performs tests on the scrolling functionality to ensure that the thumbnails are scrolled in the correct order and displayed properly after scrolling.  </w:t>
+      </w:r>
+      <w:r>
+        <w:rPr>
+          <w:rtl w:val="0"/>
+        </w:rPr>
       </w:r>
     </w:p>
     <w:p>
@@ -3374,6 +4306,7 @@
           <w:ilvl w:val="1"/>
           <w:numId w:val="1"/>
         </w:numPr>
+        <w:pBdr/>
         <w:contextualSpacing w:val="1"/>
         <w:rPr>
           <w:b w:val="1"/>
@@ -3382,17 +4315,23 @@
           <w:szCs w:val="28"/>
         </w:rPr>
       </w:pPr>
-      <w:bookmarkStart w:colFirst="0" w:colLast="0" w:name="_dr642sps3qqb" w:id="17"/>
-      <w:bookmarkEnd w:id="17"/>
+      <w:bookmarkStart w:colFirst="0" w:colLast="0" w:name="_dr642sps3qqb" w:id="16"/>
+      <w:bookmarkEnd w:id="16"/>
       <w:r>
         <w:rPr>
           <w:rtl w:val="0"/>
         </w:rPr>
         <w:t xml:space="preserve">Thumbnail</w:t>
       </w:r>
-    </w:p>
-    <w:p>
-      <w:pPr>
+      <w:r>
+        <w:rPr>
+          <w:rtl w:val="0"/>
+        </w:rPr>
+      </w:r>
+    </w:p>
+    <w:p>
+      <w:pPr>
+        <w:pBdr/>
         <w:ind w:left="0" w:firstLine="0"/>
         <w:contextualSpacing w:val="0"/>
         <w:rPr/>
@@ -3401,7 +4340,46 @@
         <w:rPr>
           <w:rtl w:val="0"/>
         </w:rPr>
-        <w:t xml:space="preserve">The thumbnail class represents the images that will be present in the tray.  It contains only two attributes: Texture2D called </w:t>
+        <w:t xml:space="preserve">The thumbnail class represents the images that will be present in the tray.  It contains the attributes: Texture2D called </w:t>
+      </w:r>
+      <w:r>
+        <w:rPr>
+          <w:rFonts w:ascii="Courier New" w:cs="Courier New" w:eastAsia="Courier New" w:hAnsi="Courier New"/>
+          <w:rtl w:val="0"/>
+        </w:rPr>
+        <w:t xml:space="preserve">image, </w:t>
+      </w:r>
+      <w:r>
+        <w:rPr>
+          <w:rtl w:val="0"/>
+        </w:rPr>
+        <w:t xml:space="preserve"> a GameObject called </w:t>
+      </w:r>
+      <w:r>
+        <w:rPr>
+          <w:rFonts w:ascii="Courier New" w:cs="Courier New" w:eastAsia="Courier New" w:hAnsi="Courier New"/>
+          <w:rtl w:val="0"/>
+        </w:rPr>
+        <w:t xml:space="preserve">manager, </w:t>
+      </w:r>
+      <w:r>
+        <w:rPr>
+          <w:rtl w:val="0"/>
+        </w:rPr>
+        <w:t xml:space="preserve">and a boolean </w:t>
+      </w:r>
+      <w:r>
+        <w:rPr>
+          <w:rFonts w:ascii="Courier New" w:cs="Courier New" w:eastAsia="Courier New" w:hAnsi="Courier New"/>
+          <w:rtl w:val="0"/>
+        </w:rPr>
+        <w:t xml:space="preserve">pressed</w:t>
+      </w:r>
+      <w:r>
+        <w:rPr>
+          <w:rtl w:val="0"/>
+        </w:rPr>
+        <w:t xml:space="preserve">.  The </w:t>
       </w:r>
       <w:r>
         <w:rPr>
@@ -3414,32 +4392,6 @@
         <w:rPr>
           <w:rtl w:val="0"/>
         </w:rPr>
-        <w:t xml:space="preserve">and a GameObject called </w:t>
-      </w:r>
-      <w:r>
-        <w:rPr>
-          <w:rFonts w:ascii="Courier New" w:cs="Courier New" w:eastAsia="Courier New" w:hAnsi="Courier New"/>
-          <w:rtl w:val="0"/>
-        </w:rPr>
-        <w:t xml:space="preserve">manager</w:t>
-      </w:r>
-      <w:r>
-        <w:rPr>
-          <w:rtl w:val="0"/>
-        </w:rPr>
-        <w:t xml:space="preserve">.  The </w:t>
-      </w:r>
-      <w:r>
-        <w:rPr>
-          <w:rFonts w:ascii="Courier New" w:cs="Courier New" w:eastAsia="Courier New" w:hAnsi="Courier New"/>
-          <w:rtl w:val="0"/>
-        </w:rPr>
-        <w:t xml:space="preserve">image </w:t>
-      </w:r>
-      <w:r>
-        <w:rPr>
-          <w:rtl w:val="0"/>
-        </w:rPr>
         <w:t xml:space="preserve">will contain the image we want the thumbnail to display.  The </w:t>
       </w:r>
       <w:r>
@@ -3453,7 +4405,7 @@
         <w:rPr>
           <w:rtl w:val="0"/>
         </w:rPr>
-        <w:t xml:space="preserve">will be a reference to the Tray class.  There are also only two classes: </w:t>
+        <w:t xml:space="preserve">will be a reference to the Tray class.  </w:t>
       </w:r>
       <w:r>
         <w:rPr>
@@ -3466,7 +4418,7 @@
         <w:rPr>
           <w:rtl w:val="0"/>
         </w:rPr>
-        <w:t xml:space="preserve"> which activates when clicked and also </w:t>
+        <w:t xml:space="preserve"> activates when clicked and  </w:t>
       </w:r>
       <w:r>
         <w:rPr>
@@ -3479,7 +4431,20 @@
         <w:rPr>
           <w:rtl w:val="0"/>
         </w:rPr>
-        <w:t xml:space="preserve"> which activates when the thumbnail is touched.</w:t>
+        <w:t xml:space="preserve"> will activate when the thumbnail is touched.  </w:t>
+      </w:r>
+      <w:r>
+        <w:rPr>
+          <w:rFonts w:ascii="Courier New" w:cs="Courier New" w:eastAsia="Courier New" w:hAnsi="Courier New"/>
+          <w:rtl w:val="0"/>
+        </w:rPr>
+        <w:t xml:space="preserve">SetPressed() </w:t>
+      </w:r>
+      <w:r>
+        <w:rPr>
+          <w:rtl w:val="0"/>
+        </w:rPr>
+        <w:t xml:space="preserve">is used by the TouchAndGrab class to set the Thumbnail when is has been interacted with.</w:t>
       </w:r>
       <w:r>
         <w:rPr>
@@ -3494,6 +4459,7 @@
           <w:ilvl w:val="1"/>
           <w:numId w:val="1"/>
         </w:numPr>
+        <w:pBdr/>
         <w:contextualSpacing w:val="1"/>
         <w:rPr>
           <w:b w:val="1"/>
@@ -3502,8 +4468,8 @@
           <w:szCs w:val="28"/>
         </w:rPr>
       </w:pPr>
-      <w:bookmarkStart w:colFirst="0" w:colLast="0" w:name="_388mzsom69hl" w:id="18"/>
-      <w:bookmarkEnd w:id="18"/>
+      <w:bookmarkStart w:colFirst="0" w:colLast="0" w:name="_388mzsom69hl" w:id="17"/>
+      <w:bookmarkEnd w:id="17"/>
       <w:r>
         <w:rPr>
           <w:rtl w:val="0"/>
@@ -3513,6 +4479,7 @@
     </w:p>
     <w:p>
       <w:pPr>
+        <w:pBdr/>
         <w:ind w:left="0" w:firstLine="0"/>
         <w:contextualSpacing w:val="0"/>
         <w:rPr/>
@@ -3521,7 +4488,13 @@
         <w:rPr>
           <w:rtl w:val="0"/>
         </w:rPr>
-        <w:t xml:space="preserve">The FileBrowser will be a class that the user can call upon to search for DICOM files to load into the system.  We want the FileBrowser to be at a fixed position to the user, so it will have to adjust to the Oculus Camera’s position.  In order to do that, it will have to have a reference to the camera’s Transform position with the </w:t>
+        <w:t xml:space="preserve">The FileBrowser will be a class that the user can call upon to search for DICOM files to load into the system.  We want the FileBrowser to be at a fixed position to the user, so it will have to adjust to the Oculus Camera’s position.  In order to do that, it will have to have a reference to the camera’s Transform </w:t>
+      </w:r>
+      <w:r>
+        <w:rPr>
+          <w:rtl w:val="0"/>
+        </w:rPr>
+        <w:t xml:space="preserve">position with the </w:t>
       </w:r>
       <w:r>
         <w:rPr>
@@ -3534,7 +4507,13 @@
         <w:rPr>
           <w:rtl w:val="0"/>
         </w:rPr>
-        <w:t xml:space="preserve"> attribute.  It will also have a reference to the Display class through the </w:t>
+        <w:t xml:space="preserve"> attribute.  It will also have a reference to the Display class </w:t>
+      </w:r>
+      <w:r>
+        <w:rPr>
+          <w:rtl w:val="0"/>
+        </w:rPr>
+        <w:t xml:space="preserve">through the </w:t>
       </w:r>
       <w:r>
         <w:rPr>
@@ -3586,7 +4565,7 @@
         <w:rPr>
           <w:rtl w:val="0"/>
         </w:rPr>
-        <w:t xml:space="preserve"> will store a list of pathnames to the directories that are in the current directory along with the files that are present.  It will also contain two lists of VRButtons called </w:t>
+        <w:t xml:space="preserve"> will store a list of pathnames to the directories that are in the current directory along with the files that are present.  It will also contain two lists of GameObjects called </w:t>
       </w:r>
       <w:r>
         <w:rPr>
@@ -3612,14 +4591,40 @@
         <w:rPr>
           <w:rtl w:val="0"/>
         </w:rPr>
-        <w:t xml:space="preserve">.  These will store the file and directory buttons created.  In order to create the buttons needed in the FileBrowser, the class will need a reference to the VRButton prefab which is called </w:t>
-      </w:r>
-      <w:r>
-        <w:rPr>
-          <w:rFonts w:ascii="Courier New" w:cs="Courier New" w:eastAsia="Courier New" w:hAnsi="Courier New"/>
-          <w:rtl w:val="0"/>
-        </w:rPr>
-        <w:t xml:space="preserve">VRButtonPrefab</w:t>
+        <w:t xml:space="preserve">.  These will store the file and directory buttons created.  In order to create the buttons needed in the FileBrowser, the class will need a reference to three different GameObject prefabs.  These are represented by the attributes </w:t>
+      </w:r>
+      <w:r>
+        <w:rPr>
+          <w:rFonts w:ascii="Courier New" w:cs="Courier New" w:eastAsia="Courier New" w:hAnsi="Courier New"/>
+          <w:rtl w:val="0"/>
+        </w:rPr>
+        <w:t xml:space="preserve">VRFileButtonPrefab, VRDirectoryButtonPrefab</w:t>
+      </w:r>
+      <w:r>
+        <w:rPr>
+          <w:rtl w:val="0"/>
+        </w:rPr>
+        <w:t xml:space="preserve">, and </w:t>
+      </w:r>
+      <w:r>
+        <w:rPr>
+          <w:rFonts w:ascii="Courier New" w:cs="Courier New" w:eastAsia="Courier New" w:hAnsi="Courier New"/>
+          <w:rtl w:val="0"/>
+        </w:rPr>
+        <w:t xml:space="preserve">VROtherButtonPrefab</w:t>
+      </w:r>
+      <w:r>
+        <w:rPr>
+          <w:rtl w:val="0"/>
+        </w:rPr>
+        <w:t xml:space="preserve">.  In order to store the attributes for each button and manipulate them in the inspector, there is a list of ButtonAttributes called </w:t>
+      </w:r>
+      <w:r>
+        <w:rPr>
+          <w:rFonts w:ascii="Courier New" w:cs="Courier New" w:eastAsia="Courier New" w:hAnsi="Courier New"/>
+          <w:rtl w:val="0"/>
+        </w:rPr>
+        <w:t xml:space="preserve">buttonList</w:t>
       </w:r>
       <w:r>
         <w:rPr>
@@ -3632,20 +4637,7 @@
           <w:rFonts w:ascii="Courier New" w:cs="Courier New" w:eastAsia="Courier New" w:hAnsi="Courier New"/>
           <w:rtl w:val="0"/>
         </w:rPr>
-        <w:t xml:space="preserve">filePosition, fileRotation, directoryPosition, directoryRotation, backPosition, backRotation, cancelPosition</w:t>
-      </w:r>
-      <w:r>
-        <w:rPr>
-          <w:rtl w:val="0"/>
-        </w:rPr>
-        <w:t xml:space="preserve">, and </w:t>
-      </w:r>
-      <w:r>
-        <w:rPr>
-          <w:rFonts w:ascii="Courier New" w:cs="Courier New" w:eastAsia="Courier New" w:hAnsi="Courier New"/>
-          <w:rtl w:val="0"/>
-        </w:rPr>
-        <w:t xml:space="preserve">cancelRotation</w:t>
+        <w:t xml:space="preserve">filePosition, fileRotation, directoryPosition, and directoryRotation</w:t>
       </w:r>
       <w:r>
         <w:rPr>
@@ -3677,7 +4669,7 @@
         <w:rPr>
           <w:rtl w:val="0"/>
         </w:rPr>
-        <w:t xml:space="preserve">.  The last attribute included in the FileBrowser will be a float called </w:t>
+        <w:t xml:space="preserve">.  The last two attributes included in the FileBrowser will be a float called </w:t>
       </w:r>
       <w:r>
         <w:rPr>
@@ -3690,16 +4682,31 @@
         <w:rPr>
           <w:rtl w:val="0"/>
         </w:rPr>
-        <w:t xml:space="preserve">which represents the space between the directory and file buttons.  </w:t>
-      </w:r>
-      <w:r>
-        <w:rPr>
-          <w:rtl w:val="0"/>
-        </w:rPr>
-      </w:r>
-    </w:p>
-    <w:p>
-      <w:pPr>
+        <w:t xml:space="preserve">which represents the space between the directory and file buttons</w:t>
+      </w:r>
+      <w:r>
+        <w:rPr>
+          <w:rtl w:val="0"/>
+        </w:rPr>
+        <w:t xml:space="preserve"> and an integer called </w:t>
+      </w:r>
+      <w:r>
+        <w:rPr>
+          <w:rFonts w:ascii="Courier New" w:cs="Courier New" w:eastAsia="Courier New" w:hAnsi="Courier New"/>
+          <w:rtl w:val="0"/>
+        </w:rPr>
+        <w:t xml:space="preserve">buttonLimit</w:t>
+      </w:r>
+      <w:r>
+        <w:rPr>
+          <w:rtl w:val="0"/>
+        </w:rPr>
+        <w:t xml:space="preserve"> which indicates the limit on how many buttons are allowed to be seen (since a directory could have numerous files).</w:t>
+      </w:r>
+    </w:p>
+    <w:p>
+      <w:pPr>
+        <w:pBdr/>
         <w:ind w:left="0" w:firstLine="0"/>
         <w:contextualSpacing w:val="0"/>
         <w:rPr/>
@@ -3824,268 +4831,12 @@
         <w:rPr>
           <w:rtl w:val="0"/>
         </w:rPr>
-        <w:t xml:space="preserve">.  Directory buttons will allow the user to enter the directory corresponding to that button.  The file buttons will send the path of the selected file to the </w:t>
-      </w:r>
-      <w:r>
-        <w:rPr>
-          <w:rFonts w:ascii="Courier New" w:cs="Courier New" w:eastAsia="Courier New" w:hAnsi="Courier New"/>
-          <w:rtl w:val="0"/>
-        </w:rPr>
-        <w:t xml:space="preserve">ConvertAndSendImage()</w:t>
-      </w:r>
-      <w:r>
-        <w:rPr>
-          <w:rtl w:val="0"/>
-        </w:rPr>
-        <w:t xml:space="preserve">.  The </w:t>
-      </w:r>
-      <w:r>
-        <w:rPr>
-          <w:rFonts w:ascii="Courier New" w:cs="Courier New" w:eastAsia="Courier New" w:hAnsi="Courier New"/>
-          <w:rtl w:val="0"/>
-        </w:rPr>
-        <w:t xml:space="preserve">ConvertAndSendImage()</w:t>
-      </w:r>
-      <w:r>
-        <w:rPr>
-          <w:rtl w:val="0"/>
-        </w:rPr>
-        <w:t xml:space="preserve"> function will get the file from the path and convert it to a Texture2D and send it to the Display for use.  This function will later send the file information to the DICOM Decipher once implemented.  The </w:t>
-      </w:r>
-      <w:r>
-        <w:rPr>
-          <w:rFonts w:ascii="Courier New" w:cs="Courier New" w:eastAsia="Courier New" w:hAnsi="Courier New"/>
-          <w:rtl w:val="0"/>
-        </w:rPr>
-        <w:t xml:space="preserve">CreateButtons()</w:t>
-      </w:r>
-      <w:r>
-        <w:rPr>
-          <w:rtl w:val="0"/>
-        </w:rPr>
-        <w:t xml:space="preserve"> function will call both the </w:t>
-      </w:r>
-      <w:r>
-        <w:rPr>
-          <w:rtl w:val="0"/>
-        </w:rPr>
-        <w:t xml:space="preserve">file buttons and directory buttons </w:t>
-      </w:r>
-      <w:r>
-        <w:rPr>
-          <w:rtl w:val="0"/>
-        </w:rPr>
-        <w:t xml:space="preserve">to generate the number of files and directories present in the current directory.  It will do this by calling on the </w:t>
-      </w:r>
-      <w:r>
-        <w:rPr>
-          <w:rFonts w:ascii="Courier New" w:cs="Courier New" w:eastAsia="Courier New" w:hAnsi="Courier New"/>
-          <w:rtl w:val="0"/>
-        </w:rPr>
-        <w:t xml:space="preserve">CreateVRButton()</w:t>
-      </w:r>
-      <w:r>
-        <w:rPr>
-          <w:rtl w:val="0"/>
-        </w:rPr>
-        <w:t xml:space="preserve"> function.  The </w:t>
-      </w:r>
-      <w:r>
-        <w:rPr>
-          <w:rFonts w:ascii="Courier New" w:cs="Courier New" w:eastAsia="Courier New" w:hAnsi="Courier New"/>
-          <w:rtl w:val="0"/>
-        </w:rPr>
-        <w:t xml:space="preserve">CreateVRButton()</w:t>
-      </w:r>
-      <w:r>
-        <w:rPr>
-          <w:rtl w:val="0"/>
-        </w:rPr>
-        <w:t xml:space="preserve"> function takes in four parameters: two strings representing the name and path associated with each button and two Vector3 arguments for the position and rotation.  </w:t>
-      </w:r>
-      <w:r>
-        <w:rPr>
-          <w:rtl w:val="0"/>
-        </w:rPr>
-        <w:t xml:space="preserve">The </w:t>
-      </w:r>
-      <w:r>
-        <w:rPr>
-          <w:rFonts w:ascii="Courier New" w:cs="Courier New" w:eastAsia="Courier New" w:hAnsi="Courier New"/>
-          <w:rtl w:val="0"/>
-        </w:rPr>
-        <w:t xml:space="preserve">EnableFileBrowser()</w:t>
-      </w:r>
-      <w:r>
-        <w:rPr>
-          <w:rtl w:val="0"/>
-        </w:rPr>
-        <w:t xml:space="preserve"> and </w:t>
-      </w:r>
-      <w:r>
-        <w:rPr>
-          <w:rFonts w:ascii="Courier New" w:cs="Courier New" w:eastAsia="Courier New" w:hAnsi="Courier New"/>
-          <w:rtl w:val="0"/>
-        </w:rPr>
-        <w:t xml:space="preserve">DisableFileBrowser()</w:t>
-      </w:r>
-      <w:r>
-        <w:rPr>
-          <w:rtl w:val="0"/>
-        </w:rPr>
-        <w:t xml:space="preserve"> functions will either allow the FileBrowser to be visible or invisible to the user.   The </w:t>
-      </w:r>
-      <w:r>
-        <w:rPr>
-          <w:rFonts w:ascii="Courier New" w:cs="Courier New" w:eastAsia="Courier New" w:hAnsi="Courier New"/>
-          <w:rtl w:val="0"/>
-        </w:rPr>
-        <w:t xml:space="preserve">EnterDirectory()</w:t>
-      </w:r>
-      <w:r>
-        <w:rPr>
-          <w:rtl w:val="0"/>
-        </w:rPr>
-        <w:t xml:space="preserve"> function will be called to enter and change the </w:t>
-      </w:r>
-      <w:r>
-        <w:rPr>
-          <w:rFonts w:ascii="Courier New" w:cs="Courier New" w:eastAsia="Courier New" w:hAnsi="Courier New"/>
-          <w:rtl w:val="0"/>
-        </w:rPr>
-        <w:t xml:space="preserve">currentDirectory</w:t>
-      </w:r>
-      <w:r>
-        <w:rPr>
-          <w:rtl w:val="0"/>
-        </w:rPr>
-        <w:t xml:space="preserve"> to the one corresponding to the DirectoryButton selected by the user.  The functions </w:t>
-      </w:r>
-      <w:r>
-        <w:rPr>
-          <w:rFonts w:ascii="Courier New" w:cs="Courier New" w:eastAsia="Courier New" w:hAnsi="Courier New"/>
-          <w:rtl w:val="0"/>
-        </w:rPr>
-        <w:t xml:space="preserve">GetCurrentDirectories() </w:t>
-      </w:r>
-      <w:r>
-        <w:rPr>
-          <w:rtl w:val="0"/>
-        </w:rPr>
-        <w:t xml:space="preserve">and </w:t>
-      </w:r>
-      <w:r>
-        <w:rPr>
-          <w:rFonts w:ascii="Courier New" w:cs="Courier New" w:eastAsia="Courier New" w:hAnsi="Courier New"/>
-          <w:rtl w:val="0"/>
-        </w:rPr>
-        <w:t xml:space="preserve">GetCurrentFiles()</w:t>
-      </w:r>
-      <w:r>
-        <w:rPr>
-          <w:rtl w:val="0"/>
-        </w:rPr>
-        <w:t xml:space="preserve"> will search the current directory for file and directory paths and set the </w:t>
-      </w:r>
-      <w:r>
-        <w:rPr>
-          <w:rFonts w:ascii="Courier New" w:cs="Courier New" w:eastAsia="Courier New" w:hAnsi="Courier New"/>
-          <w:rtl w:val="0"/>
-        </w:rPr>
-        <w:t xml:space="preserve">listofCurrentDirectories</w:t>
-      </w:r>
-      <w:r>
-        <w:rPr>
-          <w:rtl w:val="0"/>
-        </w:rPr>
-        <w:t xml:space="preserve"> and </w:t>
-      </w:r>
-      <w:r>
-        <w:rPr>
-          <w:rFonts w:ascii="Courier New" w:cs="Courier New" w:eastAsia="Courier New" w:hAnsi="Courier New"/>
-          <w:rtl w:val="0"/>
-        </w:rPr>
-        <w:t xml:space="preserve">listOfCurrentFiles</w:t>
-      </w:r>
-      <w:r>
-        <w:rPr>
-          <w:rtl w:val="0"/>
-        </w:rPr>
-        <w:t xml:space="preserve"> to what it finds.  The function </w:t>
-      </w:r>
-      <w:r>
-        <w:rPr>
-          <w:rFonts w:ascii="Courier New" w:cs="Courier New" w:eastAsia="Courier New" w:hAnsi="Courier New"/>
-          <w:rtl w:val="0"/>
-        </w:rPr>
-        <w:t xml:space="preserve">GoBack()</w:t>
-      </w:r>
-      <w:r>
-        <w:rPr>
-          <w:rtl w:val="0"/>
-        </w:rPr>
-        <w:t xml:space="preserve"> will update the current directory the user is in to the previous directory.  </w:t>
-      </w:r>
-      <w:r>
-        <w:rPr>
-          <w:rFonts w:ascii="Courier New" w:cs="Courier New" w:eastAsia="Courier New" w:hAnsi="Courier New"/>
-          <w:rtl w:val="0"/>
-        </w:rPr>
-        <w:t xml:space="preserve">UpdateBackButton() </w:t>
-      </w:r>
-      <w:r>
-        <w:rPr>
-          <w:rtl w:val="0"/>
-        </w:rPr>
-        <w:t xml:space="preserve">will update the path stored in the back button.  </w:t>
-      </w:r>
-      <w:r>
-        <w:rPr>
-          <w:rFonts w:ascii="Courier New" w:cs="Courier New" w:eastAsia="Courier New" w:hAnsi="Courier New"/>
-          <w:rtl w:val="0"/>
-        </w:rPr>
-        <w:t xml:space="preserve">GetLocalName()</w:t>
-      </w:r>
-      <w:r>
-        <w:rPr>
-          <w:rtl w:val="0"/>
-        </w:rPr>
-        <w:t xml:space="preserve"> will take in a string representing a path and then return the word after the last backslash.  </w:t>
-      </w:r>
-      <w:r>
-        <w:rPr>
-          <w:rFonts w:ascii="Courier New" w:cs="Courier New" w:eastAsia="Courier New" w:hAnsi="Courier New"/>
-          <w:rtl w:val="0"/>
-        </w:rPr>
-        <w:t xml:space="preserve">GetPreviousPath()</w:t>
-      </w:r>
-      <w:r>
-        <w:rPr>
-          <w:rtl w:val="0"/>
-        </w:rPr>
-        <w:t xml:space="preserve"> does something similar, but returns everything except the last word of the path.  The final button </w:t>
-      </w:r>
-      <w:r>
-        <w:rPr>
-          <w:rFonts w:ascii="Courier New" w:cs="Courier New" w:eastAsia="Courier New" w:hAnsi="Courier New"/>
-          <w:rtl w:val="0"/>
-        </w:rPr>
-        <w:t xml:space="preserve">VRButtonClicked()</w:t>
-      </w:r>
-      <w:r>
-        <w:rPr>
-          <w:rtl w:val="0"/>
-        </w:rPr>
-        <w:t xml:space="preserve"> is the abstract function from the interface which is called when a button is pressed.</w:t>
-      </w:r>
-      <w:r>
-        <w:rPr>
-          <w:rtl w:val="0"/>
-        </w:rPr>
-      </w:r>
-    </w:p>
-    <w:p>
-      <w:pPr>
+        <w:t xml:space="preserve">.  Directory buttons will allow the user to enter the directory corresponding to that button.  </w:t>
+      </w:r>
+    </w:p>
+    <w:p>
+      <w:pPr>
+        <w:pBdr/>
         <w:ind w:left="0" w:firstLine="0"/>
         <w:contextualSpacing w:val="0"/>
         <w:rPr/>
@@ -4094,10 +4845,39 @@
         <w:rPr>
           <w:rtl w:val="0"/>
         </w:rPr>
-      </w:r>
-    </w:p>
-    <w:p>
-      <w:pPr>
+        <w:t xml:space="preserve">The file buttons will send the path of the selected file to the </w:t>
+      </w:r>
+      <w:r>
+        <w:rPr>
+          <w:rFonts w:ascii="Courier New" w:cs="Courier New" w:eastAsia="Courier New" w:hAnsi="Courier New"/>
+          <w:rtl w:val="0"/>
+        </w:rPr>
+        <w:t xml:space="preserve">ConvertAndSendImage()</w:t>
+      </w:r>
+      <w:r>
+        <w:rPr>
+          <w:rtl w:val="0"/>
+        </w:rPr>
+        <w:t xml:space="preserve">.  The </w:t>
+      </w:r>
+      <w:r>
+        <w:rPr>
+          <w:rFonts w:ascii="Courier New" w:cs="Courier New" w:eastAsia="Courier New" w:hAnsi="Courier New"/>
+          <w:rtl w:val="0"/>
+        </w:rPr>
+        <w:t xml:space="preserve">ConvertAndSendImage()</w:t>
+      </w:r>
+      <w:r>
+        <w:rPr>
+          <w:rtl w:val="0"/>
+        </w:rPr>
+        <w:t xml:space="preserve"> function will get the file from the path and convert it to a Texture2D and send it to the Display for use.  It will also take in a Dictionary as an argument, which represents the patient info that is associated with the image.  </w:t>
+      </w:r>
+    </w:p>
+    <w:p>
+      <w:pPr>
+        <w:pBdr/>
+        <w:ind w:left="0" w:firstLine="0"/>
         <w:contextualSpacing w:val="0"/>
         <w:rPr/>
       </w:pPr>
@@ -4105,17 +4885,611 @@
         <w:rPr>
           <w:rtl w:val="0"/>
         </w:rPr>
-      </w:r>
-    </w:p>
-    <w:p>
-      <w:pPr>
+        <w:t xml:space="preserve">To keep up with good programming practices, we have setter and getter functions to retrieve different attributes.  These include</w:t>
+      </w:r>
+      <w:r>
+        <w:rPr>
+          <w:rFonts w:ascii="Courier New" w:cs="Courier New" w:eastAsia="Courier New" w:hAnsi="Courier New"/>
+          <w:rtl w:val="0"/>
+        </w:rPr>
+        <w:t xml:space="preserve"> GetListOfFilePaths(), GetListOfOfDirectoryPath(), GetListOfFileButtons, GetListOfDirectoryButtons(), GetCurrentFiles(), GetCurrentDirectories()</w:t>
+      </w:r>
+      <w:r>
+        <w:rPr>
+          <w:rtl w:val="0"/>
+        </w:rPr>
+        <w:t xml:space="preserve">, and </w:t>
+      </w:r>
+      <w:r>
+        <w:rPr>
+          <w:rFonts w:ascii="Courier New" w:cs="Courier New" w:eastAsia="Courier New" w:hAnsi="Courier New"/>
+          <w:rtl w:val="0"/>
+        </w:rPr>
+        <w:t xml:space="preserve">SetCurrentDirectory(string)</w:t>
+      </w:r>
+      <w:r>
+        <w:rPr>
+          <w:rtl w:val="0"/>
+        </w:rPr>
+        <w:t xml:space="preserve">.  These functions essentially perform the task associated with their names.  </w:t>
+      </w:r>
+    </w:p>
+    <w:p>
+      <w:pPr>
+        <w:pBdr/>
         <w:contextualSpacing w:val="0"/>
         <w:rPr/>
       </w:pPr>
       <w:r>
         <w:rPr>
-          <w:rtl w:val="0"/>
-        </w:rPr>
+          <w:rFonts w:ascii="Courier New" w:cs="Courier New" w:eastAsia="Courier New" w:hAnsi="Courier New"/>
+          <w:rtl w:val="0"/>
+        </w:rPr>
+        <w:t xml:space="preserve">CreateButton()</w:t>
+      </w:r>
+      <w:r>
+        <w:rPr>
+          <w:rtl w:val="0"/>
+        </w:rPr>
+        <w:t xml:space="preserve"> is an implementation of the IVRButton interface, made to create a button from an instance of ButtonAttributes and a prefab.  It is used by the </w:t>
+      </w:r>
+      <w:r>
+        <w:rPr>
+          <w:rFonts w:ascii="Courier New" w:cs="Courier New" w:eastAsia="Courier New" w:hAnsi="Courier New"/>
+          <w:rtl w:val="0"/>
+        </w:rPr>
+        <w:t xml:space="preserve">CreateFileAndDirectories() </w:t>
+      </w:r>
+      <w:r>
+        <w:rPr>
+          <w:rtl w:val="0"/>
+        </w:rPr>
+        <w:t xml:space="preserve">function to generate all the required file and directory buttons.</w:t>
+      </w:r>
+    </w:p>
+    <w:p>
+      <w:pPr>
+        <w:pBdr/>
+        <w:contextualSpacing w:val="0"/>
+        <w:rPr/>
+      </w:pPr>
+      <w:r>
+        <w:rPr>
+          <w:rtl w:val="0"/>
+        </w:rPr>
+        <w:t xml:space="preserve">Several functions in the filebrowser were used to obtain and load the DICOM files.  The first is </w:t>
+      </w:r>
+      <w:r>
+        <w:rPr>
+          <w:rFonts w:ascii="Courier New" w:cs="Courier New" w:eastAsia="Courier New" w:hAnsi="Courier New"/>
+          <w:rtl w:val="0"/>
+        </w:rPr>
+        <w:t xml:space="preserve">LoadCurrentDirectory()</w:t>
+      </w:r>
+      <w:r>
+        <w:rPr>
+          <w:rtl w:val="0"/>
+        </w:rPr>
+        <w:t xml:space="preserve"> which will load all files in the current directory to be parsed by the </w:t>
+      </w:r>
+      <w:r>
+        <w:rPr>
+          <w:rFonts w:ascii="Courier New" w:cs="Courier New" w:eastAsia="Courier New" w:hAnsi="Courier New"/>
+          <w:rtl w:val="0"/>
+        </w:rPr>
+        <w:t xml:space="preserve">DICOMConverter.  LoadFiles() </w:t>
+      </w:r>
+      <w:r>
+        <w:rPr>
+          <w:rtl w:val="0"/>
+        </w:rPr>
+        <w:t xml:space="preserve">will load all specified files into the decoder.  The </w:t>
+      </w:r>
+      <w:r>
+        <w:rPr>
+          <w:rFonts w:ascii="Courier New" w:cs="Courier New" w:eastAsia="Courier New" w:hAnsi="Courier New"/>
+          <w:rtl w:val="0"/>
+        </w:rPr>
+        <w:t xml:space="preserve">LoadFilesCoroutine()</w:t>
+      </w:r>
+      <w:r>
+        <w:rPr>
+          <w:rtl w:val="0"/>
+        </w:rPr>
+        <w:t xml:space="preserve"> will send each file to be loaded on a new coroutine to deal with latency issues.  The last DICOM function is the </w:t>
+      </w:r>
+      <w:r>
+        <w:rPr>
+          <w:rFonts w:ascii="Courier New" w:cs="Courier New" w:eastAsia="Courier New" w:hAnsi="Courier New"/>
+          <w:rtl w:val="0"/>
+        </w:rPr>
+        <w:t xml:space="preserve">GetPatientInfo()</w:t>
+      </w:r>
+      <w:r>
+        <w:rPr>
+          <w:rtl w:val="0"/>
+        </w:rPr>
+        <w:t xml:space="preserve"> which uses the DICOM dictionary to retrieve specific information from the path of a dicom image given to it.</w:t>
+      </w:r>
+    </w:p>
+    <w:p>
+      <w:pPr>
+        <w:pBdr/>
+        <w:ind w:left="0" w:firstLine="0"/>
+        <w:contextualSpacing w:val="0"/>
+        <w:rPr/>
+      </w:pPr>
+      <w:r>
+        <w:rPr>
+          <w:rtl w:val="0"/>
+        </w:rPr>
+        <w:t xml:space="preserve">The </w:t>
+      </w:r>
+      <w:r>
+        <w:rPr>
+          <w:rFonts w:ascii="Courier New" w:cs="Courier New" w:eastAsia="Courier New" w:hAnsi="Courier New"/>
+          <w:rtl w:val="0"/>
+        </w:rPr>
+        <w:t xml:space="preserve">EnableFileBrowser()</w:t>
+      </w:r>
+      <w:r>
+        <w:rPr>
+          <w:rtl w:val="0"/>
+        </w:rPr>
+        <w:t xml:space="preserve"> and </w:t>
+      </w:r>
+      <w:r>
+        <w:rPr>
+          <w:rFonts w:ascii="Courier New" w:cs="Courier New" w:eastAsia="Courier New" w:hAnsi="Courier New"/>
+          <w:rtl w:val="0"/>
+        </w:rPr>
+        <w:t xml:space="preserve">DisableFileBrowser()</w:t>
+      </w:r>
+      <w:r>
+        <w:rPr>
+          <w:rtl w:val="0"/>
+        </w:rPr>
+        <w:t xml:space="preserve"> functions will either allow the FileBrowser to be visible or invisible to the user.   The </w:t>
+      </w:r>
+      <w:r>
+        <w:rPr>
+          <w:rFonts w:ascii="Courier New" w:cs="Courier New" w:eastAsia="Courier New" w:hAnsi="Courier New"/>
+          <w:rtl w:val="0"/>
+        </w:rPr>
+        <w:t xml:space="preserve">EnterDirectory()</w:t>
+      </w:r>
+      <w:r>
+        <w:rPr>
+          <w:rtl w:val="0"/>
+        </w:rPr>
+        <w:t xml:space="preserve"> function will be called to enter and change the </w:t>
+      </w:r>
+      <w:r>
+        <w:rPr>
+          <w:rFonts w:ascii="Courier New" w:cs="Courier New" w:eastAsia="Courier New" w:hAnsi="Courier New"/>
+          <w:rtl w:val="0"/>
+        </w:rPr>
+        <w:t xml:space="preserve">currentDirectory</w:t>
+      </w:r>
+      <w:r>
+        <w:rPr>
+          <w:rtl w:val="0"/>
+        </w:rPr>
+        <w:t xml:space="preserve"> to the one corresponding to the DirectoryButton selected by the user.  The functions </w:t>
+      </w:r>
+      <w:r>
+        <w:rPr>
+          <w:rFonts w:ascii="Courier New" w:cs="Courier New" w:eastAsia="Courier New" w:hAnsi="Courier New"/>
+          <w:rtl w:val="0"/>
+        </w:rPr>
+        <w:t xml:space="preserve">GetCurrentDirectories() </w:t>
+      </w:r>
+      <w:r>
+        <w:rPr>
+          <w:rtl w:val="0"/>
+        </w:rPr>
+        <w:t xml:space="preserve">and </w:t>
+      </w:r>
+      <w:r>
+        <w:rPr>
+          <w:rFonts w:ascii="Courier New" w:cs="Courier New" w:eastAsia="Courier New" w:hAnsi="Courier New"/>
+          <w:rtl w:val="0"/>
+        </w:rPr>
+        <w:t xml:space="preserve">GetCurrentFiles()</w:t>
+      </w:r>
+      <w:r>
+        <w:rPr>
+          <w:rtl w:val="0"/>
+        </w:rPr>
+        <w:t xml:space="preserve"> will search the current directory for file and directory paths and set the </w:t>
+      </w:r>
+      <w:r>
+        <w:rPr>
+          <w:rFonts w:ascii="Courier New" w:cs="Courier New" w:eastAsia="Courier New" w:hAnsi="Courier New"/>
+          <w:rtl w:val="0"/>
+        </w:rPr>
+        <w:t xml:space="preserve">listofCurrentDirectories</w:t>
+      </w:r>
+      <w:r>
+        <w:rPr>
+          <w:rtl w:val="0"/>
+        </w:rPr>
+        <w:t xml:space="preserve"> and </w:t>
+      </w:r>
+      <w:r>
+        <w:rPr>
+          <w:rFonts w:ascii="Courier New" w:cs="Courier New" w:eastAsia="Courier New" w:hAnsi="Courier New"/>
+          <w:rtl w:val="0"/>
+        </w:rPr>
+        <w:t xml:space="preserve">listOfCurrentFiles</w:t>
+      </w:r>
+      <w:r>
+        <w:rPr>
+          <w:rtl w:val="0"/>
+        </w:rPr>
+        <w:t xml:space="preserve"> to what it finds.  The function </w:t>
+      </w:r>
+      <w:r>
+        <w:rPr>
+          <w:rFonts w:ascii="Courier New" w:cs="Courier New" w:eastAsia="Courier New" w:hAnsi="Courier New"/>
+          <w:rtl w:val="0"/>
+        </w:rPr>
+        <w:t xml:space="preserve">GoBack()</w:t>
+      </w:r>
+      <w:r>
+        <w:rPr>
+          <w:rtl w:val="0"/>
+        </w:rPr>
+        <w:t xml:space="preserve"> will update the current directory the user is in to the previous directory.  </w:t>
+      </w:r>
+      <w:r>
+        <w:rPr>
+          <w:rFonts w:ascii="Courier New" w:cs="Courier New" w:eastAsia="Courier New" w:hAnsi="Courier New"/>
+          <w:rtl w:val="0"/>
+        </w:rPr>
+        <w:t xml:space="preserve">UpdateBackButton() </w:t>
+      </w:r>
+      <w:r>
+        <w:rPr>
+          <w:rtl w:val="0"/>
+        </w:rPr>
+        <w:t xml:space="preserve">will update the path stored in the back button.  </w:t>
+      </w:r>
+      <w:r>
+        <w:rPr>
+          <w:rFonts w:ascii="Courier New" w:cs="Courier New" w:eastAsia="Courier New" w:hAnsi="Courier New"/>
+          <w:rtl w:val="0"/>
+        </w:rPr>
+        <w:t xml:space="preserve">GetLocalName()</w:t>
+      </w:r>
+      <w:r>
+        <w:rPr>
+          <w:rtl w:val="0"/>
+        </w:rPr>
+        <w:t xml:space="preserve"> will take in a string representing a path and then return the word after the last backslash.  </w:t>
+      </w:r>
+      <w:r>
+        <w:rPr>
+          <w:rFonts w:ascii="Courier New" w:cs="Courier New" w:eastAsia="Courier New" w:hAnsi="Courier New"/>
+          <w:rtl w:val="0"/>
+        </w:rPr>
+        <w:t xml:space="preserve">GetPreviousPath()</w:t>
+      </w:r>
+      <w:r>
+        <w:rPr>
+          <w:rtl w:val="0"/>
+        </w:rPr>
+        <w:t xml:space="preserve"> does something similar, but returns everything except the last word of the path. </w:t>
+      </w:r>
+    </w:p>
+    <w:p>
+      <w:pPr>
+        <w:pBdr/>
+        <w:ind w:left="0" w:firstLine="0"/>
+        <w:contextualSpacing w:val="0"/>
+        <w:rPr/>
+      </w:pPr>
+      <w:r>
+        <w:rPr>
+          <w:rtl w:val="0"/>
+        </w:rPr>
+        <w:t xml:space="preserve">The functions </w:t>
+      </w:r>
+      <w:r>
+        <w:rPr>
+          <w:rFonts w:ascii="Courier New" w:cs="Courier New" w:eastAsia="Courier New" w:hAnsi="Courier New"/>
+          <w:rtl w:val="0"/>
+        </w:rPr>
+        <w:t xml:space="preserve">ScrollUp()</w:t>
+      </w:r>
+      <w:r>
+        <w:rPr>
+          <w:rtl w:val="0"/>
+        </w:rPr>
+        <w:t xml:space="preserve"> and </w:t>
+      </w:r>
+      <w:r>
+        <w:rPr>
+          <w:rFonts w:ascii="Courier New" w:cs="Courier New" w:eastAsia="Courier New" w:hAnsi="Courier New"/>
+          <w:rtl w:val="0"/>
+        </w:rPr>
+        <w:t xml:space="preserve">ScrollDown()</w:t>
+      </w:r>
+      <w:r>
+        <w:rPr>
+          <w:rtl w:val="0"/>
+        </w:rPr>
+        <w:t xml:space="preserve"> will scroll the position of either the </w:t>
+      </w:r>
+      <w:r>
+        <w:rPr>
+          <w:rFonts w:ascii="Courier New" w:cs="Courier New" w:eastAsia="Courier New" w:hAnsi="Courier New"/>
+          <w:rtl w:val="0"/>
+        </w:rPr>
+        <w:t xml:space="preserve">listOfCurrentFileButtons </w:t>
+      </w:r>
+      <w:r>
+        <w:rPr>
+          <w:rtl w:val="0"/>
+        </w:rPr>
+        <w:t xml:space="preserve">or</w:t>
+      </w:r>
+      <w:r>
+        <w:rPr>
+          <w:rFonts w:ascii="Courier New" w:cs="Courier New" w:eastAsia="Courier New" w:hAnsi="Courier New"/>
+          <w:rtl w:val="0"/>
+        </w:rPr>
+        <w:t xml:space="preserve">listOfCurrentDirectoryButtons</w:t>
+      </w:r>
+      <w:r>
+        <w:rPr>
+          <w:rFonts w:ascii="Courier New" w:cs="Courier New" w:eastAsia="Courier New" w:hAnsi="Courier New"/>
+          <w:rtl w:val="0"/>
+        </w:rPr>
+        <w:t xml:space="preserve"> </w:t>
+      </w:r>
+      <w:r>
+        <w:rPr>
+          <w:rtl w:val="0"/>
+        </w:rPr>
+        <w:t xml:space="preserve">up or down.  Which buttons are currently visable to the user is determined by the ShowLimitedButtons() function.  This function will check if the position of the buttons is above a value calculated by the </w:t>
+      </w:r>
+      <w:r>
+        <w:rPr>
+          <w:rFonts w:ascii="Courier New" w:cs="Courier New" w:eastAsia="Courier New" w:hAnsi="Courier New"/>
+          <w:rtl w:val="0"/>
+        </w:rPr>
+        <w:t xml:space="preserve">separationBetweenButtons</w:t>
+      </w:r>
+      <w:r>
+        <w:rPr>
+          <w:rFonts w:ascii="Courier New" w:cs="Courier New" w:eastAsia="Courier New" w:hAnsi="Courier New"/>
+          <w:rtl w:val="0"/>
+        </w:rPr>
+        <w:t xml:space="preserve"> and buttonLimit </w:t>
+      </w:r>
+      <w:r>
+        <w:rPr>
+          <w:rtl w:val="0"/>
+        </w:rPr>
+        <w:t xml:space="preserve">attributes</w:t>
+      </w:r>
+      <w:r>
+        <w:rPr>
+          <w:rFonts w:ascii="Courier New" w:cs="Courier New" w:eastAsia="Courier New" w:hAnsi="Courier New"/>
+          <w:rtl w:val="0"/>
+        </w:rPr>
+        <w:t xml:space="preserve">.</w:t>
+      </w:r>
+      <w:r>
+        <w:rPr>
+          <w:rtl w:val="0"/>
+        </w:rPr>
+      </w:r>
+    </w:p>
+    <w:p>
+      <w:pPr>
+        <w:pStyle w:val="Heading2"/>
+        <w:numPr>
+          <w:ilvl w:val="1"/>
+          <w:numId w:val="1"/>
+        </w:numPr>
+        <w:pBdr/>
+        <w:contextualSpacing w:val="1"/>
+        <w:rPr>
+          <w:b w:val="1"/>
+          <w:smallCaps w:val="1"/>
+          <w:sz w:val="28"/>
+          <w:szCs w:val="28"/>
+        </w:rPr>
+      </w:pPr>
+      <w:bookmarkStart w:colFirst="0" w:colLast="0" w:name="_n4r8bsy14f0" w:id="18"/>
+      <w:bookmarkEnd w:id="18"/>
+      <w:r>
+        <w:rPr>
+          <w:rtl w:val="0"/>
+        </w:rPr>
+        <w:t xml:space="preserve">DICOMConverter</w:t>
+      </w:r>
+      <w:r>
+        <w:rPr>
+          <w:rtl w:val="0"/>
+        </w:rPr>
+      </w:r>
+    </w:p>
+    <w:p>
+      <w:pPr>
+        <w:pBdr/>
+        <w:contextualSpacing w:val="0"/>
+        <w:rPr/>
+      </w:pPr>
+      <w:r>
+        <w:rPr>
+          <w:rtl w:val="0"/>
+        </w:rPr>
+        <w:t xml:space="preserve">The DICOMConverter class is used solely to extract the images from DICOM files. It calls an external DICOM Converter program made to circumvent restrictions within the Unity Engine. The class contains one one attribute, a boolean called </w:t>
+      </w:r>
+      <w:r>
+        <w:rPr>
+          <w:rFonts w:ascii="Courier New" w:cs="Courier New" w:eastAsia="Courier New" w:hAnsi="Courier New"/>
+          <w:rtl w:val="0"/>
+        </w:rPr>
+        <w:t xml:space="preserve">waitingForConversion</w:t>
+      </w:r>
+      <w:r>
+        <w:rPr>
+          <w:rtl w:val="0"/>
+        </w:rPr>
+        <w:t xml:space="preserve">. </w:t>
+      </w:r>
+    </w:p>
+    <w:p>
+      <w:pPr>
+        <w:pBdr/>
+        <w:contextualSpacing w:val="0"/>
+        <w:rPr/>
+      </w:pPr>
+      <w:r>
+        <w:rPr>
+          <w:rtl w:val="0"/>
+        </w:rPr>
+        <w:t xml:space="preserve">There are two functions in the class: </w:t>
+      </w:r>
+      <w:r>
+        <w:rPr>
+          <w:rFonts w:ascii="Courier New" w:cs="Courier New" w:eastAsia="Courier New" w:hAnsi="Courier New"/>
+          <w:rtl w:val="0"/>
+        </w:rPr>
+        <w:t xml:space="preserve">ExternalConverter()</w:t>
+      </w:r>
+      <w:r>
+        <w:rPr>
+          <w:rtl w:val="0"/>
+        </w:rPr>
+        <w:t xml:space="preserve">, and </w:t>
+      </w:r>
+      <w:r>
+        <w:rPr>
+          <w:rFonts w:ascii="Courier New" w:cs="Courier New" w:eastAsia="Courier New" w:hAnsi="Courier New"/>
+          <w:rtl w:val="0"/>
+        </w:rPr>
+        <w:t xml:space="preserve">ProcessExited()</w:t>
+      </w:r>
+      <w:r>
+        <w:rPr>
+          <w:rtl w:val="0"/>
+        </w:rPr>
+        <w:t xml:space="preserve">. </w:t>
+      </w:r>
+      <w:r>
+        <w:rPr>
+          <w:rFonts w:ascii="Courier New" w:cs="Courier New" w:eastAsia="Courier New" w:hAnsi="Courier New"/>
+          <w:rtl w:val="0"/>
+        </w:rPr>
+        <w:t xml:space="preserve">ExternalConverter()</w:t>
+      </w:r>
+      <w:r>
+        <w:rPr>
+          <w:rtl w:val="0"/>
+        </w:rPr>
+        <w:t xml:space="preserve"> is a Coroutine function that takes in 3 string arguments which are passed directly to the external program: </w:t>
+      </w:r>
+      <w:r>
+        <w:rPr>
+          <w:rFonts w:ascii="Courier New" w:cs="Courier New" w:eastAsia="Courier New" w:hAnsi="Courier New"/>
+          <w:rtl w:val="0"/>
+        </w:rPr>
+        <w:t xml:space="preserve">mode</w:t>
+      </w:r>
+      <w:r>
+        <w:rPr>
+          <w:rtl w:val="0"/>
+        </w:rPr>
+        <w:t xml:space="preserve">, </w:t>
+      </w:r>
+      <w:r>
+        <w:rPr>
+          <w:rFonts w:ascii="Courier New" w:cs="Courier New" w:eastAsia="Courier New" w:hAnsi="Courier New"/>
+          <w:rtl w:val="0"/>
+        </w:rPr>
+        <w:t xml:space="preserve">targetPath</w:t>
+      </w:r>
+      <w:r>
+        <w:rPr>
+          <w:rtl w:val="0"/>
+        </w:rPr>
+        <w:t xml:space="preserve">, and </w:t>
+      </w:r>
+      <w:r>
+        <w:rPr>
+          <w:rFonts w:ascii="Courier New" w:cs="Courier New" w:eastAsia="Courier New" w:hAnsi="Courier New"/>
+          <w:rtl w:val="0"/>
+        </w:rPr>
+        <w:t xml:space="preserve">destinationPath</w:t>
+      </w:r>
+      <w:r>
+        <w:rPr>
+          <w:rtl w:val="0"/>
+        </w:rPr>
+        <w:t xml:space="preserve">. The Function starts the external program on a separate process, sets </w:t>
+      </w:r>
+      <w:r>
+        <w:rPr>
+          <w:rFonts w:ascii="Courier New" w:cs="Courier New" w:eastAsia="Courier New" w:hAnsi="Courier New"/>
+          <w:rtl w:val="0"/>
+        </w:rPr>
+        <w:t xml:space="preserve">waitingForConversion</w:t>
+      </w:r>
+      <w:r>
+        <w:rPr>
+          <w:rtl w:val="0"/>
+        </w:rPr>
+        <w:t xml:space="preserve"> </w:t>
+      </w:r>
+      <w:r>
+        <w:rPr>
+          <w:rtl w:val="0"/>
+        </w:rPr>
+        <w:t xml:space="preserve">to true, and waits until </w:t>
+      </w:r>
+      <w:r>
+        <w:rPr>
+          <w:rFonts w:ascii="Courier New" w:cs="Courier New" w:eastAsia="Courier New" w:hAnsi="Courier New"/>
+          <w:rtl w:val="0"/>
+        </w:rPr>
+        <w:t xml:space="preserve">waitingForConversion</w:t>
+      </w:r>
+      <w:r>
+        <w:rPr>
+          <w:rtl w:val="0"/>
+        </w:rPr>
+        <w:t xml:space="preserve"> is reset to false. </w:t>
+      </w:r>
+      <w:r>
+        <w:rPr>
+          <w:rFonts w:ascii="Courier New" w:cs="Courier New" w:eastAsia="Courier New" w:hAnsi="Courier New"/>
+          <w:rtl w:val="0"/>
+        </w:rPr>
+        <w:t xml:space="preserve">ProcessExited()</w:t>
+      </w:r>
+      <w:r>
+        <w:rPr>
+          <w:rtl w:val="0"/>
+        </w:rPr>
+        <w:t xml:space="preserve"> is an event listener for the process, and is called when the external program finishes execution. It changes </w:t>
+      </w:r>
+      <w:r>
+        <w:rPr>
+          <w:rFonts w:ascii="Courier New" w:cs="Courier New" w:eastAsia="Courier New" w:hAnsi="Courier New"/>
+          <w:rtl w:val="0"/>
+        </w:rPr>
+        <w:t xml:space="preserve">waitingForConversion</w:t>
+      </w:r>
+      <w:r>
+        <w:rPr>
+          <w:rtl w:val="0"/>
+        </w:rPr>
+        <w:t xml:space="preserve"> to false when called.</w:t>
       </w:r>
     </w:p>
     <w:sectPr>
@@ -4136,6 +5510,7 @@
       <w:keepNext w:val="0"/>
       <w:keepLines w:val="0"/>
       <w:widowControl w:val="0"/>
+      <w:pBdr/>
       <w:tabs>
         <w:tab w:val="center" w:pos="4680"/>
         <w:tab w:val="right" w:pos="9360"/>
@@ -4159,6 +5534,7 @@
 <w:hdr xmlns:mc="http://schemas.openxmlformats.org/markup-compatibility/2006" xmlns:o="urn:schemas-microsoft-com:office:office" xmlns:r="http://schemas.openxmlformats.org/officeDocument/2006/relationships" xmlns:m="http://schemas.openxmlformats.org/officeDocument/2006/math" xmlns:v="urn:schemas-microsoft-com:vml" xmlns:wp="http://schemas.openxmlformats.org/drawingml/2006/wordprocessingDrawing" xmlns:w10="urn:schemas-microsoft-com:office:word" xmlns:w="http://schemas.openxmlformats.org/wordprocessingml/2006/main" xmlns:wne="http://schemas.microsoft.com/office/word/2006/wordml" xmlns:sl="http://schemas.openxmlformats.org/schemaLibrary/2006/main" xmlns:a="http://schemas.openxmlformats.org/drawingml/2006/main" xmlns:pic="http://schemas.openxmlformats.org/drawingml/2006/picture" xmlns:c="http://schemas.openxmlformats.org/drawingml/2006/chart" xmlns:lc="http://schemas.openxmlformats.org/drawingml/2006/lockedCanvas" xmlns:dgm="http://schemas.openxmlformats.org/drawingml/2006/diagram" xmlns:wps="http://schemas.microsoft.com/office/word/2010/wordprocessingShape" xmlns:wpg="http://schemas.microsoft.com/office/word/2010/wordprocessingGroup">
   <w:p>
     <w:pPr>
+      <w:pBdr/>
       <w:contextualSpacing w:val="0"/>
       <w:rPr/>
     </w:pPr>
@@ -4388,6 +5764,7 @@
         <w:keepNext w:val="0"/>
         <w:keepLines w:val="0"/>
         <w:widowControl w:val="0"/>
+        <w:pBdr/>
         <w:spacing w:after="160" w:before="0" w:line="259" w:lineRule="auto"/>
         <w:ind w:left="0" w:right="0" w:firstLine="0"/>
         <w:jc w:val="left"/>
@@ -4408,6 +5785,7 @@
       <w:keepNext w:val="1"/>
       <w:keepLines w:val="1"/>
       <w:widowControl w:val="0"/>
+      <w:pBdr/>
       <w:spacing w:after="160" w:before="360" w:line="259" w:lineRule="auto"/>
       <w:ind w:left="432" w:right="0" w:hanging="432"/>
       <w:jc w:val="left"/>
@@ -4433,6 +5811,7 @@
       <w:keepNext w:val="1"/>
       <w:keepLines w:val="1"/>
       <w:widowControl w:val="0"/>
+      <w:pBdr/>
       <w:spacing w:after="0" w:before="360" w:line="259" w:lineRule="auto"/>
       <w:ind w:left="576" w:right="0" w:hanging="576"/>
       <w:jc w:val="left"/>
@@ -4458,6 +5837,7 @@
       <w:keepNext w:val="1"/>
       <w:keepLines w:val="1"/>
       <w:widowControl w:val="0"/>
+      <w:pBdr/>
       <w:spacing w:after="0" w:before="200" w:line="259" w:lineRule="auto"/>
       <w:ind w:left="720" w:right="0" w:hanging="720"/>
       <w:jc w:val="left"/>
@@ -4483,6 +5863,7 @@
       <w:keepNext w:val="1"/>
       <w:keepLines w:val="1"/>
       <w:widowControl w:val="0"/>
+      <w:pBdr/>
       <w:spacing w:after="0" w:before="200" w:line="259" w:lineRule="auto"/>
       <w:ind w:left="864" w:right="0" w:hanging="864"/>
       <w:jc w:val="left"/>
@@ -4508,6 +5889,7 @@
       <w:keepNext w:val="1"/>
       <w:keepLines w:val="1"/>
       <w:widowControl w:val="0"/>
+      <w:pBdr/>
       <w:spacing w:after="0" w:before="200" w:line="259" w:lineRule="auto"/>
       <w:ind w:left="1008" w:right="0" w:hanging="1008"/>
       <w:jc w:val="left"/>
@@ -4533,6 +5915,7 @@
       <w:keepNext w:val="1"/>
       <w:keepLines w:val="1"/>
       <w:widowControl w:val="0"/>
+      <w:pBdr/>
       <w:spacing w:after="0" w:before="200" w:line="259" w:lineRule="auto"/>
       <w:ind w:left="1152" w:right="0" w:hanging="1152"/>
       <w:jc w:val="left"/>
@@ -4558,6 +5941,7 @@
       <w:keepNext w:val="0"/>
       <w:keepLines w:val="0"/>
       <w:widowControl w:val="0"/>
+      <w:pBdr/>
       <w:spacing w:after="0" w:before="0" w:line="240" w:lineRule="auto"/>
       <w:ind w:left="0" w:right="0" w:firstLine="0"/>
       <w:jc w:val="left"/>
@@ -4583,6 +5967,7 @@
       <w:keepNext w:val="0"/>
       <w:keepLines w:val="0"/>
       <w:widowControl w:val="0"/>
+      <w:pBdr/>
       <w:spacing w:after="160" w:before="0" w:line="259" w:lineRule="auto"/>
       <w:ind w:left="0" w:right="0" w:firstLine="0"/>
       <w:jc w:val="left"/>

</xml_diff>